<commit_message>
Dia 12: Memoria, contexto y estado
</commit_message>
<xml_diff>
--- a/LLMs/LLMs.docx
+++ b/LLMs/LLMs.docx
@@ -945,7 +945,6 @@
           <w:sz w:val="24"/>
           <w:szCs w:val="24"/>
         </w:rPr>
-        <w:lastRenderedPageBreak/>
         <w:t xml:space="preserve">En </w:t>
       </w:r>
       <w:proofErr w:type="spellStart"/>
@@ -1059,6 +1058,7 @@
           <w:sz w:val="24"/>
           <w:szCs w:val="24"/>
         </w:rPr>
+        <w:lastRenderedPageBreak/>
         <w:t xml:space="preserve">decidís </w:t>
       </w:r>
       <w:r>
@@ -1734,12 +1734,1399 @@
       <w:pPr>
         <w:rPr>
           <w:rFonts w:cstheme="minorHAnsi"/>
-          <w:sz w:val="24"/>
-          <w:szCs w:val="24"/>
-        </w:rPr>
-      </w:pPr>
-    </w:p>
+          <w:b/>
+          <w:bCs/>
+          <w:sz w:val="36"/>
+          <w:szCs w:val="36"/>
+          <w:u w:val="single"/>
+        </w:rPr>
+      </w:pPr>
+    </w:p>
+    <w:p>
+      <w:pPr>
+        <w:rPr>
+          <w:rFonts w:cstheme="minorHAnsi"/>
+          <w:b/>
+          <w:bCs/>
+          <w:sz w:val="36"/>
+          <w:szCs w:val="36"/>
+          <w:u w:val="single"/>
+        </w:rPr>
+      </w:pPr>
+    </w:p>
+    <w:p>
+      <w:pPr>
+        <w:rPr>
+          <w:rFonts w:cstheme="minorHAnsi"/>
+          <w:b/>
+          <w:bCs/>
+          <w:sz w:val="36"/>
+          <w:szCs w:val="36"/>
+          <w:u w:val="single"/>
+        </w:rPr>
+      </w:pPr>
+    </w:p>
+    <w:p>
+      <w:pPr>
+        <w:rPr>
+          <w:rFonts w:cstheme="minorHAnsi"/>
+          <w:b/>
+          <w:bCs/>
+          <w:sz w:val="36"/>
+          <w:szCs w:val="36"/>
+          <w:u w:val="single"/>
+        </w:rPr>
+      </w:pPr>
+    </w:p>
+    <w:p>
+      <w:pPr>
+        <w:rPr>
+          <w:rFonts w:cstheme="minorHAnsi"/>
+          <w:b/>
+          <w:bCs/>
+          <w:sz w:val="36"/>
+          <w:szCs w:val="36"/>
+          <w:u w:val="single"/>
+        </w:rPr>
+      </w:pPr>
+    </w:p>
+    <w:p>
+      <w:pPr>
+        <w:rPr>
+          <w:rFonts w:cstheme="minorHAnsi"/>
+          <w:b/>
+          <w:bCs/>
+          <w:sz w:val="36"/>
+          <w:szCs w:val="36"/>
+          <w:u w:val="single"/>
+        </w:rPr>
+      </w:pPr>
+      <w:r>
+        <w:rPr>
+          <w:rFonts w:cstheme="minorHAnsi"/>
+          <w:b/>
+          <w:bCs/>
+          <w:sz w:val="36"/>
+          <w:szCs w:val="36"/>
+          <w:u w:val="single"/>
+        </w:rPr>
+        <w:lastRenderedPageBreak/>
+        <w:t>Memoria, contexto y estado</w:t>
+      </w:r>
+    </w:p>
+    <w:p>
+      <w:pPr>
+        <w:rPr>
+          <w:b/>
+          <w:bCs/>
+          <w:sz w:val="28"/>
+          <w:szCs w:val="28"/>
+        </w:rPr>
+      </w:pPr>
+      <w:r>
+        <w:rPr>
+          <w:b/>
+          <w:bCs/>
+          <w:sz w:val="28"/>
+          <w:szCs w:val="28"/>
+        </w:rPr>
+        <w:t>1️</w:t>
+      </w:r>
+      <w:r>
+        <w:rPr>
+          <w:rFonts w:ascii="Tahoma" w:hAnsi="Tahoma" w:cs="Tahoma"/>
+          <w:b/>
+          <w:bCs/>
+          <w:sz w:val="28"/>
+          <w:szCs w:val="28"/>
+        </w:rPr>
+        <w:t xml:space="preserve">) </w:t>
+      </w:r>
+      <w:r>
+        <w:rPr>
+          <w:b/>
+          <w:bCs/>
+          <w:sz w:val="28"/>
+          <w:szCs w:val="28"/>
+        </w:rPr>
+        <w:t xml:space="preserve">Aclaración clave </w:t>
+      </w:r>
+    </w:p>
+    <w:p>
+      <w:pPr>
+        <w:rPr>
+          <w:sz w:val="24"/>
+          <w:szCs w:val="24"/>
+        </w:rPr>
+      </w:pPr>
+      <w:r>
+        <w:rPr>
+          <w:b/>
+          <w:bCs/>
+          <w:sz w:val="24"/>
+          <w:szCs w:val="24"/>
+        </w:rPr>
+        <w:t>Un LLM no tiene memoria persistente.</w:t>
+      </w:r>
+    </w:p>
+    <w:p>
+      <w:pPr>
+        <w:rPr>
+          <w:sz w:val="24"/>
+          <w:szCs w:val="24"/>
+        </w:rPr>
+      </w:pPr>
+      <w:r>
+        <w:rPr>
+          <w:sz w:val="24"/>
+          <w:szCs w:val="24"/>
+        </w:rPr>
+        <w:t>No recuerda:</w:t>
+      </w:r>
+    </w:p>
+    <w:p>
+      <w:pPr>
+        <w:numPr>
+          <w:ilvl w:val="0"/>
+          <w:numId w:val="6"/>
+        </w:numPr>
+        <w:rPr>
+          <w:sz w:val="24"/>
+          <w:szCs w:val="24"/>
+        </w:rPr>
+      </w:pPr>
+      <w:r>
+        <w:rPr>
+          <w:sz w:val="24"/>
+          <w:szCs w:val="24"/>
+        </w:rPr>
+        <w:t>lo que dijiste ayer</w:t>
+      </w:r>
+    </w:p>
+    <w:p>
+      <w:pPr>
+        <w:numPr>
+          <w:ilvl w:val="0"/>
+          <w:numId w:val="6"/>
+        </w:numPr>
+        <w:rPr>
+          <w:sz w:val="24"/>
+          <w:szCs w:val="24"/>
+        </w:rPr>
+      </w:pPr>
+      <w:r>
+        <w:rPr>
+          <w:sz w:val="24"/>
+          <w:szCs w:val="24"/>
+        </w:rPr>
+        <w:t>tus preferencias</w:t>
+      </w:r>
+    </w:p>
+    <w:p>
+      <w:pPr>
+        <w:numPr>
+          <w:ilvl w:val="0"/>
+          <w:numId w:val="6"/>
+        </w:numPr>
+        <w:rPr>
+          <w:sz w:val="24"/>
+          <w:szCs w:val="24"/>
+        </w:rPr>
+      </w:pPr>
+      <w:r>
+        <w:rPr>
+          <w:sz w:val="24"/>
+          <w:szCs w:val="24"/>
+        </w:rPr>
+        <w:t>decisiones pasadas</w:t>
+      </w:r>
+    </w:p>
+    <w:p>
+      <w:pPr>
+        <w:rPr>
+          <w:sz w:val="24"/>
+          <w:szCs w:val="24"/>
+        </w:rPr>
+      </w:pPr>
+      <w:r>
+        <w:rPr>
+          <w:sz w:val="24"/>
+          <w:szCs w:val="24"/>
+        </w:rPr>
+        <w:t>Cada respuesta es:</w:t>
+      </w:r>
+    </w:p>
+    <w:p>
+      <w:pPr>
+        <w:rPr>
+          <w:sz w:val="24"/>
+          <w:szCs w:val="24"/>
+        </w:rPr>
+      </w:pPr>
+      <w:proofErr w:type="spellStart"/>
+      <w:r>
+        <w:rPr>
+          <w:sz w:val="24"/>
+          <w:szCs w:val="24"/>
+        </w:rPr>
+        <w:t>prompt</w:t>
+      </w:r>
+      <w:proofErr w:type="spellEnd"/>
+      <w:r>
+        <w:rPr>
+          <w:sz w:val="24"/>
+          <w:szCs w:val="24"/>
+        </w:rPr>
+        <w:t xml:space="preserve"> + contexto actual → salida</w:t>
+      </w:r>
+    </w:p>
+    <w:p>
+      <w:pPr>
+        <w:rPr>
+          <w:sz w:val="24"/>
+          <w:szCs w:val="24"/>
+        </w:rPr>
+      </w:pPr>
+      <w:r>
+        <w:rPr>
+          <w:sz w:val="24"/>
+          <w:szCs w:val="24"/>
+        </w:rPr>
+        <w:t>Nada más.</w:t>
+      </w:r>
+    </w:p>
+    <w:p>
+      <w:pPr>
+        <w:rPr>
+          <w:b/>
+          <w:bCs/>
+          <w:sz w:val="28"/>
+          <w:szCs w:val="28"/>
+        </w:rPr>
+      </w:pPr>
+      <w:r>
+        <w:rPr>
+          <w:b/>
+          <w:bCs/>
+          <w:sz w:val="28"/>
+          <w:szCs w:val="28"/>
+        </w:rPr>
+        <w:t>2️</w:t>
+      </w:r>
+      <w:r>
+        <w:rPr>
+          <w:rFonts w:ascii="Tahoma" w:hAnsi="Tahoma" w:cs="Tahoma"/>
+          <w:b/>
+          <w:bCs/>
+          <w:sz w:val="28"/>
+          <w:szCs w:val="28"/>
+        </w:rPr>
+        <w:t xml:space="preserve">) </w:t>
+      </w:r>
+      <w:r>
+        <w:rPr>
+          <w:b/>
+          <w:bCs/>
+          <w:sz w:val="28"/>
+          <w:szCs w:val="28"/>
+        </w:rPr>
+        <w:t>Entonces… ¿por qué parece que “recuerda”?</w:t>
+      </w:r>
+    </w:p>
+    <w:p>
+      <w:pPr>
+        <w:rPr>
+          <w:sz w:val="24"/>
+          <w:szCs w:val="24"/>
+        </w:rPr>
+      </w:pPr>
+      <w:r>
+        <w:rPr>
+          <w:sz w:val="24"/>
+          <w:szCs w:val="24"/>
+        </w:rPr>
+        <w:t>Porque vos (o el sistema):</w:t>
+      </w:r>
+    </w:p>
+    <w:p>
+      <w:pPr>
+        <w:numPr>
+          <w:ilvl w:val="0"/>
+          <w:numId w:val="7"/>
+        </w:numPr>
+        <w:rPr>
+          <w:sz w:val="24"/>
+          <w:szCs w:val="24"/>
+        </w:rPr>
+      </w:pPr>
+      <w:r>
+        <w:rPr>
+          <w:sz w:val="24"/>
+          <w:szCs w:val="24"/>
+        </w:rPr>
+        <w:t xml:space="preserve">le </w:t>
+      </w:r>
+      <w:proofErr w:type="spellStart"/>
+      <w:r>
+        <w:rPr>
+          <w:sz w:val="24"/>
+          <w:szCs w:val="24"/>
+        </w:rPr>
+        <w:t>volvés</w:t>
+      </w:r>
+      <w:proofErr w:type="spellEnd"/>
+      <w:r>
+        <w:rPr>
+          <w:sz w:val="24"/>
+          <w:szCs w:val="24"/>
+        </w:rPr>
+        <w:t xml:space="preserve"> a pasar información</w:t>
+      </w:r>
+    </w:p>
+    <w:p>
+      <w:pPr>
+        <w:numPr>
+          <w:ilvl w:val="0"/>
+          <w:numId w:val="7"/>
+        </w:numPr>
+        <w:rPr>
+          <w:sz w:val="24"/>
+          <w:szCs w:val="24"/>
+        </w:rPr>
+      </w:pPr>
+      <w:proofErr w:type="spellStart"/>
+      <w:r>
+        <w:rPr>
+          <w:sz w:val="24"/>
+          <w:szCs w:val="24"/>
+        </w:rPr>
+        <w:t>reinyectás</w:t>
+      </w:r>
+      <w:proofErr w:type="spellEnd"/>
+      <w:r>
+        <w:rPr>
+          <w:sz w:val="24"/>
+          <w:szCs w:val="24"/>
+        </w:rPr>
+        <w:t xml:space="preserve"> contexto</w:t>
+      </w:r>
+    </w:p>
+    <w:p>
+      <w:pPr>
+        <w:numPr>
+          <w:ilvl w:val="0"/>
+          <w:numId w:val="7"/>
+        </w:numPr>
+        <w:rPr>
+          <w:sz w:val="24"/>
+          <w:szCs w:val="24"/>
+        </w:rPr>
+      </w:pPr>
+      <w:proofErr w:type="spellStart"/>
+      <w:r>
+        <w:rPr>
+          <w:sz w:val="24"/>
+          <w:szCs w:val="24"/>
+        </w:rPr>
+        <w:t>mantenés</w:t>
+      </w:r>
+      <w:proofErr w:type="spellEnd"/>
+      <w:r>
+        <w:rPr>
+          <w:sz w:val="24"/>
+          <w:szCs w:val="24"/>
+        </w:rPr>
+        <w:t xml:space="preserve"> estado afuera del modelo</w:t>
+      </w:r>
+    </w:p>
+    <w:p>
+      <w:pPr>
+        <w:rPr>
+          <w:sz w:val="24"/>
+          <w:szCs w:val="24"/>
+        </w:rPr>
+      </w:pPr>
+      <w:r>
+        <w:rPr>
+          <w:rFonts w:ascii="Segoe UI Emoji" w:hAnsi="Segoe UI Emoji" w:cs="Segoe UI Emoji"/>
+          <w:sz w:val="24"/>
+          <w:szCs w:val="24"/>
+        </w:rPr>
+        <w:t>📌</w:t>
+      </w:r>
+      <w:r>
+        <w:rPr>
+          <w:sz w:val="24"/>
+          <w:szCs w:val="24"/>
+        </w:rPr>
+        <w:t xml:space="preserve"> </w:t>
+      </w:r>
+      <w:r>
+        <w:rPr>
+          <w:b/>
+          <w:bCs/>
+          <w:sz w:val="24"/>
+          <w:szCs w:val="24"/>
+        </w:rPr>
+        <w:t>La memoria está en el sistema, no en el LLM.</w:t>
+      </w:r>
+    </w:p>
+    <w:p>
+      <w:pPr>
+        <w:rPr>
+          <w:b/>
+          <w:bCs/>
+          <w:sz w:val="28"/>
+          <w:szCs w:val="28"/>
+        </w:rPr>
+      </w:pPr>
+      <w:r>
+        <w:rPr>
+          <w:b/>
+          <w:bCs/>
+          <w:sz w:val="28"/>
+          <w:szCs w:val="28"/>
+        </w:rPr>
+        <w:t>3️</w:t>
+      </w:r>
+      <w:r>
+        <w:rPr>
+          <w:rFonts w:ascii="Tahoma" w:hAnsi="Tahoma" w:cs="Tahoma"/>
+          <w:b/>
+          <w:bCs/>
+          <w:sz w:val="28"/>
+          <w:szCs w:val="28"/>
+        </w:rPr>
+        <w:t xml:space="preserve">) </w:t>
+      </w:r>
+      <w:r>
+        <w:rPr>
+          <w:b/>
+          <w:bCs/>
+          <w:sz w:val="28"/>
+          <w:szCs w:val="28"/>
+        </w:rPr>
+        <w:t xml:space="preserve">Definiciones claras </w:t>
+      </w:r>
+    </w:p>
+    <w:p>
+      <w:pPr>
+        <w:rPr>
+          <w:sz w:val="24"/>
+          <w:szCs w:val="24"/>
+        </w:rPr>
+      </w:pPr>
+      <w:r>
+        <w:rPr>
+          <w:b/>
+          <w:bCs/>
+          <w:sz w:val="24"/>
+          <w:szCs w:val="24"/>
+        </w:rPr>
+        <w:t>Contexto</w:t>
+      </w:r>
+    </w:p>
+    <w:p>
+      <w:pPr>
+        <w:numPr>
+          <w:ilvl w:val="0"/>
+          <w:numId w:val="8"/>
+        </w:numPr>
+        <w:rPr>
+          <w:sz w:val="24"/>
+          <w:szCs w:val="24"/>
+        </w:rPr>
+      </w:pPr>
+      <w:r>
+        <w:rPr>
+          <w:sz w:val="24"/>
+          <w:szCs w:val="24"/>
+        </w:rPr>
+        <w:t xml:space="preserve">Información que le </w:t>
+      </w:r>
+      <w:proofErr w:type="spellStart"/>
+      <w:r>
+        <w:rPr>
+          <w:sz w:val="24"/>
+          <w:szCs w:val="24"/>
+        </w:rPr>
+        <w:t>pasás</w:t>
+      </w:r>
+      <w:proofErr w:type="spellEnd"/>
+      <w:r>
+        <w:rPr>
+          <w:sz w:val="24"/>
+          <w:szCs w:val="24"/>
+        </w:rPr>
+        <w:t xml:space="preserve"> </w:t>
+      </w:r>
+      <w:r>
+        <w:rPr>
+          <w:i/>
+          <w:iCs/>
+          <w:sz w:val="24"/>
+          <w:szCs w:val="24"/>
+        </w:rPr>
+        <w:t>ahora</w:t>
+      </w:r>
+    </w:p>
+    <w:p>
+      <w:pPr>
+        <w:numPr>
+          <w:ilvl w:val="0"/>
+          <w:numId w:val="8"/>
+        </w:numPr>
+        <w:rPr>
+          <w:sz w:val="24"/>
+          <w:szCs w:val="24"/>
+        </w:rPr>
+      </w:pPr>
+      <w:r>
+        <w:rPr>
+          <w:sz w:val="24"/>
+          <w:szCs w:val="24"/>
+        </w:rPr>
+        <w:t>Conversación, instrucciones, datos</w:t>
+      </w:r>
+    </w:p>
+    <w:p>
+      <w:pPr>
+        <w:numPr>
+          <w:ilvl w:val="0"/>
+          <w:numId w:val="8"/>
+        </w:numPr>
+        <w:rPr>
+          <w:sz w:val="24"/>
+          <w:szCs w:val="24"/>
+        </w:rPr>
+      </w:pPr>
+      <w:r>
+        <w:rPr>
+          <w:sz w:val="24"/>
+          <w:szCs w:val="24"/>
+        </w:rPr>
+        <w:t>Vive solo durante la respuesta</w:t>
+      </w:r>
+    </w:p>
+    <w:p>
+      <w:pPr>
+        <w:rPr>
+          <w:sz w:val="24"/>
+          <w:szCs w:val="24"/>
+        </w:rPr>
+      </w:pPr>
+      <w:r>
+        <w:rPr>
+          <w:sz w:val="24"/>
+          <w:szCs w:val="24"/>
+        </w:rPr>
+        <w:t>Mi definición: es lo que le escribís en el momento</w:t>
+      </w:r>
+    </w:p>
+    <w:p>
+      <w:pPr>
+        <w:rPr>
+          <w:sz w:val="24"/>
+          <w:szCs w:val="24"/>
+        </w:rPr>
+      </w:pPr>
+      <w:r>
+        <w:rPr>
+          <w:b/>
+          <w:bCs/>
+          <w:sz w:val="24"/>
+          <w:szCs w:val="24"/>
+        </w:rPr>
+        <w:t>Memoria</w:t>
+      </w:r>
+    </w:p>
+    <w:p>
+      <w:pPr>
+        <w:numPr>
+          <w:ilvl w:val="0"/>
+          <w:numId w:val="9"/>
+        </w:numPr>
+        <w:rPr>
+          <w:sz w:val="24"/>
+          <w:szCs w:val="24"/>
+        </w:rPr>
+      </w:pPr>
+      <w:r>
+        <w:rPr>
+          <w:sz w:val="24"/>
+          <w:szCs w:val="24"/>
+        </w:rPr>
+        <w:t>Información persistente</w:t>
+      </w:r>
+    </w:p>
+    <w:p>
+      <w:pPr>
+        <w:numPr>
+          <w:ilvl w:val="0"/>
+          <w:numId w:val="9"/>
+        </w:numPr>
+        <w:rPr>
+          <w:sz w:val="24"/>
+          <w:szCs w:val="24"/>
+        </w:rPr>
+      </w:pPr>
+      <w:r>
+        <w:rPr>
+          <w:sz w:val="24"/>
+          <w:szCs w:val="24"/>
+        </w:rPr>
+        <w:t xml:space="preserve">Guardada externamente (DB, archivos, </w:t>
+      </w:r>
+      <w:proofErr w:type="spellStart"/>
+      <w:r>
+        <w:rPr>
+          <w:sz w:val="24"/>
+          <w:szCs w:val="24"/>
+        </w:rPr>
+        <w:t>embeddings</w:t>
+      </w:r>
+      <w:proofErr w:type="spellEnd"/>
+      <w:r>
+        <w:rPr>
+          <w:sz w:val="24"/>
+          <w:szCs w:val="24"/>
+        </w:rPr>
+        <w:t>)</w:t>
+      </w:r>
+    </w:p>
+    <w:p>
+      <w:pPr>
+        <w:numPr>
+          <w:ilvl w:val="0"/>
+          <w:numId w:val="9"/>
+        </w:numPr>
+        <w:rPr>
+          <w:sz w:val="24"/>
+          <w:szCs w:val="24"/>
+        </w:rPr>
+      </w:pPr>
+      <w:r>
+        <w:rPr>
+          <w:sz w:val="24"/>
+          <w:szCs w:val="24"/>
+        </w:rPr>
+        <w:t xml:space="preserve">Se decide </w:t>
+      </w:r>
+      <w:r>
+        <w:rPr>
+          <w:b/>
+          <w:bCs/>
+          <w:sz w:val="24"/>
+          <w:szCs w:val="24"/>
+        </w:rPr>
+        <w:t>cuándo y qué</w:t>
+      </w:r>
+      <w:r>
+        <w:rPr>
+          <w:sz w:val="24"/>
+          <w:szCs w:val="24"/>
+        </w:rPr>
+        <w:t xml:space="preserve"> recordar</w:t>
+      </w:r>
+    </w:p>
+    <w:p>
+      <w:pPr>
+        <w:rPr>
+          <w:sz w:val="24"/>
+          <w:szCs w:val="24"/>
+        </w:rPr>
+      </w:pPr>
+      <w:r>
+        <w:rPr>
+          <w:sz w:val="24"/>
+          <w:szCs w:val="24"/>
+        </w:rPr>
+        <w:t xml:space="preserve">Mi definición: Es lo que, si se acuerda, por ejemplo, el </w:t>
+      </w:r>
+      <w:proofErr w:type="spellStart"/>
+      <w:r>
+        <w:rPr>
+          <w:sz w:val="24"/>
+          <w:szCs w:val="24"/>
+        </w:rPr>
+        <w:t>chatgpt</w:t>
+      </w:r>
+      <w:proofErr w:type="spellEnd"/>
+      <w:r>
+        <w:rPr>
+          <w:sz w:val="24"/>
+          <w:szCs w:val="24"/>
+        </w:rPr>
+        <w:t xml:space="preserve"> se acuerda tu nombre</w:t>
+      </w:r>
+    </w:p>
+    <w:p>
+      <w:pPr>
+        <w:rPr>
+          <w:b/>
+          <w:bCs/>
+          <w:sz w:val="24"/>
+          <w:szCs w:val="24"/>
+        </w:rPr>
+      </w:pPr>
+    </w:p>
+    <w:p>
+      <w:pPr>
+        <w:rPr>
+          <w:sz w:val="24"/>
+          <w:szCs w:val="24"/>
+        </w:rPr>
+      </w:pPr>
+      <w:r>
+        <w:rPr>
+          <w:b/>
+          <w:bCs/>
+          <w:sz w:val="24"/>
+          <w:szCs w:val="24"/>
+        </w:rPr>
+        <w:lastRenderedPageBreak/>
+        <w:t>Estado</w:t>
+      </w:r>
+    </w:p>
+    <w:p>
+      <w:pPr>
+        <w:numPr>
+          <w:ilvl w:val="0"/>
+          <w:numId w:val="10"/>
+        </w:numPr>
+        <w:rPr>
+          <w:sz w:val="24"/>
+          <w:szCs w:val="24"/>
+        </w:rPr>
+      </w:pPr>
+      <w:r>
+        <w:rPr>
+          <w:sz w:val="24"/>
+          <w:szCs w:val="24"/>
+        </w:rPr>
+        <w:t>Situación actual del sistema</w:t>
+      </w:r>
+    </w:p>
+    <w:p>
+      <w:pPr>
+        <w:numPr>
+          <w:ilvl w:val="0"/>
+          <w:numId w:val="10"/>
+        </w:numPr>
+        <w:rPr>
+          <w:sz w:val="24"/>
+          <w:szCs w:val="24"/>
+        </w:rPr>
+      </w:pPr>
+      <w:r>
+        <w:rPr>
+          <w:sz w:val="24"/>
+          <w:szCs w:val="24"/>
+        </w:rPr>
+        <w:t>Objetivo, modo, fase, tarea activa</w:t>
+      </w:r>
+    </w:p>
+    <w:p>
+      <w:pPr>
+        <w:numPr>
+          <w:ilvl w:val="0"/>
+          <w:numId w:val="10"/>
+        </w:numPr>
+        <w:rPr>
+          <w:sz w:val="24"/>
+          <w:szCs w:val="24"/>
+        </w:rPr>
+      </w:pPr>
+      <w:r>
+        <w:rPr>
+          <w:sz w:val="24"/>
+          <w:szCs w:val="24"/>
+        </w:rPr>
+        <w:t>Puede cambiar dinámicamente</w:t>
+      </w:r>
+    </w:p>
+    <w:p>
+      <w:r>
+        <w:t xml:space="preserve">Mi definición: </w:t>
+      </w:r>
+      <w:r>
+        <w:t>Adaptación</w:t>
+      </w:r>
+      <w:r>
+        <w:t xml:space="preserve"> al contexto, un ejemplo es cuando al </w:t>
+      </w:r>
+      <w:proofErr w:type="spellStart"/>
+      <w:r>
+        <w:t>chatgpt</w:t>
+      </w:r>
+      <w:proofErr w:type="spellEnd"/>
+      <w:r>
+        <w:t xml:space="preserve"> le hablas de un tema personal delicado y empieza a hacer comentarios </w:t>
+      </w:r>
+      <w:r>
+        <w:t>más</w:t>
+      </w:r>
+      <w:r>
+        <w:t xml:space="preserve"> amables o </w:t>
+      </w:r>
+      <w:r>
+        <w:t>que busca contenerte.</w:t>
+      </w:r>
+    </w:p>
+    <w:p>
+      <w:pPr>
+        <w:rPr>
+          <w:b/>
+          <w:bCs/>
+        </w:rPr>
+      </w:pPr>
+      <w:r>
+        <w:rPr>
+          <w:b/>
+          <w:bCs/>
+        </w:rPr>
+        <w:t>4️</w:t>
+      </w:r>
+      <w:r>
+        <w:rPr>
+          <w:rFonts w:ascii="Tahoma" w:hAnsi="Tahoma" w:cs="Tahoma"/>
+          <w:b/>
+          <w:bCs/>
+        </w:rPr>
+        <w:t xml:space="preserve">) </w:t>
+      </w:r>
+      <w:r>
+        <w:rPr>
+          <w:b/>
+          <w:bCs/>
+        </w:rPr>
+        <w:t xml:space="preserve">Traducción a algo que ya </w:t>
+      </w:r>
+      <w:r>
+        <w:rPr>
+          <w:b/>
+          <w:bCs/>
+        </w:rPr>
+        <w:t>conoces</w:t>
+      </w:r>
+      <w:r>
+        <w:rPr>
+          <w:b/>
+          <w:bCs/>
+        </w:rPr>
+        <w:t xml:space="preserve"> (ML clásico)</w:t>
+      </w:r>
+    </w:p>
+    <w:tbl>
+      <w:tblPr>
+        <w:tblStyle w:val="TableGrid"/>
+        <w:tblW w:w="0" w:type="auto"/>
+        <w:tblLook w:val="04A0" w:firstRow="1" w:lastRow="0" w:firstColumn="1" w:lastColumn="0" w:noHBand="0" w:noVBand="1"/>
+      </w:tblPr>
+      <w:tblGrid>
+        <w:gridCol w:w="1068"/>
+        <w:gridCol w:w="2520"/>
+      </w:tblGrid>
+      <w:tr>
+        <w:tc>
+          <w:tcPr>
+            <w:tcW w:w="830" w:type="dxa"/>
+            <w:hideMark/>
+          </w:tcPr>
+          <w:p>
+            <w:pPr>
+              <w:spacing w:after="160" w:line="259" w:lineRule="auto"/>
+              <w:rPr>
+                <w:b/>
+                <w:bCs/>
+              </w:rPr>
+            </w:pPr>
+            <w:r>
+              <w:rPr>
+                <w:b/>
+                <w:bCs/>
+              </w:rPr>
+              <w:t>ML clásico</w:t>
+            </w:r>
+          </w:p>
+        </w:tc>
+        <w:tc>
+          <w:tcPr>
+            <w:tcW w:w="0" w:type="auto"/>
+            <w:hideMark/>
+          </w:tcPr>
+          <w:p>
+            <w:pPr>
+              <w:spacing w:after="160" w:line="259" w:lineRule="auto"/>
+              <w:rPr>
+                <w:b/>
+                <w:bCs/>
+              </w:rPr>
+            </w:pPr>
+            <w:r>
+              <w:rPr>
+                <w:b/>
+                <w:bCs/>
+              </w:rPr>
+              <w:t>Sistemas con LLM</w:t>
+            </w:r>
+          </w:p>
+        </w:tc>
+      </w:tr>
+      <w:tr>
+        <w:tc>
+          <w:tcPr>
+            <w:tcW w:w="830" w:type="dxa"/>
+            <w:hideMark/>
+          </w:tcPr>
+          <w:p>
+            <w:pPr>
+              <w:spacing w:after="160" w:line="259" w:lineRule="auto"/>
+            </w:pPr>
+            <w:proofErr w:type="spellStart"/>
+            <w:r>
+              <w:t>Dataset</w:t>
+            </w:r>
+            <w:proofErr w:type="spellEnd"/>
+          </w:p>
+        </w:tc>
+        <w:tc>
+          <w:tcPr>
+            <w:tcW w:w="0" w:type="auto"/>
+            <w:hideMark/>
+          </w:tcPr>
+          <w:p>
+            <w:r>
+              <w:t>Memoria externa</w:t>
+            </w:r>
+          </w:p>
+        </w:tc>
+      </w:tr>
+      <w:tr>
+        <w:tc>
+          <w:tcPr>
+            <w:tcW w:w="830" w:type="dxa"/>
+            <w:hideMark/>
+          </w:tcPr>
+          <w:p>
+            <w:proofErr w:type="spellStart"/>
+            <w:r>
+              <w:t>Features</w:t>
+            </w:r>
+            <w:proofErr w:type="spellEnd"/>
+          </w:p>
+        </w:tc>
+        <w:tc>
+          <w:tcPr>
+            <w:tcW w:w="0" w:type="auto"/>
+            <w:hideMark/>
+          </w:tcPr>
+          <w:p>
+            <w:r>
+              <w:t>Contexto relevante</w:t>
+            </w:r>
+          </w:p>
+        </w:tc>
+      </w:tr>
+      <w:tr>
+        <w:tc>
+          <w:tcPr>
+            <w:tcW w:w="830" w:type="dxa"/>
+            <w:hideMark/>
+          </w:tcPr>
+          <w:p>
+            <w:r>
+              <w:t>Train</w:t>
+            </w:r>
+          </w:p>
+        </w:tc>
+        <w:tc>
+          <w:tcPr>
+            <w:tcW w:w="0" w:type="auto"/>
+            <w:hideMark/>
+          </w:tcPr>
+          <w:p>
+            <w:r>
+              <w:t>Construcción de memoria</w:t>
+            </w:r>
+          </w:p>
+        </w:tc>
+      </w:tr>
+      <w:tr>
+        <w:tc>
+          <w:tcPr>
+            <w:tcW w:w="830" w:type="dxa"/>
+            <w:hideMark/>
+          </w:tcPr>
+          <w:p>
+            <w:proofErr w:type="spellStart"/>
+            <w:r>
+              <w:t>Inference</w:t>
+            </w:r>
+            <w:proofErr w:type="spellEnd"/>
+          </w:p>
+        </w:tc>
+        <w:tc>
+          <w:tcPr>
+            <w:tcW w:w="0" w:type="auto"/>
+            <w:hideMark/>
+          </w:tcPr>
+          <w:p>
+            <w:proofErr w:type="spellStart"/>
+            <w:r>
+              <w:t>Prompt</w:t>
+            </w:r>
+            <w:proofErr w:type="spellEnd"/>
+            <w:r>
+              <w:t xml:space="preserve"> + estado</w:t>
+            </w:r>
+          </w:p>
+        </w:tc>
+      </w:tr>
+    </w:tbl>
     <w:p/>
+    <w:p>
+      <w:pPr>
+        <w:rPr>
+          <w:b/>
+          <w:bCs/>
+          <w:sz w:val="32"/>
+          <w:szCs w:val="32"/>
+          <w:u w:val="single"/>
+        </w:rPr>
+      </w:pPr>
+      <w:r>
+        <w:rPr>
+          <w:b/>
+          <w:bCs/>
+          <w:sz w:val="32"/>
+          <w:szCs w:val="32"/>
+          <w:u w:val="single"/>
+        </w:rPr>
+        <w:t>Actividad</w:t>
+      </w:r>
+    </w:p>
+    <w:p>
+      <w:pPr>
+        <w:rPr>
+          <w:b/>
+          <w:bCs/>
+          <w:sz w:val="24"/>
+          <w:szCs w:val="24"/>
+        </w:rPr>
+      </w:pPr>
+      <w:r>
+        <w:rPr>
+          <w:b/>
+          <w:bCs/>
+          <w:sz w:val="24"/>
+          <w:szCs w:val="24"/>
+        </w:rPr>
+        <w:t>Contexto</w:t>
+      </w:r>
+    </w:p>
+    <w:p>
+      <w:pPr>
+        <w:rPr>
+          <w:sz w:val="24"/>
+          <w:szCs w:val="24"/>
+        </w:rPr>
+      </w:pPr>
+      <w:r>
+        <w:rPr>
+          <w:sz w:val="24"/>
+          <w:szCs w:val="24"/>
+        </w:rPr>
+        <w:t>Mi definición: es lo que le escribís en el momento</w:t>
+      </w:r>
+      <w:r>
+        <w:rPr>
+          <w:sz w:val="24"/>
+          <w:szCs w:val="24"/>
+        </w:rPr>
+        <w:t xml:space="preserve"> o lo que le pasa el sistema al </w:t>
+      </w:r>
+      <w:proofErr w:type="spellStart"/>
+      <w:r>
+        <w:rPr>
+          <w:sz w:val="24"/>
+          <w:szCs w:val="24"/>
+        </w:rPr>
+        <w:t>LLm</w:t>
+      </w:r>
+      <w:proofErr w:type="spellEnd"/>
+      <w:r>
+        <w:rPr>
+          <w:sz w:val="24"/>
+          <w:szCs w:val="24"/>
+        </w:rPr>
+        <w:t xml:space="preserve"> en la interacción.</w:t>
+      </w:r>
+    </w:p>
+    <w:p>
+      <w:pPr>
+        <w:rPr>
+          <w:sz w:val="24"/>
+          <w:szCs w:val="24"/>
+        </w:rPr>
+      </w:pPr>
+      <w:r>
+        <w:rPr>
+          <w:b/>
+          <w:bCs/>
+          <w:sz w:val="24"/>
+          <w:szCs w:val="24"/>
+        </w:rPr>
+        <w:t>Memoria</w:t>
+      </w:r>
+    </w:p>
+    <w:p>
+      <w:pPr>
+        <w:rPr>
+          <w:sz w:val="24"/>
+          <w:szCs w:val="24"/>
+        </w:rPr>
+      </w:pPr>
+      <w:r>
+        <w:rPr>
+          <w:sz w:val="24"/>
+          <w:szCs w:val="24"/>
+        </w:rPr>
+        <w:t xml:space="preserve">Mi definición: Es lo que, si </w:t>
+      </w:r>
+      <w:r>
+        <w:rPr>
+          <w:sz w:val="24"/>
+          <w:szCs w:val="24"/>
+        </w:rPr>
+        <w:t>“</w:t>
+      </w:r>
+      <w:r>
+        <w:rPr>
+          <w:sz w:val="24"/>
+          <w:szCs w:val="24"/>
+        </w:rPr>
+        <w:t>se acuerda</w:t>
+      </w:r>
+      <w:r>
+        <w:rPr>
+          <w:sz w:val="24"/>
+          <w:szCs w:val="24"/>
+        </w:rPr>
+        <w:t>”</w:t>
+      </w:r>
+      <w:r>
+        <w:rPr>
+          <w:sz w:val="24"/>
+          <w:szCs w:val="24"/>
+        </w:rPr>
+        <w:t xml:space="preserve">, </w:t>
+      </w:r>
+      <w:r>
+        <w:rPr>
+          <w:sz w:val="24"/>
+          <w:szCs w:val="24"/>
+        </w:rPr>
+        <w:t>esto ocurre porque el sistema externo lo guardo y luego lo vuelva a inyectar al LLM como contexto.</w:t>
+      </w:r>
+    </w:p>
+    <w:p>
+      <w:pPr>
+        <w:rPr>
+          <w:sz w:val="24"/>
+          <w:szCs w:val="24"/>
+        </w:rPr>
+      </w:pPr>
+      <w:r>
+        <w:rPr>
+          <w:b/>
+          <w:bCs/>
+          <w:sz w:val="24"/>
+          <w:szCs w:val="24"/>
+        </w:rPr>
+        <w:t>Estado</w:t>
+      </w:r>
+    </w:p>
+    <w:p>
+      <w:r>
+        <w:t>Mi definición: Adaptación al contexto</w:t>
+      </w:r>
+      <w:r>
+        <w:t xml:space="preserve"> o </w:t>
+      </w:r>
+      <w:r>
+        <w:t>representación explícita de la situación actual del usuario o del sistema</w:t>
+      </w:r>
+      <w:r>
+        <w:t xml:space="preserve">, un ejemplo es cuando al </w:t>
+      </w:r>
+      <w:proofErr w:type="spellStart"/>
+      <w:r>
+        <w:t>chatgpt</w:t>
+      </w:r>
+      <w:proofErr w:type="spellEnd"/>
+      <w:r>
+        <w:t xml:space="preserve"> le hablas de un tema personal delicado y empieza a hacer comentarios más amables o que busca contenerte.</w:t>
+      </w:r>
+    </w:p>
+    <w:p>
+      <w:pPr>
+        <w:rPr>
+          <w:b/>
+          <w:bCs/>
+          <w:sz w:val="24"/>
+          <w:szCs w:val="24"/>
+        </w:rPr>
+      </w:pPr>
+      <w:r>
+        <w:rPr>
+          <w:b/>
+          <w:bCs/>
+          <w:sz w:val="24"/>
+          <w:szCs w:val="24"/>
+        </w:rPr>
+        <w:t>por qué el LLM no</w:t>
+      </w:r>
+      <w:r>
+        <w:rPr>
+          <w:b/>
+          <w:bCs/>
+          <w:sz w:val="24"/>
+          <w:szCs w:val="24"/>
+        </w:rPr>
+        <w:t xml:space="preserve"> los</w:t>
+      </w:r>
+      <w:r>
+        <w:rPr>
+          <w:b/>
+          <w:bCs/>
+          <w:sz w:val="24"/>
+          <w:szCs w:val="24"/>
+        </w:rPr>
+        <w:t xml:space="preserve"> tiene </w:t>
+      </w:r>
+      <w:proofErr w:type="gramStart"/>
+      <w:r>
+        <w:rPr>
+          <w:b/>
+          <w:bCs/>
+          <w:sz w:val="24"/>
+          <w:szCs w:val="24"/>
+        </w:rPr>
+        <w:t>solo</w:t>
+      </w:r>
+      <w:r>
+        <w:rPr>
+          <w:b/>
+          <w:bCs/>
+          <w:sz w:val="24"/>
+          <w:szCs w:val="24"/>
+        </w:rPr>
+        <w:t>(</w:t>
+      </w:r>
+      <w:proofErr w:type="gramEnd"/>
+      <w:r>
+        <w:rPr>
+          <w:b/>
+          <w:bCs/>
+          <w:sz w:val="24"/>
+          <w:szCs w:val="24"/>
+        </w:rPr>
+        <w:t>Contexto, Memoria, Estado)</w:t>
+      </w:r>
+      <w:r>
+        <w:rPr>
+          <w:b/>
+          <w:bCs/>
+          <w:sz w:val="24"/>
+          <w:szCs w:val="24"/>
+        </w:rPr>
+        <w:t>?</w:t>
+      </w:r>
+    </w:p>
+    <w:p>
+      <w:pPr>
+        <w:rPr>
+          <w:sz w:val="24"/>
+          <w:szCs w:val="24"/>
+        </w:rPr>
+      </w:pPr>
+      <w:r>
+        <w:rPr>
+          <w:sz w:val="24"/>
+          <w:szCs w:val="24"/>
+        </w:rPr>
+        <w:t xml:space="preserve">Porque un LLM </w:t>
+      </w:r>
+      <w:r>
+        <w:rPr>
+          <w:sz w:val="24"/>
+          <w:szCs w:val="24"/>
+        </w:rPr>
+        <w:t>diseñado para comprender, generar y procesar lenguaje natural a gran escala</w:t>
+      </w:r>
+      <w:r>
+        <w:rPr>
+          <w:sz w:val="24"/>
+          <w:szCs w:val="24"/>
+        </w:rPr>
+        <w:t xml:space="preserve">, </w:t>
+      </w:r>
+      <w:r>
+        <w:rPr>
+          <w:sz w:val="24"/>
+          <w:szCs w:val="24"/>
+        </w:rPr>
+        <w:t>un LLM es una función estadística sin identidad ni continuidad temporal.</w:t>
+      </w:r>
+      <w:r>
+        <w:rPr>
+          <w:sz w:val="24"/>
+          <w:szCs w:val="24"/>
+        </w:rPr>
+        <w:br/>
+        <w:t>No tiene noción de “antes” o “después” sin que se lo pasen.</w:t>
+      </w:r>
+    </w:p>
+    <w:p>
+      <w:pPr>
+        <w:rPr>
+          <w:b/>
+          <w:bCs/>
+          <w:sz w:val="24"/>
+          <w:szCs w:val="24"/>
+        </w:rPr>
+      </w:pPr>
+      <w:r>
+        <w:rPr>
+          <w:b/>
+          <w:bCs/>
+          <w:sz w:val="24"/>
+          <w:szCs w:val="24"/>
+        </w:rPr>
+        <w:t>por qué Jarvis los necesita</w:t>
+      </w:r>
+      <w:r>
+        <w:rPr>
+          <w:b/>
+          <w:bCs/>
+          <w:sz w:val="24"/>
+          <w:szCs w:val="24"/>
+        </w:rPr>
+        <w:t>?</w:t>
+      </w:r>
+    </w:p>
+    <w:p>
+      <w:r>
+        <w:t xml:space="preserve">Jarvis los necesita porque es un copiloto cognitivo, tiene que saber que me paso o que planeo a futuro, tiene que recibir información nueva para contrastarla con la anterior y tiene que detectar mi estado interno para ver </w:t>
+      </w:r>
+      <w:r>
+        <w:t>cómo</w:t>
+      </w:r>
+      <w:r>
+        <w:t xml:space="preserve"> manejar la situación</w:t>
+      </w:r>
+    </w:p>
     <w:sectPr>
       <w:pgSz w:w="11906" w:h="16838"/>
       <w:pgMar w:top="1417" w:right="1701" w:bottom="1417" w:left="1701" w:header="708" w:footer="708" w:gutter="0"/>
@@ -1753,6 +3140,304 @@
 <file path=word/numbering.xml><?xml version="1.0" encoding="utf-8"?>
 <w:numbering xmlns:wpc="http://schemas.microsoft.com/office/word/2010/wordprocessingCanvas" xmlns:cx="http://schemas.microsoft.com/office/drawing/2014/chartex" xmlns:cx1="http://schemas.microsoft.com/office/drawing/2015/9/8/chartex" xmlns:cx2="http://schemas.microsoft.com/office/drawing/2015/10/21/chartex" xmlns:cx3="http://schemas.microsoft.com/office/drawing/2016/5/9/chartex" xmlns:cx4="http://schemas.microsoft.com/office/drawing/2016/5/10/chartex" xmlns:cx5="http://schemas.microsoft.com/office/drawing/2016/5/11/chartex" xmlns:cx6="http://schemas.microsoft.com/office/drawing/2016/5/12/chartex" xmlns:cx7="http://schemas.microsoft.com/office/drawing/2016/5/13/chartex" xmlns:cx8="http://schemas.microsoft.com/office/drawing/2016/5/14/chartex" xmlns:mc="http://schemas.openxmlformats.org/markup-compatibility/2006" xmlns:aink="http://schemas.microsoft.com/office/drawing/2016/ink" xmlns:am3d="http://schemas.microsoft.com/office/drawing/2017/model3d" xmlns:o="urn:schemas-microsoft-com:office:office" xmlns:oel="http://schemas.microsoft.com/office/2019/extlst" xmlns:r="http://schemas.openxmlformats.org/officeDocument/2006/relationships" xmlns:m="http://schemas.openxmlformats.org/officeDocument/2006/math" xmlns:v="urn:schemas-microsoft-com:vml" xmlns:wp14="http://schemas.microsoft.com/office/word/2010/wordprocessingDrawing" xmlns:wp="http://schemas.openxmlformats.org/drawingml/2006/wordprocessingDrawing" xmlns:w10="urn:schemas-microsoft-com:office:word" xmlns:w="http://schemas.openxmlformats.org/wordprocessingml/2006/main" xmlns:w14="http://schemas.microsoft.com/office/word/2010/wordml" xmlns:w15="http://schemas.microsoft.com/office/word/2012/wordml" xmlns:w16cex="http://schemas.microsoft.com/office/word/2018/wordml/cex" xmlns:w16cid="http://schemas.microsoft.com/office/word/2016/wordml/cid" xmlns:w16="http://schemas.microsoft.com/office/word/2018/wordml" xmlns:w16sdtdh="http://schemas.microsoft.com/office/word/2020/wordml/sdtdatahash" xmlns:w16se="http://schemas.microsoft.com/office/word/2015/wordml/symex" xmlns:wpg="http://schemas.microsoft.com/office/word/2010/wordprocessingGroup" xmlns:wpi="http://schemas.microsoft.com/office/word/2010/wordprocessingInk" xmlns:wne="http://schemas.microsoft.com/office/word/2006/wordml" xmlns:wps="http://schemas.microsoft.com/office/word/2010/wordprocessingShape" mc:Ignorable="w14 w15 w16se w16cid w16 w16cex w16sdtdh wp14">
   <w:abstractNum w:abstractNumId="0" w15:restartNumberingAfterBreak="0">
+    <w:nsid w:val="01EE39BD"/>
+    <w:multiLevelType w:val="multilevel"/>
+    <w:tmpl w:val="B380A4A2"/>
+    <w:lvl w:ilvl="0">
+      <w:start w:val="1"/>
+      <w:numFmt w:val="bullet"/>
+      <w:lvlText w:val=""/>
+      <w:lvlJc w:val="left"/>
+      <w:pPr>
+        <w:tabs>
+          <w:tab w:val="num" w:pos="720"/>
+        </w:tabs>
+        <w:ind w:left="720" w:hanging="360"/>
+      </w:pPr>
+      <w:rPr>
+        <w:rFonts w:ascii="Symbol" w:hAnsi="Symbol" w:hint="default"/>
+        <w:sz w:val="20"/>
+      </w:rPr>
+    </w:lvl>
+    <w:lvl w:ilvl="1" w:tentative="1">
+      <w:start w:val="1"/>
+      <w:numFmt w:val="bullet"/>
+      <w:lvlText w:val="o"/>
+      <w:lvlJc w:val="left"/>
+      <w:pPr>
+        <w:tabs>
+          <w:tab w:val="num" w:pos="1440"/>
+        </w:tabs>
+        <w:ind w:left="1440" w:hanging="360"/>
+      </w:pPr>
+      <w:rPr>
+        <w:rFonts w:ascii="Courier New" w:hAnsi="Courier New" w:hint="default"/>
+        <w:sz w:val="20"/>
+      </w:rPr>
+    </w:lvl>
+    <w:lvl w:ilvl="2" w:tentative="1">
+      <w:start w:val="1"/>
+      <w:numFmt w:val="bullet"/>
+      <w:lvlText w:val=""/>
+      <w:lvlJc w:val="left"/>
+      <w:pPr>
+        <w:tabs>
+          <w:tab w:val="num" w:pos="2160"/>
+        </w:tabs>
+        <w:ind w:left="2160" w:hanging="360"/>
+      </w:pPr>
+      <w:rPr>
+        <w:rFonts w:ascii="Wingdings" w:hAnsi="Wingdings" w:hint="default"/>
+        <w:sz w:val="20"/>
+      </w:rPr>
+    </w:lvl>
+    <w:lvl w:ilvl="3" w:tentative="1">
+      <w:start w:val="1"/>
+      <w:numFmt w:val="bullet"/>
+      <w:lvlText w:val=""/>
+      <w:lvlJc w:val="left"/>
+      <w:pPr>
+        <w:tabs>
+          <w:tab w:val="num" w:pos="2880"/>
+        </w:tabs>
+        <w:ind w:left="2880" w:hanging="360"/>
+      </w:pPr>
+      <w:rPr>
+        <w:rFonts w:ascii="Wingdings" w:hAnsi="Wingdings" w:hint="default"/>
+        <w:sz w:val="20"/>
+      </w:rPr>
+    </w:lvl>
+    <w:lvl w:ilvl="4" w:tentative="1">
+      <w:start w:val="1"/>
+      <w:numFmt w:val="bullet"/>
+      <w:lvlText w:val=""/>
+      <w:lvlJc w:val="left"/>
+      <w:pPr>
+        <w:tabs>
+          <w:tab w:val="num" w:pos="3600"/>
+        </w:tabs>
+        <w:ind w:left="3600" w:hanging="360"/>
+      </w:pPr>
+      <w:rPr>
+        <w:rFonts w:ascii="Wingdings" w:hAnsi="Wingdings" w:hint="default"/>
+        <w:sz w:val="20"/>
+      </w:rPr>
+    </w:lvl>
+    <w:lvl w:ilvl="5" w:tentative="1">
+      <w:start w:val="1"/>
+      <w:numFmt w:val="bullet"/>
+      <w:lvlText w:val=""/>
+      <w:lvlJc w:val="left"/>
+      <w:pPr>
+        <w:tabs>
+          <w:tab w:val="num" w:pos="4320"/>
+        </w:tabs>
+        <w:ind w:left="4320" w:hanging="360"/>
+      </w:pPr>
+      <w:rPr>
+        <w:rFonts w:ascii="Wingdings" w:hAnsi="Wingdings" w:hint="default"/>
+        <w:sz w:val="20"/>
+      </w:rPr>
+    </w:lvl>
+    <w:lvl w:ilvl="6" w:tentative="1">
+      <w:start w:val="1"/>
+      <w:numFmt w:val="bullet"/>
+      <w:lvlText w:val=""/>
+      <w:lvlJc w:val="left"/>
+      <w:pPr>
+        <w:tabs>
+          <w:tab w:val="num" w:pos="5040"/>
+        </w:tabs>
+        <w:ind w:left="5040" w:hanging="360"/>
+      </w:pPr>
+      <w:rPr>
+        <w:rFonts w:ascii="Wingdings" w:hAnsi="Wingdings" w:hint="default"/>
+        <w:sz w:val="20"/>
+      </w:rPr>
+    </w:lvl>
+    <w:lvl w:ilvl="7" w:tentative="1">
+      <w:start w:val="1"/>
+      <w:numFmt w:val="bullet"/>
+      <w:lvlText w:val=""/>
+      <w:lvlJc w:val="left"/>
+      <w:pPr>
+        <w:tabs>
+          <w:tab w:val="num" w:pos="5760"/>
+        </w:tabs>
+        <w:ind w:left="5760" w:hanging="360"/>
+      </w:pPr>
+      <w:rPr>
+        <w:rFonts w:ascii="Wingdings" w:hAnsi="Wingdings" w:hint="default"/>
+        <w:sz w:val="20"/>
+      </w:rPr>
+    </w:lvl>
+    <w:lvl w:ilvl="8" w:tentative="1">
+      <w:start w:val="1"/>
+      <w:numFmt w:val="bullet"/>
+      <w:lvlText w:val=""/>
+      <w:lvlJc w:val="left"/>
+      <w:pPr>
+        <w:tabs>
+          <w:tab w:val="num" w:pos="6480"/>
+        </w:tabs>
+        <w:ind w:left="6480" w:hanging="360"/>
+      </w:pPr>
+      <w:rPr>
+        <w:rFonts w:ascii="Wingdings" w:hAnsi="Wingdings" w:hint="default"/>
+        <w:sz w:val="20"/>
+      </w:rPr>
+    </w:lvl>
+  </w:abstractNum>
+  <w:abstractNum w:abstractNumId="1" w15:restartNumberingAfterBreak="0">
+    <w:nsid w:val="28057F2E"/>
+    <w:multiLevelType w:val="multilevel"/>
+    <w:tmpl w:val="BE80ADE8"/>
+    <w:lvl w:ilvl="0">
+      <w:start w:val="1"/>
+      <w:numFmt w:val="bullet"/>
+      <w:lvlText w:val=""/>
+      <w:lvlJc w:val="left"/>
+      <w:pPr>
+        <w:tabs>
+          <w:tab w:val="num" w:pos="720"/>
+        </w:tabs>
+        <w:ind w:left="720" w:hanging="360"/>
+      </w:pPr>
+      <w:rPr>
+        <w:rFonts w:ascii="Symbol" w:hAnsi="Symbol" w:hint="default"/>
+        <w:sz w:val="20"/>
+      </w:rPr>
+    </w:lvl>
+    <w:lvl w:ilvl="1" w:tentative="1">
+      <w:start w:val="1"/>
+      <w:numFmt w:val="bullet"/>
+      <w:lvlText w:val="o"/>
+      <w:lvlJc w:val="left"/>
+      <w:pPr>
+        <w:tabs>
+          <w:tab w:val="num" w:pos="1440"/>
+        </w:tabs>
+        <w:ind w:left="1440" w:hanging="360"/>
+      </w:pPr>
+      <w:rPr>
+        <w:rFonts w:ascii="Courier New" w:hAnsi="Courier New" w:hint="default"/>
+        <w:sz w:val="20"/>
+      </w:rPr>
+    </w:lvl>
+    <w:lvl w:ilvl="2" w:tentative="1">
+      <w:start w:val="1"/>
+      <w:numFmt w:val="bullet"/>
+      <w:lvlText w:val=""/>
+      <w:lvlJc w:val="left"/>
+      <w:pPr>
+        <w:tabs>
+          <w:tab w:val="num" w:pos="2160"/>
+        </w:tabs>
+        <w:ind w:left="2160" w:hanging="360"/>
+      </w:pPr>
+      <w:rPr>
+        <w:rFonts w:ascii="Wingdings" w:hAnsi="Wingdings" w:hint="default"/>
+        <w:sz w:val="20"/>
+      </w:rPr>
+    </w:lvl>
+    <w:lvl w:ilvl="3" w:tentative="1">
+      <w:start w:val="1"/>
+      <w:numFmt w:val="bullet"/>
+      <w:lvlText w:val=""/>
+      <w:lvlJc w:val="left"/>
+      <w:pPr>
+        <w:tabs>
+          <w:tab w:val="num" w:pos="2880"/>
+        </w:tabs>
+        <w:ind w:left="2880" w:hanging="360"/>
+      </w:pPr>
+      <w:rPr>
+        <w:rFonts w:ascii="Wingdings" w:hAnsi="Wingdings" w:hint="default"/>
+        <w:sz w:val="20"/>
+      </w:rPr>
+    </w:lvl>
+    <w:lvl w:ilvl="4" w:tentative="1">
+      <w:start w:val="1"/>
+      <w:numFmt w:val="bullet"/>
+      <w:lvlText w:val=""/>
+      <w:lvlJc w:val="left"/>
+      <w:pPr>
+        <w:tabs>
+          <w:tab w:val="num" w:pos="3600"/>
+        </w:tabs>
+        <w:ind w:left="3600" w:hanging="360"/>
+      </w:pPr>
+      <w:rPr>
+        <w:rFonts w:ascii="Wingdings" w:hAnsi="Wingdings" w:hint="default"/>
+        <w:sz w:val="20"/>
+      </w:rPr>
+    </w:lvl>
+    <w:lvl w:ilvl="5" w:tentative="1">
+      <w:start w:val="1"/>
+      <w:numFmt w:val="bullet"/>
+      <w:lvlText w:val=""/>
+      <w:lvlJc w:val="left"/>
+      <w:pPr>
+        <w:tabs>
+          <w:tab w:val="num" w:pos="4320"/>
+        </w:tabs>
+        <w:ind w:left="4320" w:hanging="360"/>
+      </w:pPr>
+      <w:rPr>
+        <w:rFonts w:ascii="Wingdings" w:hAnsi="Wingdings" w:hint="default"/>
+        <w:sz w:val="20"/>
+      </w:rPr>
+    </w:lvl>
+    <w:lvl w:ilvl="6" w:tentative="1">
+      <w:start w:val="1"/>
+      <w:numFmt w:val="bullet"/>
+      <w:lvlText w:val=""/>
+      <w:lvlJc w:val="left"/>
+      <w:pPr>
+        <w:tabs>
+          <w:tab w:val="num" w:pos="5040"/>
+        </w:tabs>
+        <w:ind w:left="5040" w:hanging="360"/>
+      </w:pPr>
+      <w:rPr>
+        <w:rFonts w:ascii="Wingdings" w:hAnsi="Wingdings" w:hint="default"/>
+        <w:sz w:val="20"/>
+      </w:rPr>
+    </w:lvl>
+    <w:lvl w:ilvl="7" w:tentative="1">
+      <w:start w:val="1"/>
+      <w:numFmt w:val="bullet"/>
+      <w:lvlText w:val=""/>
+      <w:lvlJc w:val="left"/>
+      <w:pPr>
+        <w:tabs>
+          <w:tab w:val="num" w:pos="5760"/>
+        </w:tabs>
+        <w:ind w:left="5760" w:hanging="360"/>
+      </w:pPr>
+      <w:rPr>
+        <w:rFonts w:ascii="Wingdings" w:hAnsi="Wingdings" w:hint="default"/>
+        <w:sz w:val="20"/>
+      </w:rPr>
+    </w:lvl>
+    <w:lvl w:ilvl="8" w:tentative="1">
+      <w:start w:val="1"/>
+      <w:numFmt w:val="bullet"/>
+      <w:lvlText w:val=""/>
+      <w:lvlJc w:val="left"/>
+      <w:pPr>
+        <w:tabs>
+          <w:tab w:val="num" w:pos="6480"/>
+        </w:tabs>
+        <w:ind w:left="6480" w:hanging="360"/>
+      </w:pPr>
+      <w:rPr>
+        <w:rFonts w:ascii="Wingdings" w:hAnsi="Wingdings" w:hint="default"/>
+        <w:sz w:val="20"/>
+      </w:rPr>
+    </w:lvl>
+  </w:abstractNum>
+  <w:abstractNum w:abstractNumId="2" w15:restartNumberingAfterBreak="0">
     <w:nsid w:val="47293482"/>
     <w:multiLevelType w:val="multilevel"/>
     <w:tmpl w:val="282EBE86"/>
@@ -1901,7 +3586,454 @@
       </w:rPr>
     </w:lvl>
   </w:abstractNum>
-  <w:abstractNum w:abstractNumId="1" w15:restartNumberingAfterBreak="0">
+  <w:abstractNum w:abstractNumId="3" w15:restartNumberingAfterBreak="0">
+    <w:nsid w:val="667A1272"/>
+    <w:multiLevelType w:val="multilevel"/>
+    <w:tmpl w:val="8E54D8B0"/>
+    <w:lvl w:ilvl="0">
+      <w:start w:val="1"/>
+      <w:numFmt w:val="bullet"/>
+      <w:lvlText w:val=""/>
+      <w:lvlJc w:val="left"/>
+      <w:pPr>
+        <w:tabs>
+          <w:tab w:val="num" w:pos="720"/>
+        </w:tabs>
+        <w:ind w:left="720" w:hanging="360"/>
+      </w:pPr>
+      <w:rPr>
+        <w:rFonts w:ascii="Symbol" w:hAnsi="Symbol" w:hint="default"/>
+        <w:sz w:val="20"/>
+      </w:rPr>
+    </w:lvl>
+    <w:lvl w:ilvl="1" w:tentative="1">
+      <w:start w:val="1"/>
+      <w:numFmt w:val="bullet"/>
+      <w:lvlText w:val="o"/>
+      <w:lvlJc w:val="left"/>
+      <w:pPr>
+        <w:tabs>
+          <w:tab w:val="num" w:pos="1440"/>
+        </w:tabs>
+        <w:ind w:left="1440" w:hanging="360"/>
+      </w:pPr>
+      <w:rPr>
+        <w:rFonts w:ascii="Courier New" w:hAnsi="Courier New" w:hint="default"/>
+        <w:sz w:val="20"/>
+      </w:rPr>
+    </w:lvl>
+    <w:lvl w:ilvl="2" w:tentative="1">
+      <w:start w:val="1"/>
+      <w:numFmt w:val="bullet"/>
+      <w:lvlText w:val=""/>
+      <w:lvlJc w:val="left"/>
+      <w:pPr>
+        <w:tabs>
+          <w:tab w:val="num" w:pos="2160"/>
+        </w:tabs>
+        <w:ind w:left="2160" w:hanging="360"/>
+      </w:pPr>
+      <w:rPr>
+        <w:rFonts w:ascii="Wingdings" w:hAnsi="Wingdings" w:hint="default"/>
+        <w:sz w:val="20"/>
+      </w:rPr>
+    </w:lvl>
+    <w:lvl w:ilvl="3" w:tentative="1">
+      <w:start w:val="1"/>
+      <w:numFmt w:val="bullet"/>
+      <w:lvlText w:val=""/>
+      <w:lvlJc w:val="left"/>
+      <w:pPr>
+        <w:tabs>
+          <w:tab w:val="num" w:pos="2880"/>
+        </w:tabs>
+        <w:ind w:left="2880" w:hanging="360"/>
+      </w:pPr>
+      <w:rPr>
+        <w:rFonts w:ascii="Wingdings" w:hAnsi="Wingdings" w:hint="default"/>
+        <w:sz w:val="20"/>
+      </w:rPr>
+    </w:lvl>
+    <w:lvl w:ilvl="4" w:tentative="1">
+      <w:start w:val="1"/>
+      <w:numFmt w:val="bullet"/>
+      <w:lvlText w:val=""/>
+      <w:lvlJc w:val="left"/>
+      <w:pPr>
+        <w:tabs>
+          <w:tab w:val="num" w:pos="3600"/>
+        </w:tabs>
+        <w:ind w:left="3600" w:hanging="360"/>
+      </w:pPr>
+      <w:rPr>
+        <w:rFonts w:ascii="Wingdings" w:hAnsi="Wingdings" w:hint="default"/>
+        <w:sz w:val="20"/>
+      </w:rPr>
+    </w:lvl>
+    <w:lvl w:ilvl="5" w:tentative="1">
+      <w:start w:val="1"/>
+      <w:numFmt w:val="bullet"/>
+      <w:lvlText w:val=""/>
+      <w:lvlJc w:val="left"/>
+      <w:pPr>
+        <w:tabs>
+          <w:tab w:val="num" w:pos="4320"/>
+        </w:tabs>
+        <w:ind w:left="4320" w:hanging="360"/>
+      </w:pPr>
+      <w:rPr>
+        <w:rFonts w:ascii="Wingdings" w:hAnsi="Wingdings" w:hint="default"/>
+        <w:sz w:val="20"/>
+      </w:rPr>
+    </w:lvl>
+    <w:lvl w:ilvl="6" w:tentative="1">
+      <w:start w:val="1"/>
+      <w:numFmt w:val="bullet"/>
+      <w:lvlText w:val=""/>
+      <w:lvlJc w:val="left"/>
+      <w:pPr>
+        <w:tabs>
+          <w:tab w:val="num" w:pos="5040"/>
+        </w:tabs>
+        <w:ind w:left="5040" w:hanging="360"/>
+      </w:pPr>
+      <w:rPr>
+        <w:rFonts w:ascii="Wingdings" w:hAnsi="Wingdings" w:hint="default"/>
+        <w:sz w:val="20"/>
+      </w:rPr>
+    </w:lvl>
+    <w:lvl w:ilvl="7" w:tentative="1">
+      <w:start w:val="1"/>
+      <w:numFmt w:val="bullet"/>
+      <w:lvlText w:val=""/>
+      <w:lvlJc w:val="left"/>
+      <w:pPr>
+        <w:tabs>
+          <w:tab w:val="num" w:pos="5760"/>
+        </w:tabs>
+        <w:ind w:left="5760" w:hanging="360"/>
+      </w:pPr>
+      <w:rPr>
+        <w:rFonts w:ascii="Wingdings" w:hAnsi="Wingdings" w:hint="default"/>
+        <w:sz w:val="20"/>
+      </w:rPr>
+    </w:lvl>
+    <w:lvl w:ilvl="8" w:tentative="1">
+      <w:start w:val="1"/>
+      <w:numFmt w:val="bullet"/>
+      <w:lvlText w:val=""/>
+      <w:lvlJc w:val="left"/>
+      <w:pPr>
+        <w:tabs>
+          <w:tab w:val="num" w:pos="6480"/>
+        </w:tabs>
+        <w:ind w:left="6480" w:hanging="360"/>
+      </w:pPr>
+      <w:rPr>
+        <w:rFonts w:ascii="Wingdings" w:hAnsi="Wingdings" w:hint="default"/>
+        <w:sz w:val="20"/>
+      </w:rPr>
+    </w:lvl>
+  </w:abstractNum>
+  <w:abstractNum w:abstractNumId="4" w15:restartNumberingAfterBreak="0">
+    <w:nsid w:val="6820659B"/>
+    <w:multiLevelType w:val="multilevel"/>
+    <w:tmpl w:val="5C442948"/>
+    <w:lvl w:ilvl="0">
+      <w:start w:val="1"/>
+      <w:numFmt w:val="bullet"/>
+      <w:lvlText w:val=""/>
+      <w:lvlJc w:val="left"/>
+      <w:pPr>
+        <w:tabs>
+          <w:tab w:val="num" w:pos="720"/>
+        </w:tabs>
+        <w:ind w:left="720" w:hanging="360"/>
+      </w:pPr>
+      <w:rPr>
+        <w:rFonts w:ascii="Symbol" w:hAnsi="Symbol" w:hint="default"/>
+        <w:sz w:val="20"/>
+      </w:rPr>
+    </w:lvl>
+    <w:lvl w:ilvl="1" w:tentative="1">
+      <w:start w:val="1"/>
+      <w:numFmt w:val="bullet"/>
+      <w:lvlText w:val="o"/>
+      <w:lvlJc w:val="left"/>
+      <w:pPr>
+        <w:tabs>
+          <w:tab w:val="num" w:pos="1440"/>
+        </w:tabs>
+        <w:ind w:left="1440" w:hanging="360"/>
+      </w:pPr>
+      <w:rPr>
+        <w:rFonts w:ascii="Courier New" w:hAnsi="Courier New" w:hint="default"/>
+        <w:sz w:val="20"/>
+      </w:rPr>
+    </w:lvl>
+    <w:lvl w:ilvl="2" w:tentative="1">
+      <w:start w:val="1"/>
+      <w:numFmt w:val="bullet"/>
+      <w:lvlText w:val=""/>
+      <w:lvlJc w:val="left"/>
+      <w:pPr>
+        <w:tabs>
+          <w:tab w:val="num" w:pos="2160"/>
+        </w:tabs>
+        <w:ind w:left="2160" w:hanging="360"/>
+      </w:pPr>
+      <w:rPr>
+        <w:rFonts w:ascii="Wingdings" w:hAnsi="Wingdings" w:hint="default"/>
+        <w:sz w:val="20"/>
+      </w:rPr>
+    </w:lvl>
+    <w:lvl w:ilvl="3" w:tentative="1">
+      <w:start w:val="1"/>
+      <w:numFmt w:val="bullet"/>
+      <w:lvlText w:val=""/>
+      <w:lvlJc w:val="left"/>
+      <w:pPr>
+        <w:tabs>
+          <w:tab w:val="num" w:pos="2880"/>
+        </w:tabs>
+        <w:ind w:left="2880" w:hanging="360"/>
+      </w:pPr>
+      <w:rPr>
+        <w:rFonts w:ascii="Wingdings" w:hAnsi="Wingdings" w:hint="default"/>
+        <w:sz w:val="20"/>
+      </w:rPr>
+    </w:lvl>
+    <w:lvl w:ilvl="4" w:tentative="1">
+      <w:start w:val="1"/>
+      <w:numFmt w:val="bullet"/>
+      <w:lvlText w:val=""/>
+      <w:lvlJc w:val="left"/>
+      <w:pPr>
+        <w:tabs>
+          <w:tab w:val="num" w:pos="3600"/>
+        </w:tabs>
+        <w:ind w:left="3600" w:hanging="360"/>
+      </w:pPr>
+      <w:rPr>
+        <w:rFonts w:ascii="Wingdings" w:hAnsi="Wingdings" w:hint="default"/>
+        <w:sz w:val="20"/>
+      </w:rPr>
+    </w:lvl>
+    <w:lvl w:ilvl="5" w:tentative="1">
+      <w:start w:val="1"/>
+      <w:numFmt w:val="bullet"/>
+      <w:lvlText w:val=""/>
+      <w:lvlJc w:val="left"/>
+      <w:pPr>
+        <w:tabs>
+          <w:tab w:val="num" w:pos="4320"/>
+        </w:tabs>
+        <w:ind w:left="4320" w:hanging="360"/>
+      </w:pPr>
+      <w:rPr>
+        <w:rFonts w:ascii="Wingdings" w:hAnsi="Wingdings" w:hint="default"/>
+        <w:sz w:val="20"/>
+      </w:rPr>
+    </w:lvl>
+    <w:lvl w:ilvl="6" w:tentative="1">
+      <w:start w:val="1"/>
+      <w:numFmt w:val="bullet"/>
+      <w:lvlText w:val=""/>
+      <w:lvlJc w:val="left"/>
+      <w:pPr>
+        <w:tabs>
+          <w:tab w:val="num" w:pos="5040"/>
+        </w:tabs>
+        <w:ind w:left="5040" w:hanging="360"/>
+      </w:pPr>
+      <w:rPr>
+        <w:rFonts w:ascii="Wingdings" w:hAnsi="Wingdings" w:hint="default"/>
+        <w:sz w:val="20"/>
+      </w:rPr>
+    </w:lvl>
+    <w:lvl w:ilvl="7" w:tentative="1">
+      <w:start w:val="1"/>
+      <w:numFmt w:val="bullet"/>
+      <w:lvlText w:val=""/>
+      <w:lvlJc w:val="left"/>
+      <w:pPr>
+        <w:tabs>
+          <w:tab w:val="num" w:pos="5760"/>
+        </w:tabs>
+        <w:ind w:left="5760" w:hanging="360"/>
+      </w:pPr>
+      <w:rPr>
+        <w:rFonts w:ascii="Wingdings" w:hAnsi="Wingdings" w:hint="default"/>
+        <w:sz w:val="20"/>
+      </w:rPr>
+    </w:lvl>
+    <w:lvl w:ilvl="8" w:tentative="1">
+      <w:start w:val="1"/>
+      <w:numFmt w:val="bullet"/>
+      <w:lvlText w:val=""/>
+      <w:lvlJc w:val="left"/>
+      <w:pPr>
+        <w:tabs>
+          <w:tab w:val="num" w:pos="6480"/>
+        </w:tabs>
+        <w:ind w:left="6480" w:hanging="360"/>
+      </w:pPr>
+      <w:rPr>
+        <w:rFonts w:ascii="Wingdings" w:hAnsi="Wingdings" w:hint="default"/>
+        <w:sz w:val="20"/>
+      </w:rPr>
+    </w:lvl>
+  </w:abstractNum>
+  <w:abstractNum w:abstractNumId="5" w15:restartNumberingAfterBreak="0">
+    <w:nsid w:val="6B8467BF"/>
+    <w:multiLevelType w:val="multilevel"/>
+    <w:tmpl w:val="8BFE2B86"/>
+    <w:lvl w:ilvl="0">
+      <w:start w:val="1"/>
+      <w:numFmt w:val="bullet"/>
+      <w:lvlText w:val=""/>
+      <w:lvlJc w:val="left"/>
+      <w:pPr>
+        <w:tabs>
+          <w:tab w:val="num" w:pos="720"/>
+        </w:tabs>
+        <w:ind w:left="720" w:hanging="360"/>
+      </w:pPr>
+      <w:rPr>
+        <w:rFonts w:ascii="Symbol" w:hAnsi="Symbol" w:hint="default"/>
+        <w:sz w:val="20"/>
+      </w:rPr>
+    </w:lvl>
+    <w:lvl w:ilvl="1" w:tentative="1">
+      <w:start w:val="1"/>
+      <w:numFmt w:val="bullet"/>
+      <w:lvlText w:val="o"/>
+      <w:lvlJc w:val="left"/>
+      <w:pPr>
+        <w:tabs>
+          <w:tab w:val="num" w:pos="1440"/>
+        </w:tabs>
+        <w:ind w:left="1440" w:hanging="360"/>
+      </w:pPr>
+      <w:rPr>
+        <w:rFonts w:ascii="Courier New" w:hAnsi="Courier New" w:hint="default"/>
+        <w:sz w:val="20"/>
+      </w:rPr>
+    </w:lvl>
+    <w:lvl w:ilvl="2" w:tentative="1">
+      <w:start w:val="1"/>
+      <w:numFmt w:val="bullet"/>
+      <w:lvlText w:val=""/>
+      <w:lvlJc w:val="left"/>
+      <w:pPr>
+        <w:tabs>
+          <w:tab w:val="num" w:pos="2160"/>
+        </w:tabs>
+        <w:ind w:left="2160" w:hanging="360"/>
+      </w:pPr>
+      <w:rPr>
+        <w:rFonts w:ascii="Wingdings" w:hAnsi="Wingdings" w:hint="default"/>
+        <w:sz w:val="20"/>
+      </w:rPr>
+    </w:lvl>
+    <w:lvl w:ilvl="3" w:tentative="1">
+      <w:start w:val="1"/>
+      <w:numFmt w:val="bullet"/>
+      <w:lvlText w:val=""/>
+      <w:lvlJc w:val="left"/>
+      <w:pPr>
+        <w:tabs>
+          <w:tab w:val="num" w:pos="2880"/>
+        </w:tabs>
+        <w:ind w:left="2880" w:hanging="360"/>
+      </w:pPr>
+      <w:rPr>
+        <w:rFonts w:ascii="Wingdings" w:hAnsi="Wingdings" w:hint="default"/>
+        <w:sz w:val="20"/>
+      </w:rPr>
+    </w:lvl>
+    <w:lvl w:ilvl="4" w:tentative="1">
+      <w:start w:val="1"/>
+      <w:numFmt w:val="bullet"/>
+      <w:lvlText w:val=""/>
+      <w:lvlJc w:val="left"/>
+      <w:pPr>
+        <w:tabs>
+          <w:tab w:val="num" w:pos="3600"/>
+        </w:tabs>
+        <w:ind w:left="3600" w:hanging="360"/>
+      </w:pPr>
+      <w:rPr>
+        <w:rFonts w:ascii="Wingdings" w:hAnsi="Wingdings" w:hint="default"/>
+        <w:sz w:val="20"/>
+      </w:rPr>
+    </w:lvl>
+    <w:lvl w:ilvl="5" w:tentative="1">
+      <w:start w:val="1"/>
+      <w:numFmt w:val="bullet"/>
+      <w:lvlText w:val=""/>
+      <w:lvlJc w:val="left"/>
+      <w:pPr>
+        <w:tabs>
+          <w:tab w:val="num" w:pos="4320"/>
+        </w:tabs>
+        <w:ind w:left="4320" w:hanging="360"/>
+      </w:pPr>
+      <w:rPr>
+        <w:rFonts w:ascii="Wingdings" w:hAnsi="Wingdings" w:hint="default"/>
+        <w:sz w:val="20"/>
+      </w:rPr>
+    </w:lvl>
+    <w:lvl w:ilvl="6" w:tentative="1">
+      <w:start w:val="1"/>
+      <w:numFmt w:val="bullet"/>
+      <w:lvlText w:val=""/>
+      <w:lvlJc w:val="left"/>
+      <w:pPr>
+        <w:tabs>
+          <w:tab w:val="num" w:pos="5040"/>
+        </w:tabs>
+        <w:ind w:left="5040" w:hanging="360"/>
+      </w:pPr>
+      <w:rPr>
+        <w:rFonts w:ascii="Wingdings" w:hAnsi="Wingdings" w:hint="default"/>
+        <w:sz w:val="20"/>
+      </w:rPr>
+    </w:lvl>
+    <w:lvl w:ilvl="7" w:tentative="1">
+      <w:start w:val="1"/>
+      <w:numFmt w:val="bullet"/>
+      <w:lvlText w:val=""/>
+      <w:lvlJc w:val="left"/>
+      <w:pPr>
+        <w:tabs>
+          <w:tab w:val="num" w:pos="5760"/>
+        </w:tabs>
+        <w:ind w:left="5760" w:hanging="360"/>
+      </w:pPr>
+      <w:rPr>
+        <w:rFonts w:ascii="Wingdings" w:hAnsi="Wingdings" w:hint="default"/>
+        <w:sz w:val="20"/>
+      </w:rPr>
+    </w:lvl>
+    <w:lvl w:ilvl="8" w:tentative="1">
+      <w:start w:val="1"/>
+      <w:numFmt w:val="bullet"/>
+      <w:lvlText w:val=""/>
+      <w:lvlJc w:val="left"/>
+      <w:pPr>
+        <w:tabs>
+          <w:tab w:val="num" w:pos="6480"/>
+        </w:tabs>
+        <w:ind w:left="6480" w:hanging="360"/>
+      </w:pPr>
+      <w:rPr>
+        <w:rFonts w:ascii="Wingdings" w:hAnsi="Wingdings" w:hint="default"/>
+        <w:sz w:val="20"/>
+      </w:rPr>
+    </w:lvl>
+  </w:abstractNum>
+  <w:abstractNum w:abstractNumId="6" w15:restartNumberingAfterBreak="0">
     <w:nsid w:val="6C75010A"/>
     <w:multiLevelType w:val="multilevel"/>
     <w:tmpl w:val="1C86A130"/>
@@ -2050,7 +4182,7 @@
       </w:rPr>
     </w:lvl>
   </w:abstractNum>
-  <w:abstractNum w:abstractNumId="2" w15:restartNumberingAfterBreak="0">
+  <w:abstractNum w:abstractNumId="7" w15:restartNumberingAfterBreak="0">
     <w:nsid w:val="72090254"/>
     <w:multiLevelType w:val="multilevel"/>
     <w:tmpl w:val="042678B8"/>
@@ -2199,7 +4331,7 @@
       </w:rPr>
     </w:lvl>
   </w:abstractNum>
-  <w:abstractNum w:abstractNumId="3" w15:restartNumberingAfterBreak="0">
+  <w:abstractNum w:abstractNumId="8" w15:restartNumberingAfterBreak="0">
     <w:nsid w:val="723227B4"/>
     <w:multiLevelType w:val="multilevel"/>
     <w:tmpl w:val="C5FE236A"/>
@@ -2348,7 +4480,7 @@
       </w:rPr>
     </w:lvl>
   </w:abstractNum>
-  <w:abstractNum w:abstractNumId="4" w15:restartNumberingAfterBreak="0">
+  <w:abstractNum w:abstractNumId="9" w15:restartNumberingAfterBreak="0">
     <w:nsid w:val="7D212188"/>
     <w:multiLevelType w:val="multilevel"/>
     <w:tmpl w:val="379CEEA4"/>
@@ -2498,19 +4630,34 @@
     </w:lvl>
   </w:abstractNum>
   <w:num w:numId="1" w16cid:durableId="539703690">
+    <w:abstractNumId w:val="9"/>
+  </w:num>
+  <w:num w:numId="2" w16cid:durableId="529539000">
+    <w:abstractNumId w:val="8"/>
+  </w:num>
+  <w:num w:numId="3" w16cid:durableId="1507868098">
+    <w:abstractNumId w:val="7"/>
+  </w:num>
+  <w:num w:numId="4" w16cid:durableId="1776513486">
+    <w:abstractNumId w:val="6"/>
+  </w:num>
+  <w:num w:numId="5" w16cid:durableId="1090276143">
+    <w:abstractNumId w:val="2"/>
+  </w:num>
+  <w:num w:numId="6" w16cid:durableId="1100642952">
+    <w:abstractNumId w:val="0"/>
+  </w:num>
+  <w:num w:numId="7" w16cid:durableId="609314199">
+    <w:abstractNumId w:val="1"/>
+  </w:num>
+  <w:num w:numId="8" w16cid:durableId="1326663548">
     <w:abstractNumId w:val="4"/>
   </w:num>
-  <w:num w:numId="2" w16cid:durableId="529539000">
+  <w:num w:numId="9" w16cid:durableId="799693069">
     <w:abstractNumId w:val="3"/>
   </w:num>
-  <w:num w:numId="3" w16cid:durableId="1507868098">
-    <w:abstractNumId w:val="2"/>
-  </w:num>
-  <w:num w:numId="4" w16cid:durableId="1776513486">
-    <w:abstractNumId w:val="1"/>
-  </w:num>
-  <w:num w:numId="5" w16cid:durableId="1090276143">
-    <w:abstractNumId w:val="0"/>
+  <w:num w:numId="10" w16cid:durableId="107093652">
+    <w:abstractNumId w:val="5"/>
   </w:num>
 </w:numbering>
 </file>
@@ -2934,6 +5081,29 @@
       <w:lang w:eastAsia="es-AR"/>
     </w:rPr>
   </w:style>
+  <w:style w:type="paragraph" w:styleId="Heading3">
+    <w:name w:val="heading 3"/>
+    <w:basedOn w:val="Normal"/>
+    <w:next w:val="Normal"/>
+    <w:link w:val="Heading3Char"/>
+    <w:uiPriority w:val="9"/>
+    <w:semiHidden/>
+    <w:unhideWhenUsed/>
+    <w:qFormat/>
+    <w:rsid w:val="0014472E"/>
+    <w:pPr>
+      <w:keepNext/>
+      <w:keepLines/>
+      <w:spacing w:before="40" w:after="0"/>
+      <w:outlineLvl w:val="2"/>
+    </w:pPr>
+    <w:rPr>
+      <w:rFonts w:asciiTheme="majorHAnsi" w:eastAsiaTheme="majorEastAsia" w:hAnsiTheme="majorHAnsi" w:cstheme="majorBidi"/>
+      <w:color w:val="1F3763" w:themeColor="accent1" w:themeShade="7F"/>
+      <w:sz w:val="24"/>
+      <w:szCs w:val="24"/>
+    </w:rPr>
+  </w:style>
   <w:style w:type="character" w:default="1" w:styleId="DefaultParagraphFont">
     <w:name w:val="Default Paragraph Font"/>
     <w:uiPriority w:val="1"/>
@@ -3043,6 +5213,20 @@
     <w:rPr>
       <w:b/>
       <w:bCs/>
+    </w:rPr>
+  </w:style>
+  <w:style w:type="character" w:customStyle="1" w:styleId="Heading3Char">
+    <w:name w:val="Heading 3 Char"/>
+    <w:basedOn w:val="DefaultParagraphFont"/>
+    <w:link w:val="Heading3"/>
+    <w:uiPriority w:val="9"/>
+    <w:semiHidden/>
+    <w:rsid w:val="0014472E"/>
+    <w:rPr>
+      <w:rFonts w:asciiTheme="majorHAnsi" w:eastAsiaTheme="majorEastAsia" w:hAnsiTheme="majorHAnsi" w:cstheme="majorBidi"/>
+      <w:color w:val="1F3763" w:themeColor="accent1" w:themeShade="7F"/>
+      <w:sz w:val="24"/>
+      <w:szCs w:val="24"/>
     </w:rPr>
   </w:style>
 </w:styles>

</xml_diff>

<commit_message>
Dia 13: Embeddings y memoria externa
</commit_message>
<xml_diff>
--- a/LLMs/LLMs.docx
+++ b/LLMs/LLMs.docx
@@ -9,7 +9,6 @@
           <w:szCs w:val="28"/>
         </w:rPr>
       </w:pPr>
-      <w:proofErr w:type="spellStart"/>
       <w:r>
         <w:rPr>
           <w:b/>
@@ -20,61 +19,12 @@
         </w:rPr>
         <w:t>LLMs</w:t>
       </w:r>
-      <w:proofErr w:type="spellEnd"/>
       <w:r>
         <w:rPr>
           <w:sz w:val="28"/>
           <w:szCs w:val="28"/>
         </w:rPr>
-        <w:t>(</w:t>
-      </w:r>
-      <w:proofErr w:type="spellStart"/>
-      <w:r>
-        <w:rPr>
-          <w:sz w:val="28"/>
-          <w:szCs w:val="28"/>
-        </w:rPr>
-        <w:t>Large</w:t>
-      </w:r>
-      <w:proofErr w:type="spellEnd"/>
-      <w:r>
-        <w:rPr>
-          <w:sz w:val="28"/>
-          <w:szCs w:val="28"/>
-        </w:rPr>
-        <w:t xml:space="preserve"> </w:t>
-      </w:r>
-      <w:proofErr w:type="spellStart"/>
-      <w:r>
-        <w:rPr>
-          <w:sz w:val="28"/>
-          <w:szCs w:val="28"/>
-        </w:rPr>
-        <w:t>Language</w:t>
-      </w:r>
-      <w:proofErr w:type="spellEnd"/>
-      <w:r>
-        <w:rPr>
-          <w:sz w:val="28"/>
-          <w:szCs w:val="28"/>
-        </w:rPr>
-        <w:t xml:space="preserve"> </w:t>
-      </w:r>
-      <w:proofErr w:type="spellStart"/>
-      <w:r>
-        <w:rPr>
-          <w:sz w:val="28"/>
-          <w:szCs w:val="28"/>
-        </w:rPr>
-        <w:t>Models</w:t>
-      </w:r>
-      <w:proofErr w:type="spellEnd"/>
-      <w:r>
-        <w:rPr>
-          <w:sz w:val="28"/>
-          <w:szCs w:val="28"/>
-        </w:rPr>
-        <w:t xml:space="preserve"> o </w:t>
+        <w:t>(Large Language Models o </w:t>
       </w:r>
       <w:hyperlink r:id="rId5" w:history="1">
         <w:r>
@@ -212,27 +162,7 @@
           <w:sz w:val="24"/>
           <w:szCs w:val="24"/>
         </w:rPr>
-        <w:t xml:space="preserve"> en lugar de </w:t>
-      </w:r>
-      <w:proofErr w:type="spellStart"/>
-      <w:r>
-        <w:rPr>
-          <w:b/>
-          <w:bCs/>
-          <w:sz w:val="24"/>
-          <w:szCs w:val="24"/>
-        </w:rPr>
-        <w:t>features</w:t>
-      </w:r>
-      <w:proofErr w:type="spellEnd"/>
-      <w:r>
-        <w:rPr>
-          <w:b/>
-          <w:bCs/>
-          <w:sz w:val="24"/>
-          <w:szCs w:val="24"/>
-        </w:rPr>
-        <w:t xml:space="preserve"> explícitas.</w:t>
+        <w:t xml:space="preserve"> en lugar de features explícitas.</w:t>
       </w:r>
     </w:p>
     <w:p>
@@ -250,7 +180,45 @@
         <w:t>Eso es todo el cambio.</w:t>
       </w:r>
     </w:p>
-    <w:p/>
+    <w:p>
+      <w:pPr>
+        <w:rPr>
+          <w:sz w:val="24"/>
+          <w:szCs w:val="24"/>
+        </w:rPr>
+      </w:pPr>
+      <w:r>
+        <w:rPr>
+          <w:sz w:val="24"/>
+          <w:szCs w:val="24"/>
+        </w:rPr>
+        <w:t>Un LLM no recuerda hechos.</w:t>
+      </w:r>
+      <w:r>
+        <w:rPr>
+          <w:sz w:val="24"/>
+          <w:szCs w:val="24"/>
+        </w:rPr>
+        <w:br/>
+        <w:t xml:space="preserve">Un sistema recuerda </w:t>
+      </w:r>
+      <w:r>
+        <w:rPr>
+          <w:i/>
+          <w:iCs/>
+          <w:sz w:val="24"/>
+          <w:szCs w:val="24"/>
+        </w:rPr>
+        <w:t>vectores</w:t>
+      </w:r>
+      <w:r>
+        <w:rPr>
+          <w:sz w:val="24"/>
+          <w:szCs w:val="24"/>
+        </w:rPr>
+        <w:t>.</w:t>
+      </w:r>
+    </w:p>
     <w:p>
       <w:pPr>
         <w:rPr>
@@ -358,7 +326,6 @@
                 <w:szCs w:val="24"/>
               </w:rPr>
             </w:pPr>
-            <w:proofErr w:type="spellStart"/>
             <w:r>
               <w:rPr>
                 <w:b/>
@@ -368,7 +335,6 @@
               </w:rPr>
               <w:t>LLMs</w:t>
             </w:r>
-            <w:proofErr w:type="spellEnd"/>
           </w:p>
         </w:tc>
       </w:tr>
@@ -386,7 +352,6 @@
                 <w:szCs w:val="24"/>
               </w:rPr>
             </w:pPr>
-            <w:proofErr w:type="spellStart"/>
             <w:r>
               <w:rPr>
                 <w:sz w:val="24"/>
@@ -394,7 +359,6 @@
               </w:rPr>
               <w:t>Feature</w:t>
             </w:r>
-            <w:proofErr w:type="spellEnd"/>
           </w:p>
         </w:tc>
         <w:tc>
@@ -409,7 +373,6 @@
                 <w:szCs w:val="24"/>
               </w:rPr>
             </w:pPr>
-            <w:proofErr w:type="spellStart"/>
             <w:r>
               <w:rPr>
                 <w:b/>
@@ -419,7 +382,6 @@
               </w:rPr>
               <w:t>Embedding</w:t>
             </w:r>
-            <w:proofErr w:type="spellEnd"/>
           </w:p>
         </w:tc>
       </w:tr>
@@ -436,7 +398,6 @@
                 <w:szCs w:val="24"/>
               </w:rPr>
             </w:pPr>
-            <w:proofErr w:type="spellStart"/>
             <w:r>
               <w:rPr>
                 <w:sz w:val="24"/>
@@ -444,7 +405,6 @@
               </w:rPr>
               <w:t>Dataset</w:t>
             </w:r>
-            <w:proofErr w:type="spellEnd"/>
           </w:p>
         </w:tc>
         <w:tc>
@@ -530,21 +490,12 @@
                 <w:szCs w:val="24"/>
               </w:rPr>
             </w:pPr>
-            <w:proofErr w:type="spellStart"/>
             <w:r>
               <w:rPr>
                 <w:sz w:val="24"/>
                 <w:szCs w:val="24"/>
               </w:rPr>
-              <w:t>Similaridad</w:t>
-            </w:r>
-            <w:proofErr w:type="spellEnd"/>
-            <w:r>
-              <w:rPr>
-                <w:sz w:val="24"/>
-                <w:szCs w:val="24"/>
-              </w:rPr>
-              <w:t xml:space="preserve"> (KNN)</w:t>
+              <w:t>Similaridad (KNN)</w:t>
             </w:r>
           </w:p>
         </w:tc>
@@ -567,19 +518,8 @@
                 <w:sz w:val="24"/>
                 <w:szCs w:val="24"/>
               </w:rPr>
-              <w:t xml:space="preserve">Similitud de </w:t>
+              <w:t>Similitud de embeddings</w:t>
             </w:r>
-            <w:proofErr w:type="spellStart"/>
-            <w:r>
-              <w:rPr>
-                <w:b/>
-                <w:bCs/>
-                <w:sz w:val="24"/>
-                <w:szCs w:val="24"/>
-              </w:rPr>
-              <w:t>embeddings</w:t>
-            </w:r>
-            <w:proofErr w:type="spellEnd"/>
           </w:p>
         </w:tc>
       </w:tr>
@@ -617,7 +557,6 @@
                 <w:szCs w:val="24"/>
               </w:rPr>
             </w:pPr>
-            <w:proofErr w:type="spellStart"/>
             <w:r>
               <w:rPr>
                 <w:b/>
@@ -625,17 +564,7 @@
                 <w:sz w:val="24"/>
                 <w:szCs w:val="24"/>
               </w:rPr>
-              <w:t>Prompt</w:t>
-            </w:r>
-            <w:proofErr w:type="spellEnd"/>
-            <w:r>
-              <w:rPr>
-                <w:b/>
-                <w:bCs/>
-                <w:sz w:val="24"/>
-                <w:szCs w:val="24"/>
-              </w:rPr>
-              <w:t xml:space="preserve"> + contexto + herramientas</w:t>
+              <w:t>Prompt + contexto + herramientas</w:t>
             </w:r>
           </w:p>
         </w:tc>
@@ -653,7 +582,6 @@
                 <w:szCs w:val="24"/>
               </w:rPr>
             </w:pPr>
-            <w:proofErr w:type="spellStart"/>
             <w:r>
               <w:rPr>
                 <w:sz w:val="24"/>
@@ -661,7 +589,6 @@
               </w:rPr>
               <w:t>Overfitting</w:t>
             </w:r>
-            <w:proofErr w:type="spellEnd"/>
           </w:p>
         </w:tc>
         <w:tc>
@@ -809,27 +736,7 @@
           <w:sz w:val="28"/>
           <w:szCs w:val="28"/>
         </w:rPr>
-        <w:t xml:space="preserve">El </w:t>
-      </w:r>
-      <w:proofErr w:type="spellStart"/>
-      <w:r>
-        <w:rPr>
-          <w:b/>
-          <w:bCs/>
-          <w:sz w:val="28"/>
-          <w:szCs w:val="28"/>
-        </w:rPr>
-        <w:t>insight</w:t>
-      </w:r>
-      <w:proofErr w:type="spellEnd"/>
-      <w:r>
-        <w:rPr>
-          <w:b/>
-          <w:bCs/>
-          <w:sz w:val="28"/>
-          <w:szCs w:val="28"/>
-        </w:rPr>
-        <w:t xml:space="preserve"> clave </w:t>
+        <w:t xml:space="preserve">El insight clave </w:t>
       </w:r>
     </w:p>
     <w:p>
@@ -867,18 +774,8 @@
           <w:sz w:val="24"/>
           <w:szCs w:val="24"/>
         </w:rPr>
-        <w:t xml:space="preserve">elegís </w:t>
-      </w:r>
-      <w:proofErr w:type="spellStart"/>
-      <w:r>
-        <w:rPr>
-          <w:rFonts w:cstheme="minorHAnsi"/>
-          <w:sz w:val="24"/>
-          <w:szCs w:val="24"/>
-        </w:rPr>
-        <w:t>features</w:t>
-      </w:r>
-      <w:proofErr w:type="spellEnd"/>
+        <w:t>elegís features</w:t>
+      </w:r>
     </w:p>
     <w:p>
       <w:pPr>
@@ -945,25 +842,7 @@
           <w:sz w:val="24"/>
           <w:szCs w:val="24"/>
         </w:rPr>
-        <w:t xml:space="preserve">En </w:t>
-      </w:r>
-      <w:proofErr w:type="spellStart"/>
-      <w:r>
-        <w:rPr>
-          <w:rFonts w:cstheme="minorHAnsi"/>
-          <w:sz w:val="24"/>
-          <w:szCs w:val="24"/>
-        </w:rPr>
-        <w:t>LLMs</w:t>
-      </w:r>
-      <w:proofErr w:type="spellEnd"/>
-      <w:r>
-        <w:rPr>
-          <w:rFonts w:cstheme="minorHAnsi"/>
-          <w:sz w:val="24"/>
-          <w:szCs w:val="24"/>
-        </w:rPr>
-        <w:t>:</w:t>
+        <w:t>En LLMs:</w:t>
       </w:r>
     </w:p>
     <w:p>
@@ -1015,29 +894,18 @@
           <w:sz w:val="24"/>
           <w:szCs w:val="24"/>
         </w:rPr>
+        <w:lastRenderedPageBreak/>
         <w:t xml:space="preserve">vos </w:t>
       </w:r>
-      <w:proofErr w:type="spellStart"/>
-      <w:r>
-        <w:rPr>
-          <w:rFonts w:cstheme="minorHAnsi"/>
-          <w:b/>
-          <w:bCs/>
-          <w:sz w:val="24"/>
-          <w:szCs w:val="24"/>
-        </w:rPr>
-        <w:t>orquestás</w:t>
-      </w:r>
-      <w:proofErr w:type="spellEnd"/>
-      <w:r>
-        <w:rPr>
-          <w:rFonts w:cstheme="minorHAnsi"/>
-          <w:b/>
-          <w:bCs/>
-          <w:sz w:val="24"/>
-          <w:szCs w:val="24"/>
-        </w:rPr>
-        <w:t xml:space="preserve"> contexto</w:t>
+      <w:r>
+        <w:rPr>
+          <w:rFonts w:cstheme="minorHAnsi"/>
+          <w:b/>
+          <w:bCs/>
+          <w:sz w:val="24"/>
+          <w:szCs w:val="24"/>
+        </w:rPr>
+        <w:t>orquestás contexto</w:t>
       </w:r>
     </w:p>
     <w:p>
@@ -1058,7 +926,6 @@
           <w:sz w:val="24"/>
           <w:szCs w:val="24"/>
         </w:rPr>
-        <w:lastRenderedPageBreak/>
         <w:t xml:space="preserve">decidís </w:t>
       </w:r>
       <w:r>
@@ -1123,9 +990,17 @@
           <w:sz w:val="24"/>
           <w:szCs w:val="24"/>
         </w:rPr>
-        <w:t xml:space="preserve">ingeniero de </w:t>
-      </w:r>
-      <w:proofErr w:type="spellStart"/>
+        <w:t>ingeniero de features</w:t>
+      </w:r>
+      <w:r>
+        <w:rPr>
+          <w:rFonts w:cstheme="minorHAnsi"/>
+          <w:sz w:val="24"/>
+          <w:szCs w:val="24"/>
+        </w:rPr>
+        <w:br/>
+        <w:t xml:space="preserve">a </w:t>
+      </w:r>
       <w:r>
         <w:rPr>
           <w:rFonts w:cstheme="minorHAnsi"/>
@@ -1134,26 +1009,6 @@
           <w:sz w:val="24"/>
           <w:szCs w:val="24"/>
         </w:rPr>
-        <w:t>features</w:t>
-      </w:r>
-      <w:proofErr w:type="spellEnd"/>
-      <w:r>
-        <w:rPr>
-          <w:rFonts w:cstheme="minorHAnsi"/>
-          <w:sz w:val="24"/>
-          <w:szCs w:val="24"/>
-        </w:rPr>
-        <w:br/>
-        <w:t xml:space="preserve">a </w:t>
-      </w:r>
-      <w:r>
-        <w:rPr>
-          <w:rFonts w:cstheme="minorHAnsi"/>
-          <w:i/>
-          <w:iCs/>
-          <w:sz w:val="24"/>
-          <w:szCs w:val="24"/>
-        </w:rPr>
         <w:t>arquitecto de contexto</w:t>
       </w:r>
     </w:p>
@@ -1187,7 +1042,6 @@
         </w:rPr>
         <w:t xml:space="preserve">) </w:t>
       </w:r>
-      <w:proofErr w:type="spellStart"/>
       <w:r>
         <w:rPr>
           <w:rFonts w:cstheme="minorHAnsi"/>
@@ -1196,75 +1050,24 @@
           <w:sz w:val="28"/>
           <w:szCs w:val="28"/>
         </w:rPr>
-        <w:t>Bias</w:t>
-      </w:r>
-      <w:proofErr w:type="spellEnd"/>
-      <w:r>
-        <w:rPr>
-          <w:rFonts w:cstheme="minorHAnsi"/>
-          <w:b/>
-          <w:bCs/>
-          <w:sz w:val="28"/>
-          <w:szCs w:val="28"/>
-        </w:rPr>
-        <w:t xml:space="preserve"> / </w:t>
-      </w:r>
-      <w:proofErr w:type="spellStart"/>
-      <w:r>
-        <w:rPr>
-          <w:rFonts w:cstheme="minorHAnsi"/>
-          <w:b/>
-          <w:bCs/>
-          <w:sz w:val="28"/>
-          <w:szCs w:val="28"/>
-        </w:rPr>
-        <w:t>Variance</w:t>
-      </w:r>
-      <w:proofErr w:type="spellEnd"/>
-      <w:r>
-        <w:rPr>
-          <w:rFonts w:cstheme="minorHAnsi"/>
-          <w:b/>
-          <w:bCs/>
-          <w:sz w:val="28"/>
-          <w:szCs w:val="28"/>
-        </w:rPr>
-        <w:t xml:space="preserve"> reaparece </w:t>
-      </w:r>
-    </w:p>
-    <w:p>
-      <w:pPr>
-        <w:rPr>
-          <w:rFonts w:cstheme="minorHAnsi"/>
-          <w:sz w:val="24"/>
-          <w:szCs w:val="24"/>
-        </w:rPr>
-      </w:pPr>
-      <w:r>
-        <w:rPr>
-          <w:rFonts w:cstheme="minorHAnsi"/>
-          <w:sz w:val="24"/>
-          <w:szCs w:val="24"/>
-        </w:rPr>
-        <w:t xml:space="preserve">En </w:t>
-      </w:r>
-      <w:proofErr w:type="spellStart"/>
-      <w:r>
-        <w:rPr>
-          <w:rFonts w:cstheme="minorHAnsi"/>
-          <w:sz w:val="24"/>
-          <w:szCs w:val="24"/>
-        </w:rPr>
-        <w:t>LLMs</w:t>
-      </w:r>
-      <w:proofErr w:type="spellEnd"/>
-      <w:r>
-        <w:rPr>
-          <w:rFonts w:cstheme="minorHAnsi"/>
-          <w:sz w:val="24"/>
-          <w:szCs w:val="24"/>
-        </w:rPr>
-        <w:t>:</w:t>
+        <w:t xml:space="preserve">Bias / Variance reaparece </w:t>
+      </w:r>
+    </w:p>
+    <w:p>
+      <w:pPr>
+        <w:rPr>
+          <w:rFonts w:cstheme="minorHAnsi"/>
+          <w:sz w:val="24"/>
+          <w:szCs w:val="24"/>
+        </w:rPr>
+      </w:pPr>
+      <w:r>
+        <w:rPr>
+          <w:rFonts w:cstheme="minorHAnsi"/>
+          <w:sz w:val="24"/>
+          <w:szCs w:val="24"/>
+        </w:rPr>
+        <w:t>En LLMs:</w:t>
       </w:r>
     </w:p>
     <w:p>
@@ -1279,7 +1082,6 @@
           <w:szCs w:val="24"/>
         </w:rPr>
       </w:pPr>
-      <w:proofErr w:type="spellStart"/>
       <w:r>
         <w:rPr>
           <w:rFonts w:cstheme="minorHAnsi"/>
@@ -1290,7 +1092,6 @@
         </w:rPr>
         <w:t>Bias</w:t>
       </w:r>
-      <w:proofErr w:type="spellEnd"/>
       <w:r>
         <w:rPr>
           <w:rFonts w:cstheme="minorHAnsi"/>
@@ -1375,7 +1176,6 @@
           <w:szCs w:val="24"/>
         </w:rPr>
       </w:pPr>
-      <w:proofErr w:type="spellStart"/>
       <w:r>
         <w:rPr>
           <w:rFonts w:cstheme="minorHAnsi"/>
@@ -1386,7 +1186,6 @@
         </w:rPr>
         <w:t>Variance</w:t>
       </w:r>
-      <w:proofErr w:type="spellEnd"/>
       <w:r>
         <w:rPr>
           <w:rFonts w:cstheme="minorHAnsi"/>
@@ -1450,34 +1249,14 @@
           <w:szCs w:val="24"/>
         </w:rPr>
       </w:pPr>
-      <w:proofErr w:type="spellStart"/>
-      <w:r>
-        <w:rPr>
-          <w:rFonts w:cstheme="minorHAnsi"/>
-          <w:sz w:val="24"/>
-          <w:szCs w:val="24"/>
-        </w:rPr>
-        <w:t>overfitting</w:t>
-      </w:r>
-      <w:proofErr w:type="spellEnd"/>
-      <w:r>
-        <w:rPr>
-          <w:rFonts w:cstheme="minorHAnsi"/>
-          <w:sz w:val="24"/>
-          <w:szCs w:val="24"/>
-        </w:rPr>
-        <w:t xml:space="preserve"> al </w:t>
-      </w:r>
-      <w:proofErr w:type="spellStart"/>
-      <w:r>
-        <w:rPr>
-          <w:rFonts w:cstheme="minorHAnsi"/>
-          <w:sz w:val="24"/>
-          <w:szCs w:val="24"/>
-        </w:rPr>
-        <w:t>prompt</w:t>
-      </w:r>
-      <w:proofErr w:type="spellEnd"/>
+      <w:r>
+        <w:rPr>
+          <w:rFonts w:cstheme="minorHAnsi"/>
+          <w:sz w:val="24"/>
+          <w:szCs w:val="24"/>
+        </w:rPr>
+        <w:t>overfitting al prompt</w:t>
+      </w:r>
     </w:p>
     <w:p>
       <w:pPr>
@@ -1698,27 +1477,7 @@
           <w:szCs w:val="24"/>
           <w:lang w:eastAsia="es-AR"/>
         </w:rPr>
-        <w:t xml:space="preserve"> Todo eso lo </w:t>
-      </w:r>
-      <w:proofErr w:type="spellStart"/>
-      <w:r>
-        <w:rPr>
-          <w:rFonts w:ascii="Times New Roman" w:eastAsia="Times New Roman" w:hAnsi="Times New Roman" w:cs="Times New Roman"/>
-          <w:sz w:val="24"/>
-          <w:szCs w:val="24"/>
-          <w:lang w:eastAsia="es-AR"/>
-        </w:rPr>
-        <w:t>ponés</w:t>
-      </w:r>
-      <w:proofErr w:type="spellEnd"/>
-      <w:r>
-        <w:rPr>
-          <w:rFonts w:ascii="Times New Roman" w:eastAsia="Times New Roman" w:hAnsi="Times New Roman" w:cs="Times New Roman"/>
-          <w:sz w:val="24"/>
-          <w:szCs w:val="24"/>
-          <w:lang w:eastAsia="es-AR"/>
-        </w:rPr>
-        <w:t xml:space="preserve"> vos con diseño.</w:t>
+        <w:t xml:space="preserve"> Todo eso lo ponés vos con diseño.</w:t>
       </w:r>
     </w:p>
     <w:p>
@@ -1810,7 +1569,6 @@
           <w:szCs w:val="36"/>
           <w:u w:val="single"/>
         </w:rPr>
-        <w:lastRenderedPageBreak/>
         <w:t>Memoria, contexto y estado</w:t>
       </w:r>
     </w:p>
@@ -1963,21 +1721,12 @@
           <w:szCs w:val="24"/>
         </w:rPr>
       </w:pPr>
-      <w:proofErr w:type="spellStart"/>
-      <w:r>
-        <w:rPr>
-          <w:sz w:val="24"/>
-          <w:szCs w:val="24"/>
-        </w:rPr>
-        <w:t>prompt</w:t>
-      </w:r>
-      <w:proofErr w:type="spellEnd"/>
-      <w:r>
-        <w:rPr>
-          <w:sz w:val="24"/>
-          <w:szCs w:val="24"/>
-        </w:rPr>
-        <w:t xml:space="preserve"> + contexto actual → salida</w:t>
+      <w:r>
+        <w:rPr>
+          <w:sz w:val="24"/>
+          <w:szCs w:val="24"/>
+        </w:rPr>
+        <w:t>prompt + contexto actual → salida</w:t>
       </w:r>
     </w:p>
     <w:p>
@@ -2064,23 +1813,7 @@
           <w:sz w:val="24"/>
           <w:szCs w:val="24"/>
         </w:rPr>
-        <w:t xml:space="preserve">le </w:t>
-      </w:r>
-      <w:proofErr w:type="spellStart"/>
-      <w:r>
-        <w:rPr>
-          <w:sz w:val="24"/>
-          <w:szCs w:val="24"/>
-        </w:rPr>
-        <w:t>volvés</w:t>
-      </w:r>
-      <w:proofErr w:type="spellEnd"/>
-      <w:r>
-        <w:rPr>
-          <w:sz w:val="24"/>
-          <w:szCs w:val="24"/>
-        </w:rPr>
-        <w:t xml:space="preserve"> a pasar información</w:t>
+        <w:t>le volvés a pasar información</w:t>
       </w:r>
     </w:p>
     <w:p>
@@ -2094,21 +1827,12 @@
           <w:szCs w:val="24"/>
         </w:rPr>
       </w:pPr>
-      <w:proofErr w:type="spellStart"/>
-      <w:r>
-        <w:rPr>
-          <w:sz w:val="24"/>
-          <w:szCs w:val="24"/>
-        </w:rPr>
-        <w:t>reinyectás</w:t>
-      </w:r>
-      <w:proofErr w:type="spellEnd"/>
-      <w:r>
-        <w:rPr>
-          <w:sz w:val="24"/>
-          <w:szCs w:val="24"/>
-        </w:rPr>
-        <w:t xml:space="preserve"> contexto</w:t>
+      <w:r>
+        <w:rPr>
+          <w:sz w:val="24"/>
+          <w:szCs w:val="24"/>
+        </w:rPr>
+        <w:t>reinyectás contexto</w:t>
       </w:r>
     </w:p>
     <w:p>
@@ -2122,21 +1846,12 @@
           <w:szCs w:val="24"/>
         </w:rPr>
       </w:pPr>
-      <w:proofErr w:type="spellStart"/>
-      <w:r>
-        <w:rPr>
-          <w:sz w:val="24"/>
-          <w:szCs w:val="24"/>
-        </w:rPr>
-        <w:t>mantenés</w:t>
-      </w:r>
-      <w:proofErr w:type="spellEnd"/>
-      <w:r>
-        <w:rPr>
-          <w:sz w:val="24"/>
-          <w:szCs w:val="24"/>
-        </w:rPr>
-        <w:t xml:space="preserve"> estado afuera del modelo</w:t>
+      <w:r>
+        <w:rPr>
+          <w:sz w:val="24"/>
+          <w:szCs w:val="24"/>
+        </w:rPr>
+        <w:t>mantenés estado afuera del modelo</w:t>
       </w:r>
     </w:p>
     <w:p>
@@ -2242,23 +1957,7 @@
           <w:sz w:val="24"/>
           <w:szCs w:val="24"/>
         </w:rPr>
-        <w:t xml:space="preserve">Información que le </w:t>
-      </w:r>
-      <w:proofErr w:type="spellStart"/>
-      <w:r>
-        <w:rPr>
-          <w:sz w:val="24"/>
-          <w:szCs w:val="24"/>
-        </w:rPr>
-        <w:t>pasás</w:t>
-      </w:r>
-      <w:proofErr w:type="spellEnd"/>
-      <w:r>
-        <w:rPr>
-          <w:sz w:val="24"/>
-          <w:szCs w:val="24"/>
-        </w:rPr>
-        <w:t xml:space="preserve"> </w:t>
+        <w:t xml:space="preserve">Información que le pasás </w:t>
       </w:r>
       <w:r>
         <w:rPr>
@@ -2375,23 +2074,7 @@
           <w:sz w:val="24"/>
           <w:szCs w:val="24"/>
         </w:rPr>
-        <w:t xml:space="preserve">Guardada externamente (DB, archivos, </w:t>
-      </w:r>
-      <w:proofErr w:type="spellStart"/>
-      <w:r>
-        <w:rPr>
-          <w:sz w:val="24"/>
-          <w:szCs w:val="24"/>
-        </w:rPr>
-        <w:t>embeddings</w:t>
-      </w:r>
-      <w:proofErr w:type="spellEnd"/>
-      <w:r>
-        <w:rPr>
-          <w:sz w:val="24"/>
-          <w:szCs w:val="24"/>
-        </w:rPr>
-        <w:t>)</w:t>
+        <w:t>Guardada externamente (DB, archivos, embeddings)</w:t>
       </w:r>
     </w:p>
     <w:p>
@@ -2441,50 +2124,33 @@
           <w:sz w:val="24"/>
           <w:szCs w:val="24"/>
         </w:rPr>
-        <w:t xml:space="preserve">Mi definición: Es lo que, si se acuerda, por ejemplo, el </w:t>
-      </w:r>
-      <w:proofErr w:type="spellStart"/>
-      <w:r>
-        <w:rPr>
-          <w:sz w:val="24"/>
-          <w:szCs w:val="24"/>
-        </w:rPr>
-        <w:t>chatgpt</w:t>
-      </w:r>
-      <w:proofErr w:type="spellEnd"/>
-      <w:r>
-        <w:rPr>
-          <w:sz w:val="24"/>
-          <w:szCs w:val="24"/>
-        </w:rPr>
-        <w:t xml:space="preserve"> se acuerda tu nombre</w:t>
-      </w:r>
-    </w:p>
-    <w:p>
-      <w:pPr>
-        <w:rPr>
-          <w:b/>
-          <w:bCs/>
-          <w:sz w:val="24"/>
-          <w:szCs w:val="24"/>
-        </w:rPr>
-      </w:pPr>
-    </w:p>
-    <w:p>
-      <w:pPr>
-        <w:rPr>
-          <w:sz w:val="24"/>
-          <w:szCs w:val="24"/>
-        </w:rPr>
-      </w:pPr>
-      <w:r>
-        <w:rPr>
-          <w:b/>
-          <w:bCs/>
-          <w:sz w:val="24"/>
-          <w:szCs w:val="24"/>
-        </w:rPr>
-        <w:lastRenderedPageBreak/>
+        <w:t>Mi definición: Es lo que, si se acuerda, por ejemplo, el chatgpt se acuerda tu nombre</w:t>
+      </w:r>
+    </w:p>
+    <w:p>
+      <w:pPr>
+        <w:rPr>
+          <w:b/>
+          <w:bCs/>
+          <w:sz w:val="24"/>
+          <w:szCs w:val="24"/>
+        </w:rPr>
+      </w:pPr>
+    </w:p>
+    <w:p>
+      <w:pPr>
+        <w:rPr>
+          <w:sz w:val="24"/>
+          <w:szCs w:val="24"/>
+        </w:rPr>
+      </w:pPr>
+      <w:r>
+        <w:rPr>
+          <w:b/>
+          <w:bCs/>
+          <w:sz w:val="24"/>
+          <w:szCs w:val="24"/>
+        </w:rPr>
         <w:t>Estado</w:t>
       </w:r>
     </w:p>
@@ -2553,15 +2219,7 @@
         <w:t>Adaptación</w:t>
       </w:r>
       <w:r>
-        <w:t xml:space="preserve"> al contexto, un ejemplo es cuando al </w:t>
-      </w:r>
-      <w:proofErr w:type="spellStart"/>
-      <w:r>
-        <w:t>chatgpt</w:t>
-      </w:r>
-      <w:proofErr w:type="spellEnd"/>
-      <w:r>
-        <w:t xml:space="preserve"> le hablas de un tema personal delicado y empieza a hacer comentarios </w:t>
+        <w:t xml:space="preserve"> al contexto, un ejemplo es cuando al chatgpt le hablas de un tema personal delicado y empieza a hacer comentarios </w:t>
       </w:r>
       <w:r>
         <w:t>más</w:t>
@@ -2683,11 +2341,9 @@
             <w:pPr>
               <w:spacing w:after="160" w:line="259" w:lineRule="auto"/>
             </w:pPr>
-            <w:proofErr w:type="spellStart"/>
             <w:r>
               <w:t>Dataset</w:t>
             </w:r>
-            <w:proofErr w:type="spellEnd"/>
           </w:p>
         </w:tc>
         <w:tc>
@@ -2709,11 +2365,9 @@
             <w:hideMark/>
           </w:tcPr>
           <w:p>
-            <w:proofErr w:type="spellStart"/>
             <w:r>
               <w:t>Features</w:t>
             </w:r>
-            <w:proofErr w:type="spellEnd"/>
           </w:p>
         </w:tc>
         <w:tc>
@@ -2759,11 +2413,9 @@
             <w:hideMark/>
           </w:tcPr>
           <w:p>
-            <w:proofErr w:type="spellStart"/>
             <w:r>
               <w:t>Inference</w:t>
             </w:r>
-            <w:proofErr w:type="spellEnd"/>
           </w:p>
         </w:tc>
         <w:tc>
@@ -2772,13 +2424,8 @@
             <w:hideMark/>
           </w:tcPr>
           <w:p>
-            <w:proofErr w:type="spellStart"/>
             <w:r>
-              <w:t>Prompt</w:t>
-            </w:r>
-            <w:proofErr w:type="spellEnd"/>
-            <w:r>
-              <w:t xml:space="preserve"> + estado</w:t>
+              <w:t>Prompt + estado</w:t>
             </w:r>
           </w:p>
         </w:tc>
@@ -2844,23 +2491,7 @@
           <w:sz w:val="24"/>
           <w:szCs w:val="24"/>
         </w:rPr>
-        <w:t xml:space="preserve"> o lo que le pasa el sistema al </w:t>
-      </w:r>
-      <w:proofErr w:type="spellStart"/>
-      <w:r>
-        <w:rPr>
-          <w:sz w:val="24"/>
-          <w:szCs w:val="24"/>
-        </w:rPr>
-        <w:t>LLm</w:t>
-      </w:r>
-      <w:proofErr w:type="spellEnd"/>
-      <w:r>
-        <w:rPr>
-          <w:sz w:val="24"/>
-          <w:szCs w:val="24"/>
-        </w:rPr>
-        <w:t xml:space="preserve"> en la interacción.</w:t>
+        <w:t xml:space="preserve"> o lo que le pasa el sistema al LLm en la interacción.</w:t>
       </w:r>
     </w:p>
     <w:p>
@@ -2958,15 +2589,7 @@
         <w:t>representación explícita de la situación actual del usuario o del sistema</w:t>
       </w:r>
       <w:r>
-        <w:t xml:space="preserve">, un ejemplo es cuando al </w:t>
-      </w:r>
-      <w:proofErr w:type="spellStart"/>
-      <w:r>
-        <w:t>chatgpt</w:t>
-      </w:r>
-      <w:proofErr w:type="spellEnd"/>
-      <w:r>
-        <w:t xml:space="preserve"> le hablas de un tema personal delicado y empieza a hacer comentarios más amables o que busca contenerte.</w:t>
+        <w:t>, un ejemplo es cuando al chatgpt le hablas de un tema personal delicado y empieza a hacer comentarios más amables o que busca contenerte.</w:t>
       </w:r>
     </w:p>
     <w:p>
@@ -3003,36 +2626,16 @@
           <w:sz w:val="24"/>
           <w:szCs w:val="24"/>
         </w:rPr>
-        <w:t xml:space="preserve"> tiene </w:t>
-      </w:r>
-      <w:proofErr w:type="gramStart"/>
-      <w:r>
-        <w:rPr>
-          <w:b/>
-          <w:bCs/>
-          <w:sz w:val="24"/>
-          <w:szCs w:val="24"/>
-        </w:rPr>
-        <w:t>solo</w:t>
-      </w:r>
-      <w:r>
-        <w:rPr>
-          <w:b/>
-          <w:bCs/>
-          <w:sz w:val="24"/>
-          <w:szCs w:val="24"/>
-        </w:rPr>
-        <w:t>(</w:t>
-      </w:r>
-      <w:proofErr w:type="gramEnd"/>
-      <w:r>
-        <w:rPr>
-          <w:b/>
-          <w:bCs/>
-          <w:sz w:val="24"/>
-          <w:szCs w:val="24"/>
-        </w:rPr>
-        <w:t>Contexto, Memoria, Estado)</w:t>
+        <w:t xml:space="preserve"> tiene solo</w:t>
+      </w:r>
+      <w:r>
+        <w:rPr>
+          <w:b/>
+          <w:bCs/>
+          <w:sz w:val="24"/>
+          <w:szCs w:val="24"/>
+        </w:rPr>
+        <w:t>(Contexto, Memoria, Estado)</w:t>
       </w:r>
       <w:r>
         <w:rPr>
@@ -3056,14 +2659,7 @@
           <w:sz w:val="24"/>
           <w:szCs w:val="24"/>
         </w:rPr>
-        <w:t xml:space="preserve">Porque un LLM </w:t>
-      </w:r>
-      <w:r>
-        <w:rPr>
-          <w:sz w:val="24"/>
-          <w:szCs w:val="24"/>
-        </w:rPr>
-        <w:t>diseñado para comprender, generar y procesar lenguaje natural a gran escala</w:t>
+        <w:t>Porque un LLM diseñado para comprender, generar y procesar lenguaje natural a gran escala</w:t>
       </w:r>
       <w:r>
         <w:rPr>
@@ -3104,29 +2700,428 @@
           <w:sz w:val="24"/>
           <w:szCs w:val="24"/>
         </w:rPr>
-        <w:t>por qué Jarvis los necesita</w:t>
-      </w:r>
-      <w:r>
-        <w:rPr>
-          <w:b/>
-          <w:bCs/>
-          <w:sz w:val="24"/>
-          <w:szCs w:val="24"/>
+        <w:t>por qué Jarvis los necesita?</w:t>
+      </w:r>
+    </w:p>
+    <w:p>
+      <w:r>
+        <w:t xml:space="preserve">Jarvis los necesita porque es un copiloto cognitivo, tiene que saber que me paso o que planeo a futuro, tiene que recibir información nueva para contrastarla con la anterior y tiene que detectar mi estado interno para ver </w:t>
+      </w:r>
+      <w:r>
+        <w:t>cómo</w:t>
+      </w:r>
+      <w:r>
+        <w:t xml:space="preserve"> manejar la situación</w:t>
+      </w:r>
+    </w:p>
+    <w:p>
+      <w:pPr>
+        <w:rPr>
+          <w:b/>
+          <w:bCs/>
+          <w:sz w:val="36"/>
+          <w:szCs w:val="36"/>
+          <w:u w:val="single"/>
+        </w:rPr>
+      </w:pPr>
+      <w:r>
+        <w:rPr>
+          <w:b/>
+          <w:bCs/>
+          <w:sz w:val="36"/>
+          <w:szCs w:val="36"/>
+          <w:u w:val="single"/>
+        </w:rPr>
+        <w:lastRenderedPageBreak/>
+        <w:t>Memoria externa: embeddings y recuperación</w:t>
+      </w:r>
+    </w:p>
+    <w:p>
+      <w:pPr>
+        <w:rPr>
+          <w:sz w:val="24"/>
+          <w:szCs w:val="24"/>
+        </w:rPr>
+      </w:pPr>
+      <w:r>
+        <w:rPr>
+          <w:sz w:val="24"/>
+          <w:szCs w:val="24"/>
+          <w:u w:val="single"/>
+        </w:rPr>
+        <w:t xml:space="preserve">Un </w:t>
+      </w:r>
+      <w:r>
+        <w:rPr>
+          <w:b/>
+          <w:bCs/>
+          <w:sz w:val="24"/>
+          <w:szCs w:val="24"/>
+          <w:u w:val="single"/>
+        </w:rPr>
+        <w:t>embedding</w:t>
+      </w:r>
+      <w:r>
+        <w:rPr>
+          <w:sz w:val="24"/>
+          <w:szCs w:val="24"/>
+          <w:u w:val="single"/>
+        </w:rPr>
+        <w:t xml:space="preserve"> es</w:t>
+      </w:r>
+      <w:r>
+        <w:rPr>
+          <w:sz w:val="24"/>
+          <w:szCs w:val="24"/>
+        </w:rPr>
+        <w:t>:</w:t>
+      </w:r>
+    </w:p>
+    <w:p>
+      <w:pPr>
+        <w:numPr>
+          <w:ilvl w:val="0"/>
+          <w:numId w:val="11"/>
+        </w:numPr>
+        <w:rPr>
+          <w:sz w:val="24"/>
+          <w:szCs w:val="24"/>
+        </w:rPr>
+      </w:pPr>
+      <w:r>
+        <w:rPr>
+          <w:sz w:val="24"/>
+          <w:szCs w:val="24"/>
+        </w:rPr>
+        <w:t>un vector numérico</w:t>
+      </w:r>
+    </w:p>
+    <w:p>
+      <w:pPr>
+        <w:numPr>
+          <w:ilvl w:val="0"/>
+          <w:numId w:val="11"/>
+        </w:numPr>
+        <w:rPr>
+          <w:sz w:val="24"/>
+          <w:szCs w:val="24"/>
+        </w:rPr>
+      </w:pPr>
+      <w:r>
+        <w:rPr>
+          <w:sz w:val="24"/>
+          <w:szCs w:val="24"/>
+        </w:rPr>
+        <w:t xml:space="preserve">que representa el </w:t>
+      </w:r>
+      <w:r>
+        <w:rPr>
+          <w:b/>
+          <w:bCs/>
+          <w:sz w:val="24"/>
+          <w:szCs w:val="24"/>
+        </w:rPr>
+        <w:t>significado</w:t>
+      </w:r>
+      <w:r>
+        <w:rPr>
+          <w:sz w:val="24"/>
+          <w:szCs w:val="24"/>
+        </w:rPr>
+        <w:t xml:space="preserve"> de algo (texto, idea, nota)</w:t>
+      </w:r>
+    </w:p>
+    <w:p>
+      <w:pPr>
+        <w:numPr>
+          <w:ilvl w:val="0"/>
+          <w:numId w:val="11"/>
+        </w:numPr>
+        <w:rPr>
+          <w:sz w:val="24"/>
+          <w:szCs w:val="24"/>
+        </w:rPr>
+      </w:pPr>
+      <w:r>
+        <w:rPr>
+          <w:sz w:val="24"/>
+          <w:szCs w:val="24"/>
+        </w:rPr>
+        <w:t xml:space="preserve">en un espacio donde </w:t>
+      </w:r>
+      <w:r>
+        <w:rPr>
+          <w:b/>
+          <w:bCs/>
+          <w:sz w:val="24"/>
+          <w:szCs w:val="24"/>
+        </w:rPr>
+        <w:t>la cercanía = similitud semántica</w:t>
+      </w:r>
+    </w:p>
+    <w:p>
+      <w:pPr>
+        <w:rPr>
+          <w:i/>
+          <w:iCs/>
+          <w:sz w:val="24"/>
+          <w:szCs w:val="24"/>
+        </w:rPr>
+      </w:pPr>
+      <w:r>
+        <w:rPr>
+          <w:sz w:val="24"/>
+          <w:szCs w:val="24"/>
+        </w:rPr>
+        <w:t xml:space="preserve">Embedding = </w:t>
+      </w:r>
+      <w:r>
+        <w:rPr>
+          <w:i/>
+          <w:iCs/>
+          <w:sz w:val="24"/>
+          <w:szCs w:val="24"/>
+        </w:rPr>
+        <w:t>un vector grande que representa significado global</w:t>
+      </w:r>
+    </w:p>
+    <w:p>
+      <w:pPr>
+        <w:rPr>
+          <w:sz w:val="24"/>
+          <w:szCs w:val="24"/>
+        </w:rPr>
+      </w:pPr>
+      <w:r>
+        <w:rPr>
+          <w:sz w:val="24"/>
+          <w:szCs w:val="24"/>
+        </w:rPr>
+        <w:drawing>
+          <wp:inline distT="0" distB="0" distL="0" distR="0" wp14:anchorId="66F4F456" wp14:editId="5E4E6AD2">
+            <wp:extent cx="3810532" cy="771633"/>
+            <wp:effectExtent l="0" t="0" r="0" b="9525"/>
+            <wp:docPr id="1" name="Picture 1"/>
+            <wp:cNvGraphicFramePr>
+              <a:graphicFrameLocks xmlns:a="http://schemas.openxmlformats.org/drawingml/2006/main" noChangeAspect="1"/>
+            </wp:cNvGraphicFramePr>
+            <a:graphic xmlns:a="http://schemas.openxmlformats.org/drawingml/2006/main">
+              <a:graphicData uri="http://schemas.openxmlformats.org/drawingml/2006/picture">
+                <pic:pic xmlns:pic="http://schemas.openxmlformats.org/drawingml/2006/picture">
+                  <pic:nvPicPr>
+                    <pic:cNvPr id="1" name=""/>
+                    <pic:cNvPicPr/>
+                  </pic:nvPicPr>
+                  <pic:blipFill>
+                    <a:blip r:embed="rId6"/>
+                    <a:stretch>
+                      <a:fillRect/>
+                    </a:stretch>
+                  </pic:blipFill>
+                  <pic:spPr>
+                    <a:xfrm>
+                      <a:off x="0" y="0"/>
+                      <a:ext cx="3810532" cy="771633"/>
+                    </a:xfrm>
+                    <a:prstGeom prst="rect">
+                      <a:avLst/>
+                    </a:prstGeom>
+                  </pic:spPr>
+                </pic:pic>
+              </a:graphicData>
+            </a:graphic>
+          </wp:inline>
+        </w:drawing>
+      </w:r>
+    </w:p>
+    <w:p>
+      <w:pPr>
+        <w:rPr>
+          <w:b/>
+          <w:bCs/>
+          <w:sz w:val="28"/>
+          <w:szCs w:val="28"/>
+          <w:u w:val="single"/>
+        </w:rPr>
+      </w:pPr>
+      <w:r>
+        <w:rPr>
+          <w:b/>
+          <w:bCs/>
+          <w:sz w:val="28"/>
+          <w:szCs w:val="28"/>
+          <w:u w:val="single"/>
+        </w:rPr>
+        <w:t xml:space="preserve">Memoria externa: </w:t>
+      </w:r>
+      <w:r>
+        <w:rPr>
+          <w:b/>
+          <w:bCs/>
+          <w:sz w:val="28"/>
+          <w:szCs w:val="28"/>
+          <w:u w:val="single"/>
+        </w:rPr>
+        <w:t>¿embeddings y recuperación?</w:t>
+      </w:r>
+    </w:p>
+    <w:p>
+      <w:r>
+        <w:t>Porque medio como que se fija en los vecinos como KNN, ve los vectores anteriores para ver que tenga sentido la respuesta</w:t>
+      </w:r>
+      <w:r>
+        <w:t>.</w:t>
+      </w:r>
+    </w:p>
+    <w:p>
+      <w:pPr>
+        <w:rPr>
+          <w:b/>
+          <w:bCs/>
+          <w:sz w:val="28"/>
+          <w:szCs w:val="28"/>
+        </w:rPr>
+      </w:pPr>
+      <w:r>
+        <w:rPr>
+          <w:b/>
+          <w:bCs/>
+          <w:sz w:val="28"/>
+          <w:szCs w:val="28"/>
+        </w:rPr>
+        <w:t>corrección</w:t>
+      </w:r>
+    </w:p>
+    <w:p>
+      <w:r>
+        <w:t xml:space="preserve">El sistema genera embeddings y usa </w:t>
+      </w:r>
+      <w:r>
+        <w:rPr>
+          <w:rStyle w:val="Strong"/>
+        </w:rPr>
+        <w:t>búsqueda por similitud</w:t>
+      </w:r>
+      <w:r>
+        <w:t>, conceptualmente igual a KNN, para recuperar contexto relevante.</w:t>
+      </w:r>
+    </w:p>
+    <w:p>
+      <w:pPr>
+        <w:rPr>
+          <w:b/>
+          <w:bCs/>
+          <w:sz w:val="28"/>
+          <w:szCs w:val="28"/>
+          <w:u w:val="single"/>
+        </w:rPr>
+      </w:pPr>
+      <w:r>
+        <w:rPr>
+          <w:b/>
+          <w:bCs/>
+          <w:sz w:val="28"/>
+          <w:szCs w:val="28"/>
+          <w:u w:val="single"/>
+        </w:rPr>
+        <w:t>por qué Jarvis necesita este mecanismo</w:t>
+      </w:r>
+      <w:r>
+        <w:rPr>
+          <w:b/>
+          <w:bCs/>
+          <w:sz w:val="28"/>
+          <w:szCs w:val="28"/>
+          <w:u w:val="single"/>
         </w:rPr>
         <w:t>?</w:t>
       </w:r>
     </w:p>
     <w:p>
       <w:r>
-        <w:t xml:space="preserve">Jarvis los necesita porque es un copiloto cognitivo, tiene que saber que me paso o que planeo a futuro, tiene que recibir información nueva para contrastarla con la anterior y tiene que detectar mi estado interno para ver </w:t>
-      </w:r>
-      <w:r>
-        <w:t>cómo</w:t>
-      </w:r>
-      <w:r>
-        <w:t xml:space="preserve"> manejar la situación</w:t>
-      </w:r>
-    </w:p>
+        <w:t xml:space="preserve">Porque Jarvis necesita tener una </w:t>
+      </w:r>
+      <w:r>
+        <w:t>día</w:t>
+      </w:r>
+      <w:r>
+        <w:t xml:space="preserve"> de lo que pasa, no seria eficiente si hay que repetirle todo el tiempo lo que pasa, </w:t>
+      </w:r>
+      <w:r>
+        <w:t>además de que teniendo idea de lo que pasa puede empezar a moverse solo con sentido.</w:t>
+      </w:r>
+    </w:p>
+    <w:p>
+      <w:pPr>
+        <w:rPr>
+          <w:b/>
+          <w:bCs/>
+          <w:sz w:val="28"/>
+          <w:szCs w:val="28"/>
+          <w:u w:val="single"/>
+        </w:rPr>
+      </w:pPr>
+      <w:r>
+        <w:rPr>
+          <w:b/>
+          <w:bCs/>
+          <w:sz w:val="28"/>
+          <w:szCs w:val="28"/>
+          <w:u w:val="single"/>
+        </w:rPr>
+        <w:t>¿Qué problema tendría Jarvis si guardara TODO el historial literal en vez de usar embeddings?</w:t>
+      </w:r>
+    </w:p>
+    <w:p>
+      <w:r>
+        <w:t xml:space="preserve">Los problemas serian que no tendría un lugar físico para guardar tanto volumen de datos y tendría un límite físico de memoria, además lo haría mucho más lento para todas sus funciones. </w:t>
+      </w:r>
+    </w:p>
+    <w:p>
+      <w:pPr>
+        <w:rPr>
+          <w:sz w:val="24"/>
+          <w:szCs w:val="24"/>
+        </w:rPr>
+      </w:pPr>
+      <w:r>
+        <w:t xml:space="preserve">Pero el problema principal </w:t>
+      </w:r>
+      <w:r>
+        <w:t>sería</w:t>
+      </w:r>
+      <w:r>
+        <w:t xml:space="preserve"> el ruido semántico</w:t>
+      </w:r>
+      <w:r>
+        <w:t xml:space="preserve"> o la perdida de relevancia</w:t>
+      </w:r>
+      <w:r>
+        <w:t>. Si recuerda todo literal habría cosas viejas irrelevantes que interfieran</w:t>
+      </w:r>
+      <w:r>
+        <w:t>, lo que haría que el contexto sea confuso y el LLM reciba información contradictoria.</w:t>
+      </w:r>
+    </w:p>
+    <w:p>
+      <w:pPr>
+        <w:rPr>
+          <w:b/>
+          <w:bCs/>
+          <w:sz w:val="24"/>
+          <w:szCs w:val="24"/>
+        </w:rPr>
+      </w:pPr>
+    </w:p>
+    <w:p>
+      <w:pPr>
+        <w:rPr>
+          <w:sz w:val="24"/>
+          <w:szCs w:val="24"/>
+        </w:rPr>
+      </w:pPr>
+    </w:p>
+    <w:p/>
     <w:sectPr>
       <w:pgSz w:w="11906" w:h="16838"/>
       <w:pgMar w:top="1417" w:right="1701" w:bottom="1417" w:left="1701" w:header="708" w:footer="708" w:gutter="0"/>
@@ -3289,6 +3284,155 @@
     </w:lvl>
   </w:abstractNum>
   <w:abstractNum w:abstractNumId="1" w15:restartNumberingAfterBreak="0">
+    <w:nsid w:val="04607390"/>
+    <w:multiLevelType w:val="multilevel"/>
+    <w:tmpl w:val="75827310"/>
+    <w:lvl w:ilvl="0">
+      <w:start w:val="1"/>
+      <w:numFmt w:val="bullet"/>
+      <w:lvlText w:val=""/>
+      <w:lvlJc w:val="left"/>
+      <w:pPr>
+        <w:tabs>
+          <w:tab w:val="num" w:pos="720"/>
+        </w:tabs>
+        <w:ind w:left="720" w:hanging="360"/>
+      </w:pPr>
+      <w:rPr>
+        <w:rFonts w:ascii="Symbol" w:hAnsi="Symbol" w:hint="default"/>
+        <w:sz w:val="20"/>
+      </w:rPr>
+    </w:lvl>
+    <w:lvl w:ilvl="1" w:tentative="1">
+      <w:start w:val="1"/>
+      <w:numFmt w:val="bullet"/>
+      <w:lvlText w:val="o"/>
+      <w:lvlJc w:val="left"/>
+      <w:pPr>
+        <w:tabs>
+          <w:tab w:val="num" w:pos="1440"/>
+        </w:tabs>
+        <w:ind w:left="1440" w:hanging="360"/>
+      </w:pPr>
+      <w:rPr>
+        <w:rFonts w:ascii="Courier New" w:hAnsi="Courier New" w:hint="default"/>
+        <w:sz w:val="20"/>
+      </w:rPr>
+    </w:lvl>
+    <w:lvl w:ilvl="2" w:tentative="1">
+      <w:start w:val="1"/>
+      <w:numFmt w:val="bullet"/>
+      <w:lvlText w:val=""/>
+      <w:lvlJc w:val="left"/>
+      <w:pPr>
+        <w:tabs>
+          <w:tab w:val="num" w:pos="2160"/>
+        </w:tabs>
+        <w:ind w:left="2160" w:hanging="360"/>
+      </w:pPr>
+      <w:rPr>
+        <w:rFonts w:ascii="Wingdings" w:hAnsi="Wingdings" w:hint="default"/>
+        <w:sz w:val="20"/>
+      </w:rPr>
+    </w:lvl>
+    <w:lvl w:ilvl="3" w:tentative="1">
+      <w:start w:val="1"/>
+      <w:numFmt w:val="bullet"/>
+      <w:lvlText w:val=""/>
+      <w:lvlJc w:val="left"/>
+      <w:pPr>
+        <w:tabs>
+          <w:tab w:val="num" w:pos="2880"/>
+        </w:tabs>
+        <w:ind w:left="2880" w:hanging="360"/>
+      </w:pPr>
+      <w:rPr>
+        <w:rFonts w:ascii="Wingdings" w:hAnsi="Wingdings" w:hint="default"/>
+        <w:sz w:val="20"/>
+      </w:rPr>
+    </w:lvl>
+    <w:lvl w:ilvl="4" w:tentative="1">
+      <w:start w:val="1"/>
+      <w:numFmt w:val="bullet"/>
+      <w:lvlText w:val=""/>
+      <w:lvlJc w:val="left"/>
+      <w:pPr>
+        <w:tabs>
+          <w:tab w:val="num" w:pos="3600"/>
+        </w:tabs>
+        <w:ind w:left="3600" w:hanging="360"/>
+      </w:pPr>
+      <w:rPr>
+        <w:rFonts w:ascii="Wingdings" w:hAnsi="Wingdings" w:hint="default"/>
+        <w:sz w:val="20"/>
+      </w:rPr>
+    </w:lvl>
+    <w:lvl w:ilvl="5" w:tentative="1">
+      <w:start w:val="1"/>
+      <w:numFmt w:val="bullet"/>
+      <w:lvlText w:val=""/>
+      <w:lvlJc w:val="left"/>
+      <w:pPr>
+        <w:tabs>
+          <w:tab w:val="num" w:pos="4320"/>
+        </w:tabs>
+        <w:ind w:left="4320" w:hanging="360"/>
+      </w:pPr>
+      <w:rPr>
+        <w:rFonts w:ascii="Wingdings" w:hAnsi="Wingdings" w:hint="default"/>
+        <w:sz w:val="20"/>
+      </w:rPr>
+    </w:lvl>
+    <w:lvl w:ilvl="6" w:tentative="1">
+      <w:start w:val="1"/>
+      <w:numFmt w:val="bullet"/>
+      <w:lvlText w:val=""/>
+      <w:lvlJc w:val="left"/>
+      <w:pPr>
+        <w:tabs>
+          <w:tab w:val="num" w:pos="5040"/>
+        </w:tabs>
+        <w:ind w:left="5040" w:hanging="360"/>
+      </w:pPr>
+      <w:rPr>
+        <w:rFonts w:ascii="Wingdings" w:hAnsi="Wingdings" w:hint="default"/>
+        <w:sz w:val="20"/>
+      </w:rPr>
+    </w:lvl>
+    <w:lvl w:ilvl="7" w:tentative="1">
+      <w:start w:val="1"/>
+      <w:numFmt w:val="bullet"/>
+      <w:lvlText w:val=""/>
+      <w:lvlJc w:val="left"/>
+      <w:pPr>
+        <w:tabs>
+          <w:tab w:val="num" w:pos="5760"/>
+        </w:tabs>
+        <w:ind w:left="5760" w:hanging="360"/>
+      </w:pPr>
+      <w:rPr>
+        <w:rFonts w:ascii="Wingdings" w:hAnsi="Wingdings" w:hint="default"/>
+        <w:sz w:val="20"/>
+      </w:rPr>
+    </w:lvl>
+    <w:lvl w:ilvl="8" w:tentative="1">
+      <w:start w:val="1"/>
+      <w:numFmt w:val="bullet"/>
+      <w:lvlText w:val=""/>
+      <w:lvlJc w:val="left"/>
+      <w:pPr>
+        <w:tabs>
+          <w:tab w:val="num" w:pos="6480"/>
+        </w:tabs>
+        <w:ind w:left="6480" w:hanging="360"/>
+      </w:pPr>
+      <w:rPr>
+        <w:rFonts w:ascii="Wingdings" w:hAnsi="Wingdings" w:hint="default"/>
+        <w:sz w:val="20"/>
+      </w:rPr>
+    </w:lvl>
+  </w:abstractNum>
+  <w:abstractNum w:abstractNumId="2" w15:restartNumberingAfterBreak="0">
     <w:nsid w:val="28057F2E"/>
     <w:multiLevelType w:val="multilevel"/>
     <w:tmpl w:val="BE80ADE8"/>
@@ -3437,7 +3581,7 @@
       </w:rPr>
     </w:lvl>
   </w:abstractNum>
-  <w:abstractNum w:abstractNumId="2" w15:restartNumberingAfterBreak="0">
+  <w:abstractNum w:abstractNumId="3" w15:restartNumberingAfterBreak="0">
     <w:nsid w:val="47293482"/>
     <w:multiLevelType w:val="multilevel"/>
     <w:tmpl w:val="282EBE86"/>
@@ -3586,7 +3730,7 @@
       </w:rPr>
     </w:lvl>
   </w:abstractNum>
-  <w:abstractNum w:abstractNumId="3" w15:restartNumberingAfterBreak="0">
+  <w:abstractNum w:abstractNumId="4" w15:restartNumberingAfterBreak="0">
     <w:nsid w:val="667A1272"/>
     <w:multiLevelType w:val="multilevel"/>
     <w:tmpl w:val="8E54D8B0"/>
@@ -3735,7 +3879,7 @@
       </w:rPr>
     </w:lvl>
   </w:abstractNum>
-  <w:abstractNum w:abstractNumId="4" w15:restartNumberingAfterBreak="0">
+  <w:abstractNum w:abstractNumId="5" w15:restartNumberingAfterBreak="0">
     <w:nsid w:val="6820659B"/>
     <w:multiLevelType w:val="multilevel"/>
     <w:tmpl w:val="5C442948"/>
@@ -3884,7 +4028,7 @@
       </w:rPr>
     </w:lvl>
   </w:abstractNum>
-  <w:abstractNum w:abstractNumId="5" w15:restartNumberingAfterBreak="0">
+  <w:abstractNum w:abstractNumId="6" w15:restartNumberingAfterBreak="0">
     <w:nsid w:val="6B8467BF"/>
     <w:multiLevelType w:val="multilevel"/>
     <w:tmpl w:val="8BFE2B86"/>
@@ -4033,7 +4177,7 @@
       </w:rPr>
     </w:lvl>
   </w:abstractNum>
-  <w:abstractNum w:abstractNumId="6" w15:restartNumberingAfterBreak="0">
+  <w:abstractNum w:abstractNumId="7" w15:restartNumberingAfterBreak="0">
     <w:nsid w:val="6C75010A"/>
     <w:multiLevelType w:val="multilevel"/>
     <w:tmpl w:val="1C86A130"/>
@@ -4182,7 +4326,7 @@
       </w:rPr>
     </w:lvl>
   </w:abstractNum>
-  <w:abstractNum w:abstractNumId="7" w15:restartNumberingAfterBreak="0">
+  <w:abstractNum w:abstractNumId="8" w15:restartNumberingAfterBreak="0">
     <w:nsid w:val="72090254"/>
     <w:multiLevelType w:val="multilevel"/>
     <w:tmpl w:val="042678B8"/>
@@ -4331,7 +4475,7 @@
       </w:rPr>
     </w:lvl>
   </w:abstractNum>
-  <w:abstractNum w:abstractNumId="8" w15:restartNumberingAfterBreak="0">
+  <w:abstractNum w:abstractNumId="9" w15:restartNumberingAfterBreak="0">
     <w:nsid w:val="723227B4"/>
     <w:multiLevelType w:val="multilevel"/>
     <w:tmpl w:val="C5FE236A"/>
@@ -4480,7 +4624,7 @@
       </w:rPr>
     </w:lvl>
   </w:abstractNum>
-  <w:abstractNum w:abstractNumId="9" w15:restartNumberingAfterBreak="0">
+  <w:abstractNum w:abstractNumId="10" w15:restartNumberingAfterBreak="0">
     <w:nsid w:val="7D212188"/>
     <w:multiLevelType w:val="multilevel"/>
     <w:tmpl w:val="379CEEA4"/>
@@ -4630,34 +4774,37 @@
     </w:lvl>
   </w:abstractNum>
   <w:num w:numId="1" w16cid:durableId="539703690">
+    <w:abstractNumId w:val="10"/>
+  </w:num>
+  <w:num w:numId="2" w16cid:durableId="529539000">
     <w:abstractNumId w:val="9"/>
   </w:num>
-  <w:num w:numId="2" w16cid:durableId="529539000">
+  <w:num w:numId="3" w16cid:durableId="1507868098">
     <w:abstractNumId w:val="8"/>
   </w:num>
-  <w:num w:numId="3" w16cid:durableId="1507868098">
+  <w:num w:numId="4" w16cid:durableId="1776513486">
     <w:abstractNumId w:val="7"/>
   </w:num>
-  <w:num w:numId="4" w16cid:durableId="1776513486">
-    <w:abstractNumId w:val="6"/>
-  </w:num>
   <w:num w:numId="5" w16cid:durableId="1090276143">
-    <w:abstractNumId w:val="2"/>
+    <w:abstractNumId w:val="3"/>
   </w:num>
   <w:num w:numId="6" w16cid:durableId="1100642952">
     <w:abstractNumId w:val="0"/>
   </w:num>
   <w:num w:numId="7" w16cid:durableId="609314199">
-    <w:abstractNumId w:val="1"/>
+    <w:abstractNumId w:val="2"/>
   </w:num>
   <w:num w:numId="8" w16cid:durableId="1326663548">
+    <w:abstractNumId w:val="5"/>
+  </w:num>
+  <w:num w:numId="9" w16cid:durableId="799693069">
     <w:abstractNumId w:val="4"/>
   </w:num>
-  <w:num w:numId="9" w16cid:durableId="799693069">
-    <w:abstractNumId w:val="3"/>
+  <w:num w:numId="10" w16cid:durableId="107093652">
+    <w:abstractNumId w:val="6"/>
   </w:num>
-  <w:num w:numId="10" w16cid:durableId="107093652">
-    <w:abstractNumId w:val="5"/>
+  <w:num w:numId="11" w16cid:durableId="1675720591">
+    <w:abstractNumId w:val="1"/>
   </w:num>
 </w:numbering>
 </file>

</xml_diff>

<commit_message>
Dia 15: RAG y query inteligente
</commit_message>
<xml_diff>
--- a/LLMs/LLMs.docx
+++ b/LLMs/LLMs.docx
@@ -3039,16 +3039,36 @@
           <w:sz w:val="24"/>
           <w:szCs w:val="24"/>
         </w:rPr>
-        <w:t xml:space="preserve"> tiene solo</w:t>
-      </w:r>
-      <w:r>
-        <w:rPr>
-          <w:b/>
-          <w:bCs/>
-          <w:sz w:val="24"/>
-          <w:szCs w:val="24"/>
-        </w:rPr>
-        <w:t>(Contexto, Memoria, Estado)</w:t>
+        <w:t xml:space="preserve"> tiene </w:t>
+      </w:r>
+      <w:proofErr w:type="gramStart"/>
+      <w:r>
+        <w:rPr>
+          <w:b/>
+          <w:bCs/>
+          <w:sz w:val="24"/>
+          <w:szCs w:val="24"/>
+        </w:rPr>
+        <w:t>solo</w:t>
+      </w:r>
+      <w:r>
+        <w:rPr>
+          <w:b/>
+          <w:bCs/>
+          <w:sz w:val="24"/>
+          <w:szCs w:val="24"/>
+        </w:rPr>
+        <w:t>(</w:t>
+      </w:r>
+      <w:proofErr w:type="gramEnd"/>
+      <w:r>
+        <w:rPr>
+          <w:b/>
+          <w:bCs/>
+          <w:sz w:val="24"/>
+          <w:szCs w:val="24"/>
+        </w:rPr>
+        <w:t>Contexto, Memoria, Estado)</w:t>
       </w:r>
       <w:r>
         <w:rPr>
@@ -3506,11 +3526,16 @@
     </w:p>
     <w:p>
       <w:r>
-        <w:t xml:space="preserve">Porque Jarvis necesita tener una </w:t>
+        <w:t xml:space="preserve">Porque Jarvis necesita tener </w:t>
+      </w:r>
+      <w:proofErr w:type="gramStart"/>
+      <w:r>
+        <w:t xml:space="preserve">una </w:t>
       </w:r>
       <w:r>
         <w:t>día</w:t>
       </w:r>
+      <w:proofErr w:type="gramEnd"/>
       <w:r>
         <w:t xml:space="preserve"> de lo que pasa, no </w:t>
       </w:r>
@@ -3684,29 +3709,7 @@
           <w:u w:val="single"/>
         </w:rPr>
         <w:lastRenderedPageBreak/>
-        <w:t>2️</w:t>
-      </w:r>
-      <w:r>
-        <w:rPr>
-          <w:rFonts w:cstheme="minorHAnsi"/>
-          <w:b/>
-          <w:bCs/>
-          <w:sz w:val="28"/>
-          <w:szCs w:val="28"/>
-          <w:u w:val="single"/>
-        </w:rPr>
-        <w:t xml:space="preserve">) </w:t>
-      </w:r>
-      <w:r>
-        <w:rPr>
-          <w:rFonts w:cstheme="minorHAnsi"/>
-          <w:b/>
-          <w:bCs/>
-          <w:sz w:val="28"/>
-          <w:szCs w:val="28"/>
-          <w:u w:val="single"/>
-        </w:rPr>
-        <w:t xml:space="preserve">Las 4 piezas de un RAG </w:t>
+        <w:t xml:space="preserve">2️) Las 4 piezas de un RAG </w:t>
       </w:r>
     </w:p>
     <w:p>
@@ -3911,7 +3914,7 @@
           <w:szCs w:val="24"/>
         </w:rPr>
         <w:pict w14:anchorId="324EB489">
-          <v:rect id="_x0000_i1070" style="width:0;height:1.5pt" o:hralign="center" o:hrstd="t" o:hr="t" fillcolor="#a0a0a0" stroked="f"/>
+          <v:rect id="_x0000_i1025" style="width:0;height:1.5pt" o:hralign="center" o:hrstd="t" o:hr="t" fillcolor="#a0a0a0" stroked="f"/>
         </w:pict>
       </w:r>
     </w:p>
@@ -4064,7 +4067,7 @@
           <w:szCs w:val="24"/>
         </w:rPr>
         <w:pict w14:anchorId="1070C935">
-          <v:rect id="_x0000_i1071" style="width:0;height:1.5pt" o:hralign="center" o:hrstd="t" o:hr="t" fillcolor="#a0a0a0" stroked="f"/>
+          <v:rect id="_x0000_i1026" style="width:0;height:1.5pt" o:hralign="center" o:hrstd="t" o:hr="t" fillcolor="#a0a0a0" stroked="f"/>
         </w:pict>
       </w:r>
     </w:p>
@@ -4281,7 +4284,7 @@
           <w:szCs w:val="24"/>
         </w:rPr>
         <w:pict w14:anchorId="51E3BD23">
-          <v:rect id="_x0000_i1072" style="width:0;height:1.5pt" o:hralign="center" o:hrstd="t" o:hr="t" fillcolor="#a0a0a0" stroked="f"/>
+          <v:rect id="_x0000_i1027" style="width:0;height:1.5pt" o:hralign="center" o:hrstd="t" o:hr="t" fillcolor="#a0a0a0" stroked="f"/>
         </w:pict>
       </w:r>
     </w:p>
@@ -4454,9 +4457,68 @@
           <w:u w:val="single"/>
         </w:rPr>
         <w:lastRenderedPageBreak/>
-        <w:t>3) P</w:t>
-      </w:r>
-      <w:r>
+        <w:t>3) Por qué Jarvis lo necesita?</w:t>
+      </w:r>
+    </w:p>
+    <w:p>
+      <w:pPr>
+        <w:rPr>
+          <w:sz w:val="24"/>
+          <w:szCs w:val="24"/>
+        </w:rPr>
+      </w:pPr>
+      <w:r>
+        <w:rPr>
+          <w:sz w:val="24"/>
+          <w:szCs w:val="24"/>
+        </w:rPr>
+        <w:t xml:space="preserve">Lo necesita porque, como ya se dijo antes el no tiene que recordar literalmente, porque consumiría </w:t>
+      </w:r>
+      <w:r>
+        <w:rPr>
+          <w:sz w:val="24"/>
+          <w:szCs w:val="24"/>
+        </w:rPr>
+        <w:t>mucha memoria</w:t>
+      </w:r>
+      <w:r>
+        <w:rPr>
+          <w:sz w:val="24"/>
+          <w:szCs w:val="24"/>
+        </w:rPr>
+        <w:t xml:space="preserve">, seria lento y lo </w:t>
+      </w:r>
+      <w:r>
+        <w:rPr>
+          <w:sz w:val="24"/>
+          <w:szCs w:val="24"/>
+        </w:rPr>
+        <w:t>más</w:t>
+      </w:r>
+      <w:r>
+        <w:rPr>
+          <w:sz w:val="24"/>
+          <w:szCs w:val="24"/>
+        </w:rPr>
+        <w:t xml:space="preserve"> importante generaría ruido innecesario. </w:t>
+      </w:r>
+      <w:r>
+        <w:rPr>
+          <w:sz w:val="24"/>
+          <w:szCs w:val="24"/>
+        </w:rPr>
+        <w:t>Estos utilizan</w:t>
+      </w:r>
+      <w:r>
+        <w:rPr>
+          <w:sz w:val="24"/>
+          <w:szCs w:val="24"/>
+        </w:rPr>
+        <w:t xml:space="preserve"> el RAG para recuperar solo la información relevante para el momento y ahí empezar a construir la respuesta.</w:t>
+      </w:r>
+    </w:p>
+    <w:p>
+      <w:pPr>
         <w:rPr>
           <w:b/>
           <w:bCs/>
@@ -4464,8 +4526,7 @@
           <w:szCs w:val="28"/>
           <w:u w:val="single"/>
         </w:rPr>
-        <w:t>or qué Jarvis lo necesit</w:t>
-      </w:r>
+      </w:pPr>
       <w:r>
         <w:rPr>
           <w:b/>
@@ -4474,68 +4535,9 @@
           <w:szCs w:val="28"/>
           <w:u w:val="single"/>
         </w:rPr>
-        <w:t>a?</w:t>
-      </w:r>
-    </w:p>
-    <w:p>
-      <w:pPr>
-        <w:rPr>
-          <w:sz w:val="24"/>
-          <w:szCs w:val="24"/>
-        </w:rPr>
-      </w:pPr>
-      <w:r>
-        <w:rPr>
-          <w:sz w:val="24"/>
-          <w:szCs w:val="24"/>
-        </w:rPr>
-        <w:t xml:space="preserve">Lo necesita porque, como ya se dijo antes el no tiene que recordar literalmente, porque consumiría </w:t>
-      </w:r>
-      <w:r>
-        <w:rPr>
-          <w:sz w:val="24"/>
-          <w:szCs w:val="24"/>
-        </w:rPr>
-        <w:t>mucha memoria</w:t>
-      </w:r>
-      <w:r>
-        <w:rPr>
-          <w:sz w:val="24"/>
-          <w:szCs w:val="24"/>
-        </w:rPr>
-        <w:t xml:space="preserve">, seria lento y lo </w:t>
-      </w:r>
-      <w:r>
-        <w:rPr>
-          <w:sz w:val="24"/>
-          <w:szCs w:val="24"/>
-        </w:rPr>
-        <w:t>más</w:t>
-      </w:r>
-      <w:r>
-        <w:rPr>
-          <w:sz w:val="24"/>
-          <w:szCs w:val="24"/>
-        </w:rPr>
-        <w:t xml:space="preserve"> importante generaría ruido innecesario. </w:t>
-      </w:r>
-      <w:r>
-        <w:rPr>
-          <w:sz w:val="24"/>
-          <w:szCs w:val="24"/>
-        </w:rPr>
-        <w:t>Estos utilizan</w:t>
-      </w:r>
-      <w:r>
-        <w:rPr>
-          <w:sz w:val="24"/>
-          <w:szCs w:val="24"/>
-        </w:rPr>
-        <w:t xml:space="preserve"> el RAG para recuperar solo la información relevante para el momento y ahí empezar a construir la respuesta.</w:t>
-      </w:r>
-    </w:p>
-    <w:p>
-      <w:pPr>
+        <w:t xml:space="preserve">4) </w:t>
+      </w:r>
+      <w:r>
         <w:rPr>
           <w:b/>
           <w:bCs/>
@@ -4543,7 +4545,8 @@
           <w:szCs w:val="28"/>
           <w:u w:val="single"/>
         </w:rPr>
-      </w:pPr>
+        <w:t>Q</w:t>
+      </w:r>
       <w:r>
         <w:rPr>
           <w:b/>
@@ -4552,55 +4555,1410 @@
           <w:szCs w:val="28"/>
           <w:u w:val="single"/>
         </w:rPr>
-        <w:t xml:space="preserve">4) </w:t>
-      </w:r>
-      <w:r>
-        <w:rPr>
-          <w:b/>
-          <w:bCs/>
-          <w:sz w:val="28"/>
-          <w:szCs w:val="28"/>
+        <w:t>ué pasaría sin recuperación?</w:t>
+      </w:r>
+    </w:p>
+    <w:p>
+      <w:pPr>
+        <w:rPr>
+          <w:b/>
+          <w:bCs/>
+          <w:sz w:val="28"/>
+          <w:szCs w:val="28"/>
+        </w:rPr>
+      </w:pPr>
+      <w:r>
+        <w:rPr>
+          <w:sz w:val="24"/>
+          <w:szCs w:val="24"/>
+        </w:rPr>
+        <w:t>Jarvis o cualquier IA solo servirían para resolver dudas momentáneas y de forma limitada</w:t>
+      </w:r>
+    </w:p>
+    <w:p>
+      <w:pPr>
+        <w:rPr>
+          <w:b/>
+          <w:bCs/>
+          <w:sz w:val="36"/>
+          <w:szCs w:val="36"/>
           <w:u w:val="single"/>
         </w:rPr>
-        <w:t>Q</w:t>
-      </w:r>
-      <w:r>
-        <w:rPr>
-          <w:b/>
-          <w:bCs/>
-          <w:sz w:val="28"/>
-          <w:szCs w:val="28"/>
+      </w:pPr>
+      <w:r>
+        <w:rPr>
+          <w:b/>
+          <w:bCs/>
+          <w:sz w:val="36"/>
+          <w:szCs w:val="36"/>
           <w:u w:val="single"/>
         </w:rPr>
-        <w:t>ué pasaría sin recuperación</w:t>
-      </w:r>
-      <w:r>
-        <w:rPr>
-          <w:b/>
-          <w:bCs/>
-          <w:sz w:val="28"/>
-          <w:szCs w:val="28"/>
+        <w:t>L</w:t>
+      </w:r>
+      <w:r>
+        <w:rPr>
+          <w:b/>
+          <w:bCs/>
+          <w:sz w:val="36"/>
+          <w:szCs w:val="36"/>
           <w:u w:val="single"/>
         </w:rPr>
-        <w:t>?</w:t>
-      </w:r>
-    </w:p>
-    <w:p>
-      <w:pPr>
-        <w:rPr>
-          <w:b/>
-          <w:bCs/>
-          <w:sz w:val="28"/>
-          <w:szCs w:val="28"/>
-        </w:rPr>
-      </w:pPr>
-      <w:r>
-        <w:rPr>
-          <w:sz w:val="24"/>
-          <w:szCs w:val="24"/>
-        </w:rPr>
-        <w:t>Jarvis o cualquier IA solo servirían para resolver dudas momentáneas y de forma limitada</w:t>
-      </w:r>
+        <w:t>a q</w:t>
+      </w:r>
+      <w:proofErr w:type="spellStart"/>
+      <w:r>
+        <w:rPr>
+          <w:b/>
+          <w:bCs/>
+          <w:sz w:val="36"/>
+          <w:szCs w:val="36"/>
+          <w:u w:val="single"/>
+        </w:rPr>
+        <w:t>uery</w:t>
+      </w:r>
+      <w:proofErr w:type="spellEnd"/>
+      <w:r>
+        <w:rPr>
+          <w:b/>
+          <w:bCs/>
+          <w:sz w:val="36"/>
+          <w:szCs w:val="36"/>
+          <w:u w:val="single"/>
+        </w:rPr>
+        <w:t xml:space="preserve"> inteligente (el cerebro del RAG).</w:t>
+      </w:r>
+    </w:p>
+    <w:p>
+      <w:pPr>
+        <w:rPr>
+          <w:b/>
+          <w:bCs/>
+          <w:sz w:val="28"/>
+          <w:szCs w:val="28"/>
+          <w:u w:val="single"/>
+        </w:rPr>
+      </w:pPr>
+      <w:r>
+        <w:rPr>
+          <w:b/>
+          <w:bCs/>
+          <w:sz w:val="28"/>
+          <w:szCs w:val="28"/>
+          <w:u w:val="single"/>
+        </w:rPr>
+        <w:t>1️</w:t>
+      </w:r>
+      <w:r>
+        <w:rPr>
+          <w:rFonts w:ascii="Tahoma" w:hAnsi="Tahoma" w:cs="Tahoma"/>
+          <w:b/>
+          <w:bCs/>
+          <w:sz w:val="28"/>
+          <w:szCs w:val="28"/>
+          <w:u w:val="single"/>
+        </w:rPr>
+        <w:t xml:space="preserve">) </w:t>
+      </w:r>
+      <w:r>
+        <w:rPr>
+          <w:b/>
+          <w:bCs/>
+          <w:sz w:val="28"/>
+          <w:szCs w:val="28"/>
+          <w:u w:val="single"/>
+        </w:rPr>
+        <w:t xml:space="preserve">Qué es una </w:t>
+      </w:r>
+      <w:proofErr w:type="spellStart"/>
+      <w:r>
+        <w:rPr>
+          <w:b/>
+          <w:bCs/>
+          <w:sz w:val="28"/>
+          <w:szCs w:val="28"/>
+          <w:u w:val="single"/>
+        </w:rPr>
+        <w:t>query</w:t>
+      </w:r>
+      <w:proofErr w:type="spellEnd"/>
+      <w:r>
+        <w:rPr>
+          <w:b/>
+          <w:bCs/>
+          <w:sz w:val="28"/>
+          <w:szCs w:val="28"/>
+          <w:u w:val="single"/>
+        </w:rPr>
+        <w:t xml:space="preserve"> “tonta” vs una </w:t>
+      </w:r>
+      <w:proofErr w:type="spellStart"/>
+      <w:r>
+        <w:rPr>
+          <w:b/>
+          <w:bCs/>
+          <w:sz w:val="28"/>
+          <w:szCs w:val="28"/>
+          <w:u w:val="single"/>
+        </w:rPr>
+        <w:t>query</w:t>
+      </w:r>
+      <w:proofErr w:type="spellEnd"/>
+      <w:r>
+        <w:rPr>
+          <w:b/>
+          <w:bCs/>
+          <w:sz w:val="28"/>
+          <w:szCs w:val="28"/>
+          <w:u w:val="single"/>
+        </w:rPr>
+        <w:t xml:space="preserve"> inteligente</w:t>
+      </w:r>
+    </w:p>
+    <w:p>
+      <w:pPr>
+        <w:rPr>
+          <w:b/>
+          <w:bCs/>
+          <w:sz w:val="28"/>
+          <w:szCs w:val="28"/>
+          <w:u w:val="single"/>
+        </w:rPr>
+      </w:pPr>
+      <w:r>
+        <w:rPr>
+          <w:rFonts w:ascii="Segoe UI Emoji" w:hAnsi="Segoe UI Emoji" w:cs="Segoe UI Emoji"/>
+          <w:b/>
+          <w:bCs/>
+          <w:sz w:val="28"/>
+          <w:szCs w:val="28"/>
+          <w:u w:val="single"/>
+        </w:rPr>
+        <w:t>❌</w:t>
+      </w:r>
+      <w:r>
+        <w:rPr>
+          <w:b/>
+          <w:bCs/>
+          <w:sz w:val="28"/>
+          <w:szCs w:val="28"/>
+          <w:u w:val="single"/>
+        </w:rPr>
+        <w:t xml:space="preserve"> </w:t>
+      </w:r>
+      <w:proofErr w:type="spellStart"/>
+      <w:r>
+        <w:rPr>
+          <w:b/>
+          <w:bCs/>
+          <w:sz w:val="28"/>
+          <w:szCs w:val="28"/>
+          <w:u w:val="single"/>
+        </w:rPr>
+        <w:t>Query</w:t>
+      </w:r>
+      <w:proofErr w:type="spellEnd"/>
+      <w:r>
+        <w:rPr>
+          <w:b/>
+          <w:bCs/>
+          <w:sz w:val="28"/>
+          <w:szCs w:val="28"/>
+          <w:u w:val="single"/>
+        </w:rPr>
+        <w:t xml:space="preserve"> tonta</w:t>
+      </w:r>
+    </w:p>
+    <w:p>
+      <w:pPr>
+        <w:rPr>
+          <w:i/>
+          <w:iCs/>
+          <w:sz w:val="24"/>
+          <w:szCs w:val="24"/>
+        </w:rPr>
+      </w:pPr>
+      <w:r>
+        <w:rPr>
+          <w:i/>
+          <w:iCs/>
+          <w:sz w:val="24"/>
+          <w:szCs w:val="24"/>
+        </w:rPr>
+        <w:t>"¿Por qué Jarvis necesita memoria externa?"</w:t>
+      </w:r>
+    </w:p>
+    <w:p>
+      <w:pPr>
+        <w:rPr>
+          <w:sz w:val="24"/>
+          <w:szCs w:val="24"/>
+        </w:rPr>
+      </w:pPr>
+      <w:r>
+        <w:rPr>
+          <w:sz w:val="24"/>
+          <w:szCs w:val="24"/>
+        </w:rPr>
+        <w:t>Problemas:</w:t>
+      </w:r>
+    </w:p>
+    <w:p>
+      <w:pPr>
+        <w:numPr>
+          <w:ilvl w:val="0"/>
+          <w:numId w:val="16"/>
+        </w:numPr>
+        <w:rPr>
+          <w:sz w:val="24"/>
+          <w:szCs w:val="24"/>
+        </w:rPr>
+      </w:pPr>
+      <w:r>
+        <w:rPr>
+          <w:sz w:val="24"/>
+          <w:szCs w:val="24"/>
+        </w:rPr>
+        <w:t xml:space="preserve">depende del </w:t>
+      </w:r>
+      <w:proofErr w:type="spellStart"/>
+      <w:r>
+        <w:rPr>
+          <w:sz w:val="24"/>
+          <w:szCs w:val="24"/>
+        </w:rPr>
+        <w:t>wording</w:t>
+      </w:r>
+      <w:proofErr w:type="spellEnd"/>
+    </w:p>
+    <w:p>
+      <w:pPr>
+        <w:numPr>
+          <w:ilvl w:val="0"/>
+          <w:numId w:val="16"/>
+        </w:numPr>
+        <w:rPr>
+          <w:sz w:val="24"/>
+          <w:szCs w:val="24"/>
+        </w:rPr>
+      </w:pPr>
+      <w:r>
+        <w:rPr>
+          <w:sz w:val="24"/>
+          <w:szCs w:val="24"/>
+        </w:rPr>
+        <w:t>ignora estado</w:t>
+      </w:r>
+    </w:p>
+    <w:p>
+      <w:pPr>
+        <w:numPr>
+          <w:ilvl w:val="0"/>
+          <w:numId w:val="16"/>
+        </w:numPr>
+        <w:rPr>
+          <w:sz w:val="24"/>
+          <w:szCs w:val="24"/>
+        </w:rPr>
+      </w:pPr>
+      <w:r>
+        <w:rPr>
+          <w:sz w:val="24"/>
+          <w:szCs w:val="24"/>
+        </w:rPr>
+        <w:t>ignora objetivo</w:t>
+      </w:r>
+    </w:p>
+    <w:p>
+      <w:pPr>
+        <w:numPr>
+          <w:ilvl w:val="0"/>
+          <w:numId w:val="16"/>
+        </w:numPr>
+        <w:rPr>
+          <w:sz w:val="24"/>
+          <w:szCs w:val="24"/>
+        </w:rPr>
+      </w:pPr>
+      <w:r>
+        <w:rPr>
+          <w:sz w:val="24"/>
+          <w:szCs w:val="24"/>
+        </w:rPr>
+        <w:t>ignora contexto previo</w:t>
+      </w:r>
+    </w:p>
+    <w:p>
+      <w:pPr>
+        <w:rPr>
+          <w:sz w:val="28"/>
+          <w:szCs w:val="28"/>
+          <w:u w:val="single"/>
+        </w:rPr>
+      </w:pPr>
+      <w:r>
+        <w:rPr>
+          <w:rFonts w:ascii="Segoe UI Emoji" w:hAnsi="Segoe UI Emoji" w:cs="Segoe UI Emoji"/>
+          <w:sz w:val="28"/>
+          <w:szCs w:val="28"/>
+          <w:u w:val="single"/>
+        </w:rPr>
+        <w:t>✅</w:t>
+      </w:r>
+      <w:r>
+        <w:rPr>
+          <w:sz w:val="28"/>
+          <w:szCs w:val="28"/>
+          <w:u w:val="single"/>
+        </w:rPr>
+        <w:t xml:space="preserve"> </w:t>
+      </w:r>
+      <w:proofErr w:type="spellStart"/>
+      <w:r>
+        <w:rPr>
+          <w:sz w:val="28"/>
+          <w:szCs w:val="28"/>
+          <w:u w:val="single"/>
+        </w:rPr>
+        <w:t>Query</w:t>
+      </w:r>
+      <w:proofErr w:type="spellEnd"/>
+      <w:r>
+        <w:rPr>
+          <w:sz w:val="28"/>
+          <w:szCs w:val="28"/>
+          <w:u w:val="single"/>
+        </w:rPr>
+        <w:t xml:space="preserve"> inteligente (conceptual)</w:t>
+      </w:r>
+    </w:p>
+    <w:p>
+      <w:pPr>
+        <w:rPr>
+          <w:i/>
+          <w:iCs/>
+          <w:sz w:val="24"/>
+          <w:szCs w:val="24"/>
+        </w:rPr>
+      </w:pPr>
+      <w:r>
+        <w:rPr>
+          <w:i/>
+          <w:iCs/>
+          <w:sz w:val="24"/>
+          <w:szCs w:val="24"/>
+        </w:rPr>
+        <w:t>INTENCIÓN: entender rol de memoria</w:t>
+      </w:r>
+    </w:p>
+    <w:p>
+      <w:pPr>
+        <w:rPr>
+          <w:i/>
+          <w:iCs/>
+          <w:sz w:val="24"/>
+          <w:szCs w:val="24"/>
+        </w:rPr>
+      </w:pPr>
+      <w:r>
+        <w:rPr>
+          <w:i/>
+          <w:iCs/>
+          <w:sz w:val="24"/>
+          <w:szCs w:val="24"/>
+        </w:rPr>
+        <w:t>CONTEXTO ACTUAL: diseño de Jarvis</w:t>
+      </w:r>
+    </w:p>
+    <w:p>
+      <w:pPr>
+        <w:rPr>
+          <w:i/>
+          <w:iCs/>
+          <w:sz w:val="24"/>
+          <w:szCs w:val="24"/>
+        </w:rPr>
+      </w:pPr>
+      <w:r>
+        <w:rPr>
+          <w:i/>
+          <w:iCs/>
+          <w:sz w:val="24"/>
+          <w:szCs w:val="24"/>
+        </w:rPr>
+        <w:t>OBJETIVO: justificar arquitectura</w:t>
+      </w:r>
+    </w:p>
+    <w:p>
+      <w:pPr>
+        <w:rPr>
+          <w:i/>
+          <w:iCs/>
+          <w:sz w:val="24"/>
+          <w:szCs w:val="24"/>
+        </w:rPr>
+      </w:pPr>
+      <w:r>
+        <w:rPr>
+          <w:i/>
+          <w:iCs/>
+          <w:sz w:val="24"/>
+          <w:szCs w:val="24"/>
+        </w:rPr>
+        <w:t>NIVEL: conceptual, no técnico</w:t>
+      </w:r>
+    </w:p>
+    <w:p>
+      <w:pPr>
+        <w:rPr>
+          <w:sz w:val="24"/>
+          <w:szCs w:val="24"/>
+        </w:rPr>
+      </w:pPr>
+      <w:r>
+        <w:rPr>
+          <w:rFonts w:ascii="Segoe UI Emoji" w:hAnsi="Segoe UI Emoji" w:cs="Segoe UI Emoji"/>
+          <w:sz w:val="24"/>
+          <w:szCs w:val="24"/>
+        </w:rPr>
+        <w:t>👉</w:t>
+      </w:r>
+      <w:r>
+        <w:rPr>
+          <w:sz w:val="24"/>
+          <w:szCs w:val="24"/>
+        </w:rPr>
+        <w:t xml:space="preserve"> Esto no es texto, es estructura cognitiva.</w:t>
+      </w:r>
+    </w:p>
+    <w:p>
+      <w:pPr>
+        <w:rPr>
+          <w:sz w:val="24"/>
+          <w:szCs w:val="24"/>
+        </w:rPr>
+      </w:pPr>
+    </w:p>
+    <w:p>
+      <w:pPr>
+        <w:rPr>
+          <w:sz w:val="24"/>
+          <w:szCs w:val="24"/>
+        </w:rPr>
+      </w:pPr>
+      <w:r>
+        <w:rPr>
+          <w:b/>
+          <w:bCs/>
+          <w:sz w:val="28"/>
+          <w:szCs w:val="28"/>
+          <w:u w:val="single"/>
+        </w:rPr>
+        <w:t>Mi definición:</w:t>
+      </w:r>
+      <w:r>
+        <w:rPr>
+          <w:sz w:val="28"/>
+          <w:szCs w:val="28"/>
+        </w:rPr>
+        <w:t xml:space="preserve"> </w:t>
+      </w:r>
+      <w:r>
+        <w:rPr>
+          <w:sz w:val="24"/>
+          <w:szCs w:val="24"/>
+        </w:rPr>
+        <w:t xml:space="preserve">Una buena </w:t>
+      </w:r>
+      <w:proofErr w:type="spellStart"/>
+      <w:r>
+        <w:rPr>
+          <w:sz w:val="24"/>
+          <w:szCs w:val="24"/>
+        </w:rPr>
+        <w:t>query</w:t>
+      </w:r>
+      <w:proofErr w:type="spellEnd"/>
+      <w:r>
+        <w:rPr>
+          <w:sz w:val="24"/>
+          <w:szCs w:val="24"/>
+        </w:rPr>
+        <w:t xml:space="preserve"> es la que no hace una </w:t>
+      </w:r>
+      <w:proofErr w:type="spellStart"/>
+      <w:r>
+        <w:rPr>
+          <w:sz w:val="24"/>
+          <w:szCs w:val="24"/>
+        </w:rPr>
+        <w:t>prgunta</w:t>
+      </w:r>
+      <w:proofErr w:type="spellEnd"/>
+      <w:r>
+        <w:rPr>
+          <w:sz w:val="24"/>
+          <w:szCs w:val="24"/>
+        </w:rPr>
+        <w:t xml:space="preserve"> concreta sino la que aporta una acumulación de información, dejar claro como aparece arriba que se pretende hacer, en que contexto, que se busca</w:t>
+      </w:r>
+      <w:r>
+        <w:rPr>
+          <w:sz w:val="24"/>
+          <w:szCs w:val="24"/>
+        </w:rPr>
+        <w:t xml:space="preserve"> y en </w:t>
+      </w:r>
+      <w:proofErr w:type="spellStart"/>
+      <w:r>
+        <w:rPr>
+          <w:sz w:val="24"/>
+          <w:szCs w:val="24"/>
+        </w:rPr>
+        <w:t>que</w:t>
+      </w:r>
+      <w:proofErr w:type="spellEnd"/>
+      <w:r>
+        <w:rPr>
+          <w:sz w:val="24"/>
+          <w:szCs w:val="24"/>
+        </w:rPr>
+        <w:t xml:space="preserve"> nivel.</w:t>
+      </w:r>
+    </w:p>
+    <w:p>
+      <w:pPr>
+        <w:rPr>
+          <w:sz w:val="24"/>
+          <w:szCs w:val="24"/>
+        </w:rPr>
+      </w:pPr>
+    </w:p>
+    <w:p>
+      <w:pPr>
+        <w:rPr>
+          <w:b/>
+          <w:bCs/>
+          <w:sz w:val="24"/>
+          <w:szCs w:val="24"/>
+        </w:rPr>
+      </w:pPr>
+    </w:p>
+    <w:p>
+      <w:pPr>
+        <w:rPr>
+          <w:b/>
+          <w:bCs/>
+          <w:sz w:val="24"/>
+          <w:szCs w:val="24"/>
+        </w:rPr>
+      </w:pPr>
+    </w:p>
+    <w:p>
+      <w:pPr>
+        <w:rPr>
+          <w:b/>
+          <w:bCs/>
+          <w:sz w:val="28"/>
+          <w:szCs w:val="28"/>
+          <w:u w:val="single"/>
+        </w:rPr>
+      </w:pPr>
+      <w:r>
+        <w:rPr>
+          <w:b/>
+          <w:bCs/>
+          <w:sz w:val="28"/>
+          <w:szCs w:val="28"/>
+          <w:u w:val="single"/>
+        </w:rPr>
+        <w:lastRenderedPageBreak/>
+        <w:t>2️</w:t>
+      </w:r>
+      <w:r>
+        <w:rPr>
+          <w:rFonts w:ascii="Tahoma" w:hAnsi="Tahoma" w:cs="Tahoma"/>
+          <w:b/>
+          <w:bCs/>
+          <w:sz w:val="28"/>
+          <w:szCs w:val="28"/>
+          <w:u w:val="single"/>
+        </w:rPr>
+        <w:t xml:space="preserve">) </w:t>
+      </w:r>
+      <w:r>
+        <w:rPr>
+          <w:b/>
+          <w:bCs/>
+          <w:sz w:val="28"/>
+          <w:szCs w:val="28"/>
+          <w:u w:val="single"/>
+        </w:rPr>
+        <w:t>Cómo piensa Jarvis antes de buscar</w:t>
+      </w:r>
+    </w:p>
+    <w:p>
+      <w:pPr>
+        <w:rPr>
+          <w:sz w:val="24"/>
+          <w:szCs w:val="24"/>
+        </w:rPr>
+      </w:pPr>
+      <w:r>
+        <w:rPr>
+          <w:sz w:val="24"/>
+          <w:szCs w:val="24"/>
+        </w:rPr>
+        <w:t xml:space="preserve">Antes de generar </w:t>
+      </w:r>
+      <w:proofErr w:type="spellStart"/>
+      <w:r>
+        <w:rPr>
+          <w:sz w:val="24"/>
+          <w:szCs w:val="24"/>
+        </w:rPr>
+        <w:t>embeddings</w:t>
+      </w:r>
+      <w:proofErr w:type="spellEnd"/>
+      <w:r>
+        <w:rPr>
+          <w:sz w:val="24"/>
+          <w:szCs w:val="24"/>
+        </w:rPr>
+        <w:t>, Jarvis Núcleo debería preguntarse:</w:t>
+      </w:r>
+    </w:p>
+    <w:p>
+      <w:pPr>
+        <w:numPr>
+          <w:ilvl w:val="0"/>
+          <w:numId w:val="17"/>
+        </w:numPr>
+        <w:rPr>
+          <w:sz w:val="24"/>
+          <w:szCs w:val="24"/>
+        </w:rPr>
+      </w:pPr>
+      <w:r>
+        <w:rPr>
+          <w:b/>
+          <w:bCs/>
+          <w:sz w:val="24"/>
+          <w:szCs w:val="24"/>
+        </w:rPr>
+        <w:t>¿Qué tipo de respuesta necesito?</w:t>
+      </w:r>
+    </w:p>
+    <w:p>
+      <w:pPr>
+        <w:numPr>
+          <w:ilvl w:val="1"/>
+          <w:numId w:val="17"/>
+        </w:numPr>
+        <w:rPr>
+          <w:sz w:val="24"/>
+          <w:szCs w:val="24"/>
+        </w:rPr>
+      </w:pPr>
+      <w:r>
+        <w:rPr>
+          <w:sz w:val="24"/>
+          <w:szCs w:val="24"/>
+        </w:rPr>
+        <w:t>definición</w:t>
+      </w:r>
+    </w:p>
+    <w:p>
+      <w:pPr>
+        <w:numPr>
+          <w:ilvl w:val="1"/>
+          <w:numId w:val="17"/>
+        </w:numPr>
+        <w:rPr>
+          <w:sz w:val="24"/>
+          <w:szCs w:val="24"/>
+        </w:rPr>
+      </w:pPr>
+      <w:r>
+        <w:rPr>
+          <w:sz w:val="24"/>
+          <w:szCs w:val="24"/>
+        </w:rPr>
+        <w:t>decisión</w:t>
+      </w:r>
+    </w:p>
+    <w:p>
+      <w:pPr>
+        <w:numPr>
+          <w:ilvl w:val="1"/>
+          <w:numId w:val="17"/>
+        </w:numPr>
+        <w:rPr>
+          <w:sz w:val="24"/>
+          <w:szCs w:val="24"/>
+        </w:rPr>
+      </w:pPr>
+      <w:r>
+        <w:rPr>
+          <w:sz w:val="24"/>
+          <w:szCs w:val="24"/>
+        </w:rPr>
+        <w:t>comparación</w:t>
+      </w:r>
+    </w:p>
+    <w:p>
+      <w:pPr>
+        <w:numPr>
+          <w:ilvl w:val="1"/>
+          <w:numId w:val="17"/>
+        </w:numPr>
+        <w:rPr>
+          <w:sz w:val="24"/>
+          <w:szCs w:val="24"/>
+        </w:rPr>
+      </w:pPr>
+      <w:r>
+        <w:rPr>
+          <w:sz w:val="24"/>
+          <w:szCs w:val="24"/>
+        </w:rPr>
+        <w:t>recordatorio</w:t>
+      </w:r>
+    </w:p>
+    <w:p>
+      <w:pPr>
+        <w:numPr>
+          <w:ilvl w:val="1"/>
+          <w:numId w:val="17"/>
+        </w:numPr>
+        <w:rPr>
+          <w:sz w:val="24"/>
+          <w:szCs w:val="24"/>
+        </w:rPr>
+      </w:pPr>
+      <w:r>
+        <w:rPr>
+          <w:sz w:val="24"/>
+          <w:szCs w:val="24"/>
+        </w:rPr>
+        <w:t>contradicción</w:t>
+      </w:r>
+    </w:p>
+    <w:p>
+      <w:pPr>
+        <w:numPr>
+          <w:ilvl w:val="0"/>
+          <w:numId w:val="17"/>
+        </w:numPr>
+        <w:rPr>
+          <w:sz w:val="24"/>
+          <w:szCs w:val="24"/>
+        </w:rPr>
+      </w:pPr>
+      <w:r>
+        <w:rPr>
+          <w:b/>
+          <w:bCs/>
+          <w:sz w:val="24"/>
+          <w:szCs w:val="24"/>
+        </w:rPr>
+        <w:t>¿En qué capa estoy?</w:t>
+      </w:r>
+    </w:p>
+    <w:p>
+      <w:pPr>
+        <w:numPr>
+          <w:ilvl w:val="1"/>
+          <w:numId w:val="17"/>
+        </w:numPr>
+        <w:rPr>
+          <w:sz w:val="24"/>
+          <w:szCs w:val="24"/>
+        </w:rPr>
+      </w:pPr>
+      <w:r>
+        <w:rPr>
+          <w:sz w:val="24"/>
+          <w:szCs w:val="24"/>
+        </w:rPr>
+        <w:t>ML clásico</w:t>
+      </w:r>
+    </w:p>
+    <w:p>
+      <w:pPr>
+        <w:numPr>
+          <w:ilvl w:val="1"/>
+          <w:numId w:val="17"/>
+        </w:numPr>
+        <w:rPr>
+          <w:sz w:val="24"/>
+          <w:szCs w:val="24"/>
+        </w:rPr>
+      </w:pPr>
+      <w:proofErr w:type="spellStart"/>
+      <w:r>
+        <w:rPr>
+          <w:sz w:val="24"/>
+          <w:szCs w:val="24"/>
+        </w:rPr>
+        <w:t>LLMs</w:t>
+      </w:r>
+      <w:proofErr w:type="spellEnd"/>
+    </w:p>
+    <w:p>
+      <w:pPr>
+        <w:numPr>
+          <w:ilvl w:val="1"/>
+          <w:numId w:val="17"/>
+        </w:numPr>
+        <w:rPr>
+          <w:sz w:val="24"/>
+          <w:szCs w:val="24"/>
+        </w:rPr>
+      </w:pPr>
+      <w:r>
+        <w:rPr>
+          <w:sz w:val="24"/>
+          <w:szCs w:val="24"/>
+        </w:rPr>
+        <w:t>arquitectura cognitiva</w:t>
+      </w:r>
+    </w:p>
+    <w:p>
+      <w:pPr>
+        <w:numPr>
+          <w:ilvl w:val="1"/>
+          <w:numId w:val="17"/>
+        </w:numPr>
+        <w:rPr>
+          <w:sz w:val="24"/>
+          <w:szCs w:val="24"/>
+        </w:rPr>
+      </w:pPr>
+      <w:r>
+        <w:rPr>
+          <w:sz w:val="24"/>
+          <w:szCs w:val="24"/>
+        </w:rPr>
+        <w:t>estado emocional</w:t>
+      </w:r>
+    </w:p>
+    <w:p>
+      <w:pPr>
+        <w:numPr>
+          <w:ilvl w:val="0"/>
+          <w:numId w:val="17"/>
+        </w:numPr>
+        <w:rPr>
+          <w:sz w:val="24"/>
+          <w:szCs w:val="24"/>
+        </w:rPr>
+      </w:pPr>
+      <w:r>
+        <w:rPr>
+          <w:b/>
+          <w:bCs/>
+          <w:sz w:val="24"/>
+          <w:szCs w:val="24"/>
+        </w:rPr>
+        <w:t>¿Qué fuentes son válidas ahora?</w:t>
+      </w:r>
+    </w:p>
+    <w:p>
+      <w:pPr>
+        <w:numPr>
+          <w:ilvl w:val="1"/>
+          <w:numId w:val="17"/>
+        </w:numPr>
+        <w:rPr>
+          <w:sz w:val="24"/>
+          <w:szCs w:val="24"/>
+        </w:rPr>
+      </w:pPr>
+      <w:r>
+        <w:rPr>
+          <w:sz w:val="24"/>
+          <w:szCs w:val="24"/>
+        </w:rPr>
+        <w:t>apuntes</w:t>
+      </w:r>
+    </w:p>
+    <w:p>
+      <w:pPr>
+        <w:numPr>
+          <w:ilvl w:val="1"/>
+          <w:numId w:val="17"/>
+        </w:numPr>
+        <w:rPr>
+          <w:sz w:val="24"/>
+          <w:szCs w:val="24"/>
+        </w:rPr>
+      </w:pPr>
+      <w:r>
+        <w:rPr>
+          <w:sz w:val="24"/>
+          <w:szCs w:val="24"/>
+        </w:rPr>
+        <w:t>decisiones pasadas</w:t>
+      </w:r>
+    </w:p>
+    <w:p>
+      <w:pPr>
+        <w:numPr>
+          <w:ilvl w:val="1"/>
+          <w:numId w:val="17"/>
+        </w:numPr>
+        <w:rPr>
+          <w:sz w:val="24"/>
+          <w:szCs w:val="24"/>
+        </w:rPr>
+      </w:pPr>
+      <w:r>
+        <w:rPr>
+          <w:sz w:val="24"/>
+          <w:szCs w:val="24"/>
+        </w:rPr>
+        <w:t>principios</w:t>
+      </w:r>
+    </w:p>
+    <w:p>
+      <w:pPr>
+        <w:numPr>
+          <w:ilvl w:val="1"/>
+          <w:numId w:val="17"/>
+        </w:numPr>
+        <w:rPr>
+          <w:sz w:val="24"/>
+          <w:szCs w:val="24"/>
+        </w:rPr>
+      </w:pPr>
+      <w:r>
+        <w:rPr>
+          <w:sz w:val="24"/>
+          <w:szCs w:val="24"/>
+        </w:rPr>
+        <w:t>ejemplos</w:t>
+      </w:r>
+    </w:p>
+    <w:p>
+      <w:pPr>
+        <w:rPr>
+          <w:sz w:val="24"/>
+          <w:szCs w:val="24"/>
+        </w:rPr>
+      </w:pPr>
+      <w:r>
+        <w:rPr>
+          <w:rFonts w:ascii="Segoe UI Emoji" w:hAnsi="Segoe UI Emoji" w:cs="Segoe UI Emoji"/>
+          <w:sz w:val="24"/>
+          <w:szCs w:val="24"/>
+        </w:rPr>
+        <w:t>👉</w:t>
+      </w:r>
+      <w:r>
+        <w:rPr>
+          <w:sz w:val="24"/>
+          <w:szCs w:val="24"/>
+        </w:rPr>
+        <w:t xml:space="preserve"> Recién después de eso se arma la </w:t>
+      </w:r>
+      <w:proofErr w:type="spellStart"/>
+      <w:r>
+        <w:rPr>
+          <w:sz w:val="24"/>
+          <w:szCs w:val="24"/>
+        </w:rPr>
+        <w:t>query</w:t>
+      </w:r>
+      <w:proofErr w:type="spellEnd"/>
+      <w:r>
+        <w:rPr>
+          <w:sz w:val="24"/>
+          <w:szCs w:val="24"/>
+        </w:rPr>
+        <w:t>.</w:t>
+      </w:r>
+    </w:p>
+    <w:p>
+      <w:pPr>
+        <w:rPr>
+          <w:sz w:val="24"/>
+          <w:szCs w:val="24"/>
+        </w:rPr>
+      </w:pPr>
+    </w:p>
+    <w:p>
+      <w:pPr>
+        <w:rPr>
+          <w:b/>
+          <w:bCs/>
+          <w:sz w:val="28"/>
+          <w:szCs w:val="28"/>
+          <w:u w:val="single"/>
+        </w:rPr>
+      </w:pPr>
+      <w:r>
+        <w:rPr>
+          <w:b/>
+          <w:bCs/>
+          <w:sz w:val="28"/>
+          <w:szCs w:val="28"/>
+          <w:u w:val="single"/>
+        </w:rPr>
+        <w:t>3️</w:t>
+      </w:r>
+      <w:r>
+        <w:rPr>
+          <w:rFonts w:ascii="Tahoma" w:hAnsi="Tahoma" w:cs="Tahoma"/>
+          <w:b/>
+          <w:bCs/>
+          <w:sz w:val="28"/>
+          <w:szCs w:val="28"/>
+          <w:u w:val="single"/>
+        </w:rPr>
+        <w:t xml:space="preserve">) </w:t>
+      </w:r>
+      <w:r>
+        <w:rPr>
+          <w:b/>
+          <w:bCs/>
+          <w:sz w:val="28"/>
+          <w:szCs w:val="28"/>
+          <w:u w:val="single"/>
+        </w:rPr>
+        <w:t xml:space="preserve">La </w:t>
+      </w:r>
+      <w:proofErr w:type="spellStart"/>
+      <w:r>
+        <w:rPr>
+          <w:b/>
+          <w:bCs/>
+          <w:sz w:val="28"/>
+          <w:szCs w:val="28"/>
+          <w:u w:val="single"/>
+        </w:rPr>
+        <w:t>query</w:t>
+      </w:r>
+      <w:proofErr w:type="spellEnd"/>
+      <w:r>
+        <w:rPr>
+          <w:b/>
+          <w:bCs/>
+          <w:sz w:val="28"/>
+          <w:szCs w:val="28"/>
+          <w:u w:val="single"/>
+        </w:rPr>
+        <w:t xml:space="preserve"> real que va al </w:t>
+      </w:r>
+      <w:proofErr w:type="spellStart"/>
+      <w:r>
+        <w:rPr>
+          <w:b/>
+          <w:bCs/>
+          <w:sz w:val="28"/>
+          <w:szCs w:val="28"/>
+          <w:u w:val="single"/>
+        </w:rPr>
+        <w:t>embedding</w:t>
+      </w:r>
+      <w:proofErr w:type="spellEnd"/>
+    </w:p>
+    <w:p>
+      <w:pPr>
+        <w:rPr>
+          <w:sz w:val="24"/>
+          <w:szCs w:val="24"/>
+        </w:rPr>
+      </w:pPr>
+      <w:r>
+        <w:rPr>
+          <w:sz w:val="24"/>
+          <w:szCs w:val="24"/>
+        </w:rPr>
+        <w:t xml:space="preserve">Lo potente es esto </w:t>
+      </w:r>
+      <w:r>
+        <w:rPr>
+          <w:rFonts w:ascii="Segoe UI Emoji" w:hAnsi="Segoe UI Emoji" w:cs="Segoe UI Emoji"/>
+          <w:sz w:val="24"/>
+          <w:szCs w:val="24"/>
+        </w:rPr>
+        <w:t>👇</w:t>
+      </w:r>
+      <w:r>
+        <w:rPr>
+          <w:sz w:val="24"/>
+          <w:szCs w:val="24"/>
+        </w:rPr>
+        <w:br/>
+        <w:t xml:space="preserve">La </w:t>
+      </w:r>
+      <w:proofErr w:type="spellStart"/>
+      <w:r>
+        <w:rPr>
+          <w:sz w:val="24"/>
+          <w:szCs w:val="24"/>
+        </w:rPr>
+        <w:t>query</w:t>
+      </w:r>
+      <w:proofErr w:type="spellEnd"/>
+      <w:r>
+        <w:rPr>
+          <w:sz w:val="24"/>
+          <w:szCs w:val="24"/>
+        </w:rPr>
+        <w:t xml:space="preserve"> que se </w:t>
+      </w:r>
+      <w:proofErr w:type="spellStart"/>
+      <w:r>
+        <w:rPr>
+          <w:sz w:val="24"/>
+          <w:szCs w:val="24"/>
+        </w:rPr>
+        <w:t>embeddea</w:t>
+      </w:r>
+      <w:proofErr w:type="spellEnd"/>
+      <w:r>
+        <w:rPr>
+          <w:sz w:val="24"/>
+          <w:szCs w:val="24"/>
+        </w:rPr>
+        <w:t xml:space="preserve"> </w:t>
+      </w:r>
+      <w:r>
+        <w:rPr>
+          <w:b/>
+          <w:bCs/>
+          <w:sz w:val="24"/>
+          <w:szCs w:val="24"/>
+        </w:rPr>
+        <w:t>NO es lo que el usuario escribe</w:t>
+      </w:r>
+      <w:r>
+        <w:rPr>
+          <w:sz w:val="24"/>
+          <w:szCs w:val="24"/>
+        </w:rPr>
+        <w:t>.</w:t>
+      </w:r>
+    </w:p>
+    <w:p>
+      <w:pPr>
+        <w:rPr>
+          <w:sz w:val="24"/>
+          <w:szCs w:val="24"/>
+        </w:rPr>
+      </w:pPr>
+      <w:r>
+        <w:rPr>
+          <w:sz w:val="24"/>
+          <w:szCs w:val="24"/>
+        </w:rPr>
+        <w:t>Es algo así:</w:t>
+      </w:r>
+    </w:p>
+    <w:p>
+      <w:pPr>
+        <w:rPr>
+          <w:i/>
+          <w:iCs/>
+          <w:sz w:val="24"/>
+          <w:szCs w:val="24"/>
+        </w:rPr>
+      </w:pPr>
+      <w:r>
+        <w:rPr>
+          <w:i/>
+          <w:iCs/>
+          <w:sz w:val="24"/>
+          <w:szCs w:val="24"/>
+        </w:rPr>
+        <w:t>"rol de memoria externa en copiloto cognitivo,</w:t>
+      </w:r>
+    </w:p>
+    <w:p>
+      <w:pPr>
+        <w:rPr>
+          <w:i/>
+          <w:iCs/>
+          <w:sz w:val="24"/>
+          <w:szCs w:val="24"/>
+        </w:rPr>
+      </w:pPr>
+      <w:r>
+        <w:rPr>
+          <w:i/>
+          <w:iCs/>
+          <w:sz w:val="24"/>
+          <w:szCs w:val="24"/>
+        </w:rPr>
+        <w:t>continuidad de contexto,</w:t>
+      </w:r>
+    </w:p>
+    <w:p>
+      <w:pPr>
+        <w:rPr>
+          <w:i/>
+          <w:iCs/>
+          <w:sz w:val="24"/>
+          <w:szCs w:val="24"/>
+        </w:rPr>
+      </w:pPr>
+      <w:r>
+        <w:rPr>
+          <w:i/>
+          <w:iCs/>
+          <w:sz w:val="24"/>
+          <w:szCs w:val="24"/>
+        </w:rPr>
+        <w:t>evitar sobrecarga del LLM,</w:t>
+      </w:r>
+    </w:p>
+    <w:p>
+      <w:pPr>
+        <w:rPr>
+          <w:i/>
+          <w:iCs/>
+          <w:sz w:val="24"/>
+          <w:szCs w:val="24"/>
+        </w:rPr>
+      </w:pPr>
+      <w:r>
+        <w:rPr>
+          <w:i/>
+          <w:iCs/>
+          <w:sz w:val="24"/>
+          <w:szCs w:val="24"/>
+        </w:rPr>
+        <w:t>arquitectura Jarvis"</w:t>
+      </w:r>
+    </w:p>
+    <w:p>
+      <w:pPr>
+        <w:rPr>
+          <w:sz w:val="24"/>
+          <w:szCs w:val="24"/>
+        </w:rPr>
+      </w:pPr>
+    </w:p>
+    <w:p>
+      <w:pPr>
+        <w:rPr>
+          <w:sz w:val="24"/>
+          <w:szCs w:val="24"/>
+        </w:rPr>
+      </w:pPr>
+      <w:r>
+        <w:rPr>
+          <w:sz w:val="24"/>
+          <w:szCs w:val="24"/>
+        </w:rPr>
+        <w:lastRenderedPageBreak/>
+        <w:t>Eso explica por qué tu top-k recuperó justo:</w:t>
+      </w:r>
+    </w:p>
+    <w:p>
+      <w:pPr>
+        <w:numPr>
+          <w:ilvl w:val="0"/>
+          <w:numId w:val="18"/>
+        </w:numPr>
+        <w:rPr>
+          <w:sz w:val="24"/>
+          <w:szCs w:val="24"/>
+        </w:rPr>
+      </w:pPr>
+      <w:r>
+        <w:rPr>
+          <w:sz w:val="24"/>
+          <w:szCs w:val="24"/>
+        </w:rPr>
+        <w:t>RAG</w:t>
+      </w:r>
+    </w:p>
+    <w:p>
+      <w:pPr>
+        <w:numPr>
+          <w:ilvl w:val="0"/>
+          <w:numId w:val="18"/>
+        </w:numPr>
+        <w:rPr>
+          <w:sz w:val="24"/>
+          <w:szCs w:val="24"/>
+        </w:rPr>
+      </w:pPr>
+      <w:r>
+        <w:rPr>
+          <w:sz w:val="24"/>
+          <w:szCs w:val="24"/>
+        </w:rPr>
+        <w:t>Núcleo / Operativo</w:t>
+      </w:r>
+    </w:p>
+    <w:p>
+      <w:pPr>
+        <w:numPr>
+          <w:ilvl w:val="0"/>
+          <w:numId w:val="18"/>
+        </w:numPr>
+        <w:rPr>
+          <w:sz w:val="24"/>
+          <w:szCs w:val="24"/>
+        </w:rPr>
+      </w:pPr>
+      <w:r>
+        <w:rPr>
+          <w:sz w:val="24"/>
+          <w:szCs w:val="24"/>
+        </w:rPr>
+        <w:t>memoria externa</w:t>
+      </w:r>
+    </w:p>
+    <w:p>
+      <w:pPr>
+        <w:rPr>
+          <w:sz w:val="24"/>
+          <w:szCs w:val="24"/>
+        </w:rPr>
+      </w:pPr>
+      <w:r>
+        <w:rPr>
+          <w:rFonts w:ascii="Segoe UI Emoji" w:hAnsi="Segoe UI Emoji" w:cs="Segoe UI Emoji"/>
+          <w:sz w:val="24"/>
+          <w:szCs w:val="24"/>
+        </w:rPr>
+        <w:t>👉</w:t>
+      </w:r>
+      <w:r>
+        <w:rPr>
+          <w:sz w:val="24"/>
+          <w:szCs w:val="24"/>
+        </w:rPr>
+        <w:t xml:space="preserve"> </w:t>
+      </w:r>
+      <w:r>
+        <w:rPr>
+          <w:b/>
+          <w:bCs/>
+          <w:sz w:val="24"/>
+          <w:szCs w:val="24"/>
+        </w:rPr>
+        <w:t>Funcionó porque pensaste semánticamente</w:t>
+      </w:r>
+      <w:r>
+        <w:rPr>
+          <w:sz w:val="24"/>
+          <w:szCs w:val="24"/>
+        </w:rPr>
+        <w:t>, no textual.</w:t>
+      </w:r>
+    </w:p>
+    <w:p>
+      <w:pPr>
+        <w:rPr>
+          <w:sz w:val="24"/>
+          <w:szCs w:val="24"/>
+        </w:rPr>
+      </w:pPr>
     </w:p>
     <w:p>
       <w:pPr>
@@ -5826,6 +7184,155 @@
     </w:lvl>
   </w:abstractNum>
   <w:abstractNum w:abstractNumId="8" w15:restartNumberingAfterBreak="0">
+    <w:nsid w:val="671E3CDC"/>
+    <w:multiLevelType w:val="multilevel"/>
+    <w:tmpl w:val="028046DA"/>
+    <w:lvl w:ilvl="0">
+      <w:start w:val="1"/>
+      <w:numFmt w:val="bullet"/>
+      <w:lvlText w:val=""/>
+      <w:lvlJc w:val="left"/>
+      <w:pPr>
+        <w:tabs>
+          <w:tab w:val="num" w:pos="720"/>
+        </w:tabs>
+        <w:ind w:left="720" w:hanging="360"/>
+      </w:pPr>
+      <w:rPr>
+        <w:rFonts w:ascii="Symbol" w:hAnsi="Symbol" w:hint="default"/>
+        <w:sz w:val="20"/>
+      </w:rPr>
+    </w:lvl>
+    <w:lvl w:ilvl="1" w:tentative="1">
+      <w:start w:val="1"/>
+      <w:numFmt w:val="bullet"/>
+      <w:lvlText w:val="o"/>
+      <w:lvlJc w:val="left"/>
+      <w:pPr>
+        <w:tabs>
+          <w:tab w:val="num" w:pos="1440"/>
+        </w:tabs>
+        <w:ind w:left="1440" w:hanging="360"/>
+      </w:pPr>
+      <w:rPr>
+        <w:rFonts w:ascii="Courier New" w:hAnsi="Courier New" w:hint="default"/>
+        <w:sz w:val="20"/>
+      </w:rPr>
+    </w:lvl>
+    <w:lvl w:ilvl="2" w:tentative="1">
+      <w:start w:val="1"/>
+      <w:numFmt w:val="bullet"/>
+      <w:lvlText w:val=""/>
+      <w:lvlJc w:val="left"/>
+      <w:pPr>
+        <w:tabs>
+          <w:tab w:val="num" w:pos="2160"/>
+        </w:tabs>
+        <w:ind w:left="2160" w:hanging="360"/>
+      </w:pPr>
+      <w:rPr>
+        <w:rFonts w:ascii="Wingdings" w:hAnsi="Wingdings" w:hint="default"/>
+        <w:sz w:val="20"/>
+      </w:rPr>
+    </w:lvl>
+    <w:lvl w:ilvl="3" w:tentative="1">
+      <w:start w:val="1"/>
+      <w:numFmt w:val="bullet"/>
+      <w:lvlText w:val=""/>
+      <w:lvlJc w:val="left"/>
+      <w:pPr>
+        <w:tabs>
+          <w:tab w:val="num" w:pos="2880"/>
+        </w:tabs>
+        <w:ind w:left="2880" w:hanging="360"/>
+      </w:pPr>
+      <w:rPr>
+        <w:rFonts w:ascii="Wingdings" w:hAnsi="Wingdings" w:hint="default"/>
+        <w:sz w:val="20"/>
+      </w:rPr>
+    </w:lvl>
+    <w:lvl w:ilvl="4" w:tentative="1">
+      <w:start w:val="1"/>
+      <w:numFmt w:val="bullet"/>
+      <w:lvlText w:val=""/>
+      <w:lvlJc w:val="left"/>
+      <w:pPr>
+        <w:tabs>
+          <w:tab w:val="num" w:pos="3600"/>
+        </w:tabs>
+        <w:ind w:left="3600" w:hanging="360"/>
+      </w:pPr>
+      <w:rPr>
+        <w:rFonts w:ascii="Wingdings" w:hAnsi="Wingdings" w:hint="default"/>
+        <w:sz w:val="20"/>
+      </w:rPr>
+    </w:lvl>
+    <w:lvl w:ilvl="5" w:tentative="1">
+      <w:start w:val="1"/>
+      <w:numFmt w:val="bullet"/>
+      <w:lvlText w:val=""/>
+      <w:lvlJc w:val="left"/>
+      <w:pPr>
+        <w:tabs>
+          <w:tab w:val="num" w:pos="4320"/>
+        </w:tabs>
+        <w:ind w:left="4320" w:hanging="360"/>
+      </w:pPr>
+      <w:rPr>
+        <w:rFonts w:ascii="Wingdings" w:hAnsi="Wingdings" w:hint="default"/>
+        <w:sz w:val="20"/>
+      </w:rPr>
+    </w:lvl>
+    <w:lvl w:ilvl="6" w:tentative="1">
+      <w:start w:val="1"/>
+      <w:numFmt w:val="bullet"/>
+      <w:lvlText w:val=""/>
+      <w:lvlJc w:val="left"/>
+      <w:pPr>
+        <w:tabs>
+          <w:tab w:val="num" w:pos="5040"/>
+        </w:tabs>
+        <w:ind w:left="5040" w:hanging="360"/>
+      </w:pPr>
+      <w:rPr>
+        <w:rFonts w:ascii="Wingdings" w:hAnsi="Wingdings" w:hint="default"/>
+        <w:sz w:val="20"/>
+      </w:rPr>
+    </w:lvl>
+    <w:lvl w:ilvl="7" w:tentative="1">
+      <w:start w:val="1"/>
+      <w:numFmt w:val="bullet"/>
+      <w:lvlText w:val=""/>
+      <w:lvlJc w:val="left"/>
+      <w:pPr>
+        <w:tabs>
+          <w:tab w:val="num" w:pos="5760"/>
+        </w:tabs>
+        <w:ind w:left="5760" w:hanging="360"/>
+      </w:pPr>
+      <w:rPr>
+        <w:rFonts w:ascii="Wingdings" w:hAnsi="Wingdings" w:hint="default"/>
+        <w:sz w:val="20"/>
+      </w:rPr>
+    </w:lvl>
+    <w:lvl w:ilvl="8" w:tentative="1">
+      <w:start w:val="1"/>
+      <w:numFmt w:val="bullet"/>
+      <w:lvlText w:val=""/>
+      <w:lvlJc w:val="left"/>
+      <w:pPr>
+        <w:tabs>
+          <w:tab w:val="num" w:pos="6480"/>
+        </w:tabs>
+        <w:ind w:left="6480" w:hanging="360"/>
+      </w:pPr>
+      <w:rPr>
+        <w:rFonts w:ascii="Wingdings" w:hAnsi="Wingdings" w:hint="default"/>
+        <w:sz w:val="20"/>
+      </w:rPr>
+    </w:lvl>
+  </w:abstractNum>
+  <w:abstractNum w:abstractNumId="9" w15:restartNumberingAfterBreak="0">
     <w:nsid w:val="6820659B"/>
     <w:multiLevelType w:val="multilevel"/>
     <w:tmpl w:val="5C442948"/>
@@ -5974,7 +7481,7 @@
       </w:rPr>
     </w:lvl>
   </w:abstractNum>
-  <w:abstractNum w:abstractNumId="9" w15:restartNumberingAfterBreak="0">
+  <w:abstractNum w:abstractNumId="10" w15:restartNumberingAfterBreak="0">
     <w:nsid w:val="6B6B3C47"/>
     <w:multiLevelType w:val="multilevel"/>
     <w:tmpl w:val="40A689D0"/>
@@ -6123,7 +7630,7 @@
       </w:rPr>
     </w:lvl>
   </w:abstractNum>
-  <w:abstractNum w:abstractNumId="10" w15:restartNumberingAfterBreak="0">
+  <w:abstractNum w:abstractNumId="11" w15:restartNumberingAfterBreak="0">
     <w:nsid w:val="6B8467BF"/>
     <w:multiLevelType w:val="multilevel"/>
     <w:tmpl w:val="8BFE2B86"/>
@@ -6272,7 +7779,7 @@
       </w:rPr>
     </w:lvl>
   </w:abstractNum>
-  <w:abstractNum w:abstractNumId="11" w15:restartNumberingAfterBreak="0">
+  <w:abstractNum w:abstractNumId="12" w15:restartNumberingAfterBreak="0">
     <w:nsid w:val="6C75010A"/>
     <w:multiLevelType w:val="multilevel"/>
     <w:tmpl w:val="1C86A130"/>
@@ -6421,7 +7928,124 @@
       </w:rPr>
     </w:lvl>
   </w:abstractNum>
-  <w:abstractNum w:abstractNumId="12" w15:restartNumberingAfterBreak="0">
+  <w:abstractNum w:abstractNumId="13" w15:restartNumberingAfterBreak="0">
+    <w:nsid w:val="70860B6B"/>
+    <w:multiLevelType w:val="multilevel"/>
+    <w:tmpl w:val="6194F3F0"/>
+    <w:lvl w:ilvl="0">
+      <w:start w:val="1"/>
+      <w:numFmt w:val="decimal"/>
+      <w:lvlText w:val="%1."/>
+      <w:lvlJc w:val="left"/>
+      <w:pPr>
+        <w:tabs>
+          <w:tab w:val="num" w:pos="720"/>
+        </w:tabs>
+        <w:ind w:left="720" w:hanging="360"/>
+      </w:pPr>
+    </w:lvl>
+    <w:lvl w:ilvl="1">
+      <w:start w:val="1"/>
+      <w:numFmt w:val="bullet"/>
+      <w:lvlText w:val="o"/>
+      <w:lvlJc w:val="left"/>
+      <w:pPr>
+        <w:tabs>
+          <w:tab w:val="num" w:pos="1440"/>
+        </w:tabs>
+        <w:ind w:left="1440" w:hanging="360"/>
+      </w:pPr>
+      <w:rPr>
+        <w:rFonts w:ascii="Courier New" w:hAnsi="Courier New" w:hint="default"/>
+        <w:sz w:val="20"/>
+      </w:rPr>
+    </w:lvl>
+    <w:lvl w:ilvl="2" w:tentative="1">
+      <w:start w:val="1"/>
+      <w:numFmt w:val="decimal"/>
+      <w:lvlText w:val="%3."/>
+      <w:lvlJc w:val="left"/>
+      <w:pPr>
+        <w:tabs>
+          <w:tab w:val="num" w:pos="2160"/>
+        </w:tabs>
+        <w:ind w:left="2160" w:hanging="360"/>
+      </w:pPr>
+    </w:lvl>
+    <w:lvl w:ilvl="3" w:tentative="1">
+      <w:start w:val="1"/>
+      <w:numFmt w:val="decimal"/>
+      <w:lvlText w:val="%4."/>
+      <w:lvlJc w:val="left"/>
+      <w:pPr>
+        <w:tabs>
+          <w:tab w:val="num" w:pos="2880"/>
+        </w:tabs>
+        <w:ind w:left="2880" w:hanging="360"/>
+      </w:pPr>
+    </w:lvl>
+    <w:lvl w:ilvl="4" w:tentative="1">
+      <w:start w:val="1"/>
+      <w:numFmt w:val="decimal"/>
+      <w:lvlText w:val="%5."/>
+      <w:lvlJc w:val="left"/>
+      <w:pPr>
+        <w:tabs>
+          <w:tab w:val="num" w:pos="3600"/>
+        </w:tabs>
+        <w:ind w:left="3600" w:hanging="360"/>
+      </w:pPr>
+    </w:lvl>
+    <w:lvl w:ilvl="5" w:tentative="1">
+      <w:start w:val="1"/>
+      <w:numFmt w:val="decimal"/>
+      <w:lvlText w:val="%6."/>
+      <w:lvlJc w:val="left"/>
+      <w:pPr>
+        <w:tabs>
+          <w:tab w:val="num" w:pos="4320"/>
+        </w:tabs>
+        <w:ind w:left="4320" w:hanging="360"/>
+      </w:pPr>
+    </w:lvl>
+    <w:lvl w:ilvl="6" w:tentative="1">
+      <w:start w:val="1"/>
+      <w:numFmt w:val="decimal"/>
+      <w:lvlText w:val="%7."/>
+      <w:lvlJc w:val="left"/>
+      <w:pPr>
+        <w:tabs>
+          <w:tab w:val="num" w:pos="5040"/>
+        </w:tabs>
+        <w:ind w:left="5040" w:hanging="360"/>
+      </w:pPr>
+    </w:lvl>
+    <w:lvl w:ilvl="7" w:tentative="1">
+      <w:start w:val="1"/>
+      <w:numFmt w:val="decimal"/>
+      <w:lvlText w:val="%8."/>
+      <w:lvlJc w:val="left"/>
+      <w:pPr>
+        <w:tabs>
+          <w:tab w:val="num" w:pos="5760"/>
+        </w:tabs>
+        <w:ind w:left="5760" w:hanging="360"/>
+      </w:pPr>
+    </w:lvl>
+    <w:lvl w:ilvl="8" w:tentative="1">
+      <w:start w:val="1"/>
+      <w:numFmt w:val="decimal"/>
+      <w:lvlText w:val="%9."/>
+      <w:lvlJc w:val="left"/>
+      <w:pPr>
+        <w:tabs>
+          <w:tab w:val="num" w:pos="6480"/>
+        </w:tabs>
+        <w:ind w:left="6480" w:hanging="360"/>
+      </w:pPr>
+    </w:lvl>
+  </w:abstractNum>
+  <w:abstractNum w:abstractNumId="14" w15:restartNumberingAfterBreak="0">
     <w:nsid w:val="72090254"/>
     <w:multiLevelType w:val="multilevel"/>
     <w:tmpl w:val="042678B8"/>
@@ -6570,7 +8194,7 @@
       </w:rPr>
     </w:lvl>
   </w:abstractNum>
-  <w:abstractNum w:abstractNumId="13" w15:restartNumberingAfterBreak="0">
+  <w:abstractNum w:abstractNumId="15" w15:restartNumberingAfterBreak="0">
     <w:nsid w:val="723227B4"/>
     <w:multiLevelType w:val="multilevel"/>
     <w:tmpl w:val="C5FE236A"/>
@@ -6719,7 +8343,156 @@
       </w:rPr>
     </w:lvl>
   </w:abstractNum>
-  <w:abstractNum w:abstractNumId="14" w15:restartNumberingAfterBreak="0">
+  <w:abstractNum w:abstractNumId="16" w15:restartNumberingAfterBreak="0">
+    <w:nsid w:val="77F8377D"/>
+    <w:multiLevelType w:val="multilevel"/>
+    <w:tmpl w:val="E4426A14"/>
+    <w:lvl w:ilvl="0">
+      <w:start w:val="1"/>
+      <w:numFmt w:val="bullet"/>
+      <w:lvlText w:val=""/>
+      <w:lvlJc w:val="left"/>
+      <w:pPr>
+        <w:tabs>
+          <w:tab w:val="num" w:pos="720"/>
+        </w:tabs>
+        <w:ind w:left="720" w:hanging="360"/>
+      </w:pPr>
+      <w:rPr>
+        <w:rFonts w:ascii="Symbol" w:hAnsi="Symbol" w:hint="default"/>
+        <w:sz w:val="20"/>
+      </w:rPr>
+    </w:lvl>
+    <w:lvl w:ilvl="1" w:tentative="1">
+      <w:start w:val="1"/>
+      <w:numFmt w:val="bullet"/>
+      <w:lvlText w:val="o"/>
+      <w:lvlJc w:val="left"/>
+      <w:pPr>
+        <w:tabs>
+          <w:tab w:val="num" w:pos="1440"/>
+        </w:tabs>
+        <w:ind w:left="1440" w:hanging="360"/>
+      </w:pPr>
+      <w:rPr>
+        <w:rFonts w:ascii="Courier New" w:hAnsi="Courier New" w:hint="default"/>
+        <w:sz w:val="20"/>
+      </w:rPr>
+    </w:lvl>
+    <w:lvl w:ilvl="2" w:tentative="1">
+      <w:start w:val="1"/>
+      <w:numFmt w:val="bullet"/>
+      <w:lvlText w:val=""/>
+      <w:lvlJc w:val="left"/>
+      <w:pPr>
+        <w:tabs>
+          <w:tab w:val="num" w:pos="2160"/>
+        </w:tabs>
+        <w:ind w:left="2160" w:hanging="360"/>
+      </w:pPr>
+      <w:rPr>
+        <w:rFonts w:ascii="Wingdings" w:hAnsi="Wingdings" w:hint="default"/>
+        <w:sz w:val="20"/>
+      </w:rPr>
+    </w:lvl>
+    <w:lvl w:ilvl="3" w:tentative="1">
+      <w:start w:val="1"/>
+      <w:numFmt w:val="bullet"/>
+      <w:lvlText w:val=""/>
+      <w:lvlJc w:val="left"/>
+      <w:pPr>
+        <w:tabs>
+          <w:tab w:val="num" w:pos="2880"/>
+        </w:tabs>
+        <w:ind w:left="2880" w:hanging="360"/>
+      </w:pPr>
+      <w:rPr>
+        <w:rFonts w:ascii="Wingdings" w:hAnsi="Wingdings" w:hint="default"/>
+        <w:sz w:val="20"/>
+      </w:rPr>
+    </w:lvl>
+    <w:lvl w:ilvl="4" w:tentative="1">
+      <w:start w:val="1"/>
+      <w:numFmt w:val="bullet"/>
+      <w:lvlText w:val=""/>
+      <w:lvlJc w:val="left"/>
+      <w:pPr>
+        <w:tabs>
+          <w:tab w:val="num" w:pos="3600"/>
+        </w:tabs>
+        <w:ind w:left="3600" w:hanging="360"/>
+      </w:pPr>
+      <w:rPr>
+        <w:rFonts w:ascii="Wingdings" w:hAnsi="Wingdings" w:hint="default"/>
+        <w:sz w:val="20"/>
+      </w:rPr>
+    </w:lvl>
+    <w:lvl w:ilvl="5" w:tentative="1">
+      <w:start w:val="1"/>
+      <w:numFmt w:val="bullet"/>
+      <w:lvlText w:val=""/>
+      <w:lvlJc w:val="left"/>
+      <w:pPr>
+        <w:tabs>
+          <w:tab w:val="num" w:pos="4320"/>
+        </w:tabs>
+        <w:ind w:left="4320" w:hanging="360"/>
+      </w:pPr>
+      <w:rPr>
+        <w:rFonts w:ascii="Wingdings" w:hAnsi="Wingdings" w:hint="default"/>
+        <w:sz w:val="20"/>
+      </w:rPr>
+    </w:lvl>
+    <w:lvl w:ilvl="6" w:tentative="1">
+      <w:start w:val="1"/>
+      <w:numFmt w:val="bullet"/>
+      <w:lvlText w:val=""/>
+      <w:lvlJc w:val="left"/>
+      <w:pPr>
+        <w:tabs>
+          <w:tab w:val="num" w:pos="5040"/>
+        </w:tabs>
+        <w:ind w:left="5040" w:hanging="360"/>
+      </w:pPr>
+      <w:rPr>
+        <w:rFonts w:ascii="Wingdings" w:hAnsi="Wingdings" w:hint="default"/>
+        <w:sz w:val="20"/>
+      </w:rPr>
+    </w:lvl>
+    <w:lvl w:ilvl="7" w:tentative="1">
+      <w:start w:val="1"/>
+      <w:numFmt w:val="bullet"/>
+      <w:lvlText w:val=""/>
+      <w:lvlJc w:val="left"/>
+      <w:pPr>
+        <w:tabs>
+          <w:tab w:val="num" w:pos="5760"/>
+        </w:tabs>
+        <w:ind w:left="5760" w:hanging="360"/>
+      </w:pPr>
+      <w:rPr>
+        <w:rFonts w:ascii="Wingdings" w:hAnsi="Wingdings" w:hint="default"/>
+        <w:sz w:val="20"/>
+      </w:rPr>
+    </w:lvl>
+    <w:lvl w:ilvl="8" w:tentative="1">
+      <w:start w:val="1"/>
+      <w:numFmt w:val="bullet"/>
+      <w:lvlText w:val=""/>
+      <w:lvlJc w:val="left"/>
+      <w:pPr>
+        <w:tabs>
+          <w:tab w:val="num" w:pos="6480"/>
+        </w:tabs>
+        <w:ind w:left="6480" w:hanging="360"/>
+      </w:pPr>
+      <w:rPr>
+        <w:rFonts w:ascii="Wingdings" w:hAnsi="Wingdings" w:hint="default"/>
+        <w:sz w:val="20"/>
+      </w:rPr>
+    </w:lvl>
+  </w:abstractNum>
+  <w:abstractNum w:abstractNumId="17" w15:restartNumberingAfterBreak="0">
     <w:nsid w:val="7D212188"/>
     <w:multiLevelType w:val="multilevel"/>
     <w:tmpl w:val="379CEEA4"/>
@@ -6869,16 +8642,16 @@
     </w:lvl>
   </w:abstractNum>
   <w:num w:numId="1" w16cid:durableId="539703690">
+    <w:abstractNumId w:val="17"/>
+  </w:num>
+  <w:num w:numId="2" w16cid:durableId="529539000">
+    <w:abstractNumId w:val="15"/>
+  </w:num>
+  <w:num w:numId="3" w16cid:durableId="1507868098">
     <w:abstractNumId w:val="14"/>
   </w:num>
-  <w:num w:numId="2" w16cid:durableId="529539000">
-    <w:abstractNumId w:val="13"/>
-  </w:num>
-  <w:num w:numId="3" w16cid:durableId="1507868098">
+  <w:num w:numId="4" w16cid:durableId="1776513486">
     <w:abstractNumId w:val="12"/>
-  </w:num>
-  <w:num w:numId="4" w16cid:durableId="1776513486">
-    <w:abstractNumId w:val="11"/>
   </w:num>
   <w:num w:numId="5" w16cid:durableId="1090276143">
     <w:abstractNumId w:val="4"/>
@@ -6890,19 +8663,19 @@
     <w:abstractNumId w:val="2"/>
   </w:num>
   <w:num w:numId="8" w16cid:durableId="1326663548">
-    <w:abstractNumId w:val="8"/>
+    <w:abstractNumId w:val="9"/>
   </w:num>
   <w:num w:numId="9" w16cid:durableId="799693069">
     <w:abstractNumId w:val="7"/>
   </w:num>
   <w:num w:numId="10" w16cid:durableId="107093652">
-    <w:abstractNumId w:val="10"/>
+    <w:abstractNumId w:val="11"/>
   </w:num>
   <w:num w:numId="11" w16cid:durableId="1675720591">
     <w:abstractNumId w:val="1"/>
   </w:num>
   <w:num w:numId="12" w16cid:durableId="2140419691">
-    <w:abstractNumId w:val="9"/>
+    <w:abstractNumId w:val="10"/>
   </w:num>
   <w:num w:numId="13" w16cid:durableId="1892954593">
     <w:abstractNumId w:val="3"/>
@@ -6912,6 +8685,15 @@
   </w:num>
   <w:num w:numId="15" w16cid:durableId="1593784728">
     <w:abstractNumId w:val="5"/>
+  </w:num>
+  <w:num w:numId="16" w16cid:durableId="443309351">
+    <w:abstractNumId w:val="16"/>
+  </w:num>
+  <w:num w:numId="17" w16cid:durableId="1965304958">
+    <w:abstractNumId w:val="13"/>
+  </w:num>
+  <w:num w:numId="18" w16cid:durableId="688605314">
+    <w:abstractNumId w:val="8"/>
   </w:num>
 </w:numbering>
 </file>

</xml_diff>

<commit_message>
Dia 16: Politicas de memoria
</commit_message>
<xml_diff>
--- a/LLMs/LLMs.docx
+++ b/LLMs/LLMs.docx
@@ -3039,36 +3039,16 @@
           <w:sz w:val="24"/>
           <w:szCs w:val="24"/>
         </w:rPr>
-        <w:t xml:space="preserve"> tiene </w:t>
-      </w:r>
-      <w:proofErr w:type="gramStart"/>
-      <w:r>
-        <w:rPr>
-          <w:b/>
-          <w:bCs/>
-          <w:sz w:val="24"/>
-          <w:szCs w:val="24"/>
-        </w:rPr>
-        <w:t>solo</w:t>
-      </w:r>
-      <w:r>
-        <w:rPr>
-          <w:b/>
-          <w:bCs/>
-          <w:sz w:val="24"/>
-          <w:szCs w:val="24"/>
-        </w:rPr>
-        <w:t>(</w:t>
-      </w:r>
-      <w:proofErr w:type="gramEnd"/>
-      <w:r>
-        <w:rPr>
-          <w:b/>
-          <w:bCs/>
-          <w:sz w:val="24"/>
-          <w:szCs w:val="24"/>
-        </w:rPr>
-        <w:t>Contexto, Memoria, Estado)</w:t>
+        <w:t xml:space="preserve"> tiene solo</w:t>
+      </w:r>
+      <w:r>
+        <w:rPr>
+          <w:b/>
+          <w:bCs/>
+          <w:sz w:val="24"/>
+          <w:szCs w:val="24"/>
+        </w:rPr>
+        <w:t>(Contexto, Memoria, Estado)</w:t>
       </w:r>
       <w:r>
         <w:rPr>
@@ -3526,16 +3506,11 @@
     </w:p>
     <w:p>
       <w:r>
-        <w:t xml:space="preserve">Porque Jarvis necesita tener </w:t>
-      </w:r>
-      <w:proofErr w:type="gramStart"/>
-      <w:r>
-        <w:t xml:space="preserve">una </w:t>
+        <w:t xml:space="preserve">Porque Jarvis necesita tener una </w:t>
       </w:r>
       <w:r>
         <w:t>día</w:t>
       </w:r>
-      <w:proofErr w:type="gramEnd"/>
       <w:r>
         <w:t xml:space="preserve"> de lo que pasa, no </w:t>
       </w:r>
@@ -4593,8 +4568,9 @@
           <w:szCs w:val="36"/>
           <w:u w:val="single"/>
         </w:rPr>
-        <w:t>L</w:t>
-      </w:r>
+        <w:t xml:space="preserve">La </w:t>
+      </w:r>
+      <w:proofErr w:type="spellStart"/>
       <w:r>
         <w:rPr>
           <w:b/>
@@ -4603,18 +4579,7 @@
           <w:szCs w:val="36"/>
           <w:u w:val="single"/>
         </w:rPr>
-        <w:t>a q</w:t>
-      </w:r>
-      <w:proofErr w:type="spellStart"/>
-      <w:r>
-        <w:rPr>
-          <w:b/>
-          <w:bCs/>
-          <w:sz w:val="36"/>
-          <w:szCs w:val="36"/>
-          <w:u w:val="single"/>
-        </w:rPr>
-        <w:t>uery</w:t>
+        <w:t>query</w:t>
       </w:r>
       <w:proofErr w:type="spellEnd"/>
       <w:r>
@@ -5959,6 +5924,1161 @@
           <w:szCs w:val="24"/>
         </w:rPr>
       </w:pPr>
+    </w:p>
+    <w:p>
+      <w:pPr>
+        <w:rPr>
+          <w:b/>
+          <w:bCs/>
+          <w:sz w:val="36"/>
+          <w:szCs w:val="36"/>
+          <w:u w:val="single"/>
+        </w:rPr>
+      </w:pPr>
+      <w:r>
+        <w:rPr>
+          <w:b/>
+          <w:bCs/>
+          <w:sz w:val="36"/>
+          <w:szCs w:val="36"/>
+          <w:u w:val="single"/>
+        </w:rPr>
+        <w:t>Políticas de memoria: guardar, recuperar, olvidar</w:t>
+      </w:r>
+    </w:p>
+    <w:p>
+      <w:pPr>
+        <w:rPr>
+          <w:b/>
+          <w:bCs/>
+          <w:sz w:val="28"/>
+          <w:szCs w:val="28"/>
+          <w:u w:val="single"/>
+        </w:rPr>
+      </w:pPr>
+      <w:r>
+        <w:rPr>
+          <w:b/>
+          <w:bCs/>
+          <w:sz w:val="28"/>
+          <w:szCs w:val="28"/>
+          <w:u w:val="single"/>
+        </w:rPr>
+        <w:t>1️</w:t>
+      </w:r>
+      <w:r>
+        <w:rPr>
+          <w:rFonts w:ascii="Tahoma" w:hAnsi="Tahoma" w:cs="Tahoma"/>
+          <w:b/>
+          <w:bCs/>
+          <w:sz w:val="28"/>
+          <w:szCs w:val="28"/>
+          <w:u w:val="single"/>
+        </w:rPr>
+        <w:t xml:space="preserve">) </w:t>
+      </w:r>
+      <w:r>
+        <w:rPr>
+          <w:b/>
+          <w:bCs/>
+          <w:sz w:val="28"/>
+          <w:szCs w:val="28"/>
+          <w:u w:val="single"/>
+        </w:rPr>
+        <w:t xml:space="preserve">Problema central </w:t>
+      </w:r>
+    </w:p>
+    <w:p>
+      <w:pPr>
+        <w:rPr>
+          <w:sz w:val="24"/>
+          <w:szCs w:val="24"/>
+        </w:rPr>
+      </w:pPr>
+      <w:r>
+        <w:rPr>
+          <w:sz w:val="24"/>
+          <w:szCs w:val="24"/>
+        </w:rPr>
+        <w:t>Si todo es memoria, nada es relevante.</w:t>
+      </w:r>
+    </w:p>
+    <w:p>
+      <w:pPr>
+        <w:rPr>
+          <w:sz w:val="24"/>
+          <w:szCs w:val="24"/>
+        </w:rPr>
+      </w:pPr>
+      <w:r>
+        <w:rPr>
+          <w:sz w:val="24"/>
+          <w:szCs w:val="24"/>
+        </w:rPr>
+        <w:t>RAG funciona solo si:</w:t>
+      </w:r>
+    </w:p>
+    <w:p>
+      <w:pPr>
+        <w:numPr>
+          <w:ilvl w:val="0"/>
+          <w:numId w:val="22"/>
+        </w:numPr>
+        <w:rPr>
+          <w:sz w:val="24"/>
+          <w:szCs w:val="24"/>
+        </w:rPr>
+      </w:pPr>
+      <w:proofErr w:type="spellStart"/>
+      <w:r>
+        <w:rPr>
+          <w:sz w:val="24"/>
+          <w:szCs w:val="24"/>
+        </w:rPr>
+        <w:t>guardás</w:t>
+      </w:r>
+      <w:proofErr w:type="spellEnd"/>
+      <w:r>
+        <w:rPr>
+          <w:sz w:val="24"/>
+          <w:szCs w:val="24"/>
+        </w:rPr>
+        <w:t xml:space="preserve"> lo correcto</w:t>
+      </w:r>
+    </w:p>
+    <w:p>
+      <w:pPr>
+        <w:numPr>
+          <w:ilvl w:val="0"/>
+          <w:numId w:val="22"/>
+        </w:numPr>
+        <w:rPr>
+          <w:sz w:val="24"/>
+          <w:szCs w:val="24"/>
+        </w:rPr>
+      </w:pPr>
+      <w:proofErr w:type="spellStart"/>
+      <w:r>
+        <w:rPr>
+          <w:sz w:val="24"/>
+          <w:szCs w:val="24"/>
+        </w:rPr>
+        <w:t>recuperás</w:t>
+      </w:r>
+      <w:proofErr w:type="spellEnd"/>
+      <w:r>
+        <w:rPr>
+          <w:sz w:val="24"/>
+          <w:szCs w:val="24"/>
+        </w:rPr>
+        <w:t xml:space="preserve"> lo necesario</w:t>
+      </w:r>
+    </w:p>
+    <w:p>
+      <w:pPr>
+        <w:numPr>
+          <w:ilvl w:val="0"/>
+          <w:numId w:val="22"/>
+        </w:numPr>
+        <w:rPr>
+          <w:sz w:val="24"/>
+          <w:szCs w:val="24"/>
+        </w:rPr>
+      </w:pPr>
+      <w:proofErr w:type="spellStart"/>
+      <w:r>
+        <w:rPr>
+          <w:sz w:val="24"/>
+          <w:szCs w:val="24"/>
+        </w:rPr>
+        <w:t>olvidás</w:t>
+      </w:r>
+      <w:proofErr w:type="spellEnd"/>
+      <w:r>
+        <w:rPr>
+          <w:sz w:val="24"/>
+          <w:szCs w:val="24"/>
+        </w:rPr>
+        <w:t xml:space="preserve"> a tiempo</w:t>
+      </w:r>
+    </w:p>
+    <w:p>
+      <w:pPr>
+        <w:rPr>
+          <w:b/>
+          <w:bCs/>
+          <w:sz w:val="24"/>
+          <w:szCs w:val="24"/>
+        </w:rPr>
+      </w:pPr>
+      <w:r>
+        <w:rPr>
+          <w:b/>
+          <w:bCs/>
+          <w:sz w:val="24"/>
+          <w:szCs w:val="24"/>
+        </w:rPr>
+        <w:t>2️</w:t>
+      </w:r>
+      <w:r>
+        <w:rPr>
+          <w:rFonts w:ascii="Tahoma" w:hAnsi="Tahoma" w:cs="Tahoma"/>
+          <w:b/>
+          <w:bCs/>
+          <w:sz w:val="28"/>
+          <w:szCs w:val="28"/>
+          <w:u w:val="single"/>
+        </w:rPr>
+        <w:t xml:space="preserve">) </w:t>
+      </w:r>
+      <w:r>
+        <w:rPr>
+          <w:b/>
+          <w:bCs/>
+          <w:sz w:val="28"/>
+          <w:szCs w:val="28"/>
+          <w:u w:val="single"/>
+        </w:rPr>
+        <w:t>Tres tipos de memoria (modelo simple y potente)</w:t>
+      </w:r>
+    </w:p>
+    <w:p>
+      <w:pPr>
+        <w:rPr>
+          <w:b/>
+          <w:bCs/>
+          <w:sz w:val="24"/>
+          <w:szCs w:val="24"/>
+        </w:rPr>
+      </w:pPr>
+      <w:r>
+        <w:rPr>
+          <w:rFonts w:ascii="Segoe UI Emoji" w:hAnsi="Segoe UI Emoji" w:cs="Segoe UI Emoji"/>
+          <w:b/>
+          <w:bCs/>
+          <w:sz w:val="24"/>
+          <w:szCs w:val="24"/>
+        </w:rPr>
+        <w:t>🟢</w:t>
+      </w:r>
+      <w:r>
+        <w:rPr>
+          <w:b/>
+          <w:bCs/>
+          <w:sz w:val="24"/>
+          <w:szCs w:val="24"/>
+        </w:rPr>
+        <w:t xml:space="preserve"> Memoria factual</w:t>
+      </w:r>
+    </w:p>
+    <w:p>
+      <w:pPr>
+        <w:numPr>
+          <w:ilvl w:val="0"/>
+          <w:numId w:val="19"/>
+        </w:numPr>
+        <w:rPr>
+          <w:b/>
+          <w:bCs/>
+          <w:sz w:val="24"/>
+          <w:szCs w:val="24"/>
+        </w:rPr>
+      </w:pPr>
+      <w:r>
+        <w:rPr>
+          <w:b/>
+          <w:bCs/>
+          <w:sz w:val="24"/>
+          <w:szCs w:val="24"/>
+        </w:rPr>
+        <w:t>hechos estables</w:t>
+      </w:r>
+    </w:p>
+    <w:p>
+      <w:pPr>
+        <w:numPr>
+          <w:ilvl w:val="0"/>
+          <w:numId w:val="19"/>
+        </w:numPr>
+        <w:rPr>
+          <w:b/>
+          <w:bCs/>
+          <w:sz w:val="24"/>
+          <w:szCs w:val="24"/>
+        </w:rPr>
+      </w:pPr>
+      <w:r>
+        <w:rPr>
+          <w:b/>
+          <w:bCs/>
+          <w:sz w:val="24"/>
+          <w:szCs w:val="24"/>
+        </w:rPr>
+        <w:t>definiciones</w:t>
+      </w:r>
+    </w:p>
+    <w:p>
+      <w:pPr>
+        <w:numPr>
+          <w:ilvl w:val="0"/>
+          <w:numId w:val="19"/>
+        </w:numPr>
+        <w:rPr>
+          <w:b/>
+          <w:bCs/>
+          <w:sz w:val="24"/>
+          <w:szCs w:val="24"/>
+        </w:rPr>
+      </w:pPr>
+      <w:r>
+        <w:rPr>
+          <w:b/>
+          <w:bCs/>
+          <w:sz w:val="24"/>
+          <w:szCs w:val="24"/>
+        </w:rPr>
+        <w:t>decisiones tomadas</w:t>
+      </w:r>
+    </w:p>
+    <w:p>
+      <w:pPr>
+        <w:rPr>
+          <w:b/>
+          <w:bCs/>
+          <w:sz w:val="24"/>
+          <w:szCs w:val="24"/>
+        </w:rPr>
+      </w:pPr>
+      <w:r>
+        <w:rPr>
+          <w:b/>
+          <w:bCs/>
+          <w:sz w:val="24"/>
+          <w:szCs w:val="24"/>
+        </w:rPr>
+        <w:t>Ejemplos:</w:t>
+      </w:r>
+      <w:r>
+        <w:rPr>
+          <w:b/>
+          <w:bCs/>
+          <w:sz w:val="24"/>
+          <w:szCs w:val="24"/>
+        </w:rPr>
+        <w:br/>
+        <w:t xml:space="preserve">“Jarvis Núcleo vs Operativo”, “preferís </w:t>
+      </w:r>
+      <w:proofErr w:type="spellStart"/>
+      <w:r>
+        <w:rPr>
+          <w:b/>
+          <w:bCs/>
+          <w:sz w:val="24"/>
+          <w:szCs w:val="24"/>
+        </w:rPr>
+        <w:t>variance</w:t>
+      </w:r>
+      <w:proofErr w:type="spellEnd"/>
+      <w:r>
+        <w:rPr>
+          <w:b/>
+          <w:bCs/>
+          <w:sz w:val="24"/>
+          <w:szCs w:val="24"/>
+        </w:rPr>
+        <w:t xml:space="preserve"> controlada”.</w:t>
+      </w:r>
+    </w:p>
+    <w:p>
+      <w:pPr>
+        <w:rPr>
+          <w:b/>
+          <w:bCs/>
+          <w:sz w:val="24"/>
+          <w:szCs w:val="24"/>
+        </w:rPr>
+      </w:pPr>
+      <w:r>
+        <w:rPr>
+          <w:rFonts w:ascii="Segoe UI Emoji" w:hAnsi="Segoe UI Emoji" w:cs="Segoe UI Emoji"/>
+          <w:b/>
+          <w:bCs/>
+          <w:sz w:val="24"/>
+          <w:szCs w:val="24"/>
+        </w:rPr>
+        <w:t>👉</w:t>
+      </w:r>
+      <w:r>
+        <w:rPr>
+          <w:b/>
+          <w:bCs/>
+          <w:sz w:val="24"/>
+          <w:szCs w:val="24"/>
+        </w:rPr>
+        <w:t xml:space="preserve"> Se guarda casi siempre.</w:t>
+      </w:r>
+    </w:p>
+    <w:p>
+      <w:pPr>
+        <w:rPr>
+          <w:b/>
+          <w:bCs/>
+          <w:sz w:val="24"/>
+          <w:szCs w:val="24"/>
+        </w:rPr>
+      </w:pPr>
+      <w:r>
+        <w:rPr>
+          <w:b/>
+          <w:bCs/>
+          <w:sz w:val="24"/>
+          <w:szCs w:val="24"/>
+        </w:rPr>
+        <w:pict w14:anchorId="20316BD5">
+          <v:rect id="_x0000_i1058" style="width:0;height:1.5pt" o:hralign="center" o:hrstd="t" o:hr="t" fillcolor="#a0a0a0" stroked="f"/>
+        </w:pict>
+      </w:r>
+    </w:p>
+    <w:p>
+      <w:pPr>
+        <w:rPr>
+          <w:b/>
+          <w:bCs/>
+          <w:sz w:val="24"/>
+          <w:szCs w:val="24"/>
+        </w:rPr>
+      </w:pPr>
+      <w:r>
+        <w:rPr>
+          <w:rFonts w:ascii="Segoe UI Emoji" w:hAnsi="Segoe UI Emoji" w:cs="Segoe UI Emoji"/>
+          <w:b/>
+          <w:bCs/>
+          <w:sz w:val="24"/>
+          <w:szCs w:val="24"/>
+        </w:rPr>
+        <w:t>🔵</w:t>
+      </w:r>
+      <w:r>
+        <w:rPr>
+          <w:b/>
+          <w:bCs/>
+          <w:sz w:val="24"/>
+          <w:szCs w:val="24"/>
+        </w:rPr>
+        <w:t xml:space="preserve"> Memoria contextual</w:t>
+      </w:r>
+    </w:p>
+    <w:p>
+      <w:pPr>
+        <w:numPr>
+          <w:ilvl w:val="0"/>
+          <w:numId w:val="20"/>
+        </w:numPr>
+        <w:rPr>
+          <w:b/>
+          <w:bCs/>
+          <w:sz w:val="24"/>
+          <w:szCs w:val="24"/>
+        </w:rPr>
+      </w:pPr>
+      <w:r>
+        <w:rPr>
+          <w:b/>
+          <w:bCs/>
+          <w:sz w:val="24"/>
+          <w:szCs w:val="24"/>
+        </w:rPr>
+        <w:t>estado actual</w:t>
+      </w:r>
+    </w:p>
+    <w:p>
+      <w:pPr>
+        <w:numPr>
+          <w:ilvl w:val="0"/>
+          <w:numId w:val="20"/>
+        </w:numPr>
+        <w:rPr>
+          <w:b/>
+          <w:bCs/>
+          <w:sz w:val="24"/>
+          <w:szCs w:val="24"/>
+        </w:rPr>
+      </w:pPr>
+      <w:r>
+        <w:rPr>
+          <w:b/>
+          <w:bCs/>
+          <w:sz w:val="24"/>
+          <w:szCs w:val="24"/>
+        </w:rPr>
+        <w:t>proyectos activos</w:t>
+      </w:r>
+    </w:p>
+    <w:p>
+      <w:pPr>
+        <w:numPr>
+          <w:ilvl w:val="0"/>
+          <w:numId w:val="20"/>
+        </w:numPr>
+        <w:rPr>
+          <w:b/>
+          <w:bCs/>
+          <w:sz w:val="24"/>
+          <w:szCs w:val="24"/>
+        </w:rPr>
+      </w:pPr>
+      <w:r>
+        <w:rPr>
+          <w:b/>
+          <w:bCs/>
+          <w:sz w:val="24"/>
+          <w:szCs w:val="24"/>
+        </w:rPr>
+        <w:t>foco del momento</w:t>
+      </w:r>
+    </w:p>
+    <w:p>
+      <w:pPr>
+        <w:rPr>
+          <w:b/>
+          <w:bCs/>
+          <w:sz w:val="24"/>
+          <w:szCs w:val="24"/>
+        </w:rPr>
+      </w:pPr>
+      <w:r>
+        <w:rPr>
+          <w:b/>
+          <w:bCs/>
+          <w:sz w:val="24"/>
+          <w:szCs w:val="24"/>
+        </w:rPr>
+        <w:t>Ejemplos:</w:t>
+      </w:r>
+      <w:r>
+        <w:rPr>
+          <w:b/>
+          <w:bCs/>
+          <w:sz w:val="24"/>
+          <w:szCs w:val="24"/>
+        </w:rPr>
+        <w:br/>
+        <w:t xml:space="preserve">“estás en fase </w:t>
+      </w:r>
+      <w:proofErr w:type="spellStart"/>
+      <w:r>
+        <w:rPr>
+          <w:b/>
+          <w:bCs/>
+          <w:sz w:val="24"/>
+          <w:szCs w:val="24"/>
+        </w:rPr>
+        <w:t>LLMs</w:t>
+      </w:r>
+      <w:proofErr w:type="spellEnd"/>
+      <w:r>
+        <w:rPr>
+          <w:b/>
+          <w:bCs/>
+          <w:sz w:val="24"/>
+          <w:szCs w:val="24"/>
+        </w:rPr>
+        <w:t>”, “hoy estamos cerrando RAG”.</w:t>
+      </w:r>
+    </w:p>
+    <w:p>
+      <w:pPr>
+        <w:rPr>
+          <w:b/>
+          <w:bCs/>
+          <w:sz w:val="24"/>
+          <w:szCs w:val="24"/>
+        </w:rPr>
+      </w:pPr>
+      <w:r>
+        <w:rPr>
+          <w:rFonts w:ascii="Segoe UI Emoji" w:hAnsi="Segoe UI Emoji" w:cs="Segoe UI Emoji"/>
+          <w:b/>
+          <w:bCs/>
+          <w:sz w:val="24"/>
+          <w:szCs w:val="24"/>
+        </w:rPr>
+        <w:t>👉</w:t>
+      </w:r>
+      <w:r>
+        <w:rPr>
+          <w:b/>
+          <w:bCs/>
+          <w:sz w:val="24"/>
+          <w:szCs w:val="24"/>
+        </w:rPr>
+        <w:t xml:space="preserve"> Tiene caducidad.</w:t>
+      </w:r>
+    </w:p>
+    <w:p>
+      <w:pPr>
+        <w:rPr>
+          <w:b/>
+          <w:bCs/>
+          <w:sz w:val="24"/>
+          <w:szCs w:val="24"/>
+        </w:rPr>
+      </w:pPr>
+      <w:r>
+        <w:rPr>
+          <w:b/>
+          <w:bCs/>
+          <w:sz w:val="24"/>
+          <w:szCs w:val="24"/>
+        </w:rPr>
+        <w:lastRenderedPageBreak/>
+        <w:pict w14:anchorId="2302A066">
+          <v:rect id="_x0000_i1059" style="width:0;height:1.5pt" o:hralign="center" o:hrstd="t" o:hr="t" fillcolor="#a0a0a0" stroked="f"/>
+        </w:pict>
+      </w:r>
+    </w:p>
+    <w:p>
+      <w:pPr>
+        <w:rPr>
+          <w:b/>
+          <w:bCs/>
+          <w:sz w:val="24"/>
+          <w:szCs w:val="24"/>
+        </w:rPr>
+      </w:pPr>
+      <w:r>
+        <w:rPr>
+          <w:rFonts w:ascii="Segoe UI Emoji" w:hAnsi="Segoe UI Emoji" w:cs="Segoe UI Emoji"/>
+          <w:b/>
+          <w:bCs/>
+          <w:sz w:val="24"/>
+          <w:szCs w:val="24"/>
+        </w:rPr>
+        <w:t>🔴</w:t>
+      </w:r>
+      <w:r>
+        <w:rPr>
+          <w:b/>
+          <w:bCs/>
+          <w:sz w:val="24"/>
+          <w:szCs w:val="24"/>
+        </w:rPr>
+        <w:t xml:space="preserve"> Memoria episódica</w:t>
+      </w:r>
+    </w:p>
+    <w:p>
+      <w:pPr>
+        <w:numPr>
+          <w:ilvl w:val="0"/>
+          <w:numId w:val="21"/>
+        </w:numPr>
+        <w:rPr>
+          <w:b/>
+          <w:bCs/>
+          <w:sz w:val="24"/>
+          <w:szCs w:val="24"/>
+        </w:rPr>
+      </w:pPr>
+      <w:r>
+        <w:rPr>
+          <w:b/>
+          <w:bCs/>
+          <w:sz w:val="24"/>
+          <w:szCs w:val="24"/>
+        </w:rPr>
+        <w:t>charlas</w:t>
+      </w:r>
+    </w:p>
+    <w:p>
+      <w:pPr>
+        <w:numPr>
+          <w:ilvl w:val="0"/>
+          <w:numId w:val="21"/>
+        </w:numPr>
+        <w:rPr>
+          <w:b/>
+          <w:bCs/>
+          <w:sz w:val="24"/>
+          <w:szCs w:val="24"/>
+        </w:rPr>
+      </w:pPr>
+      <w:r>
+        <w:rPr>
+          <w:b/>
+          <w:bCs/>
+          <w:sz w:val="24"/>
+          <w:szCs w:val="24"/>
+        </w:rPr>
+        <w:t>ejemplos</w:t>
+      </w:r>
+    </w:p>
+    <w:p>
+      <w:pPr>
+        <w:numPr>
+          <w:ilvl w:val="0"/>
+          <w:numId w:val="21"/>
+        </w:numPr>
+        <w:rPr>
+          <w:b/>
+          <w:bCs/>
+          <w:sz w:val="24"/>
+          <w:szCs w:val="24"/>
+        </w:rPr>
+      </w:pPr>
+      <w:r>
+        <w:rPr>
+          <w:b/>
+          <w:bCs/>
+          <w:sz w:val="24"/>
+          <w:szCs w:val="24"/>
+        </w:rPr>
+        <w:t>estados emocionales</w:t>
+      </w:r>
+    </w:p>
+    <w:p>
+      <w:pPr>
+        <w:rPr>
+          <w:b/>
+          <w:bCs/>
+          <w:sz w:val="24"/>
+          <w:szCs w:val="24"/>
+        </w:rPr>
+      </w:pPr>
+      <w:r>
+        <w:rPr>
+          <w:rFonts w:ascii="Segoe UI Emoji" w:hAnsi="Segoe UI Emoji" w:cs="Segoe UI Emoji"/>
+          <w:b/>
+          <w:bCs/>
+          <w:sz w:val="24"/>
+          <w:szCs w:val="24"/>
+        </w:rPr>
+        <w:t>👉</w:t>
+      </w:r>
+      <w:r>
+        <w:rPr>
+          <w:b/>
+          <w:bCs/>
+          <w:sz w:val="24"/>
+          <w:szCs w:val="24"/>
+        </w:rPr>
+        <w:t xml:space="preserve"> Se guarda solo si aporta señal, no por defecto.</w:t>
+      </w:r>
+    </w:p>
+    <w:p>
+      <w:pPr>
+        <w:rPr>
+          <w:rFonts w:cstheme="minorHAnsi"/>
+          <w:b/>
+          <w:bCs/>
+          <w:sz w:val="28"/>
+          <w:szCs w:val="28"/>
+          <w:u w:val="single"/>
+        </w:rPr>
+      </w:pPr>
+      <w:r>
+        <w:rPr>
+          <w:rFonts w:cstheme="minorHAnsi"/>
+          <w:b/>
+          <w:bCs/>
+          <w:sz w:val="28"/>
+          <w:szCs w:val="28"/>
+          <w:u w:val="single"/>
+        </w:rPr>
+        <w:t>3️</w:t>
+      </w:r>
+      <w:r>
+        <w:rPr>
+          <w:rFonts w:cstheme="minorHAnsi"/>
+          <w:b/>
+          <w:bCs/>
+          <w:sz w:val="28"/>
+          <w:szCs w:val="28"/>
+          <w:u w:val="single"/>
+        </w:rPr>
+        <w:t xml:space="preserve">) </w:t>
+      </w:r>
+      <w:r>
+        <w:rPr>
+          <w:rFonts w:cstheme="minorHAnsi"/>
+          <w:b/>
+          <w:bCs/>
+          <w:sz w:val="28"/>
+          <w:szCs w:val="28"/>
+          <w:u w:val="single"/>
+        </w:rPr>
+        <w:t>Políticas claras (reglas simples)</w:t>
+      </w:r>
+    </w:p>
+    <w:p>
+      <w:pPr>
+        <w:numPr>
+          <w:ilvl w:val="0"/>
+          <w:numId w:val="23"/>
+        </w:numPr>
+        <w:rPr>
+          <w:b/>
+          <w:bCs/>
+          <w:sz w:val="24"/>
+          <w:szCs w:val="24"/>
+        </w:rPr>
+      </w:pPr>
+      <w:r>
+        <w:rPr>
+          <w:b/>
+          <w:bCs/>
+          <w:sz w:val="24"/>
+          <w:szCs w:val="24"/>
+        </w:rPr>
+        <w:t>Guardar si:</w:t>
+      </w:r>
+    </w:p>
+    <w:p>
+      <w:pPr>
+        <w:numPr>
+          <w:ilvl w:val="1"/>
+          <w:numId w:val="23"/>
+        </w:numPr>
+        <w:rPr>
+          <w:b/>
+          <w:bCs/>
+          <w:sz w:val="24"/>
+          <w:szCs w:val="24"/>
+        </w:rPr>
+      </w:pPr>
+      <w:r>
+        <w:rPr>
+          <w:b/>
+          <w:bCs/>
+          <w:sz w:val="24"/>
+          <w:szCs w:val="24"/>
+        </w:rPr>
+        <w:t>define un principio</w:t>
+      </w:r>
+    </w:p>
+    <w:p>
+      <w:pPr>
+        <w:numPr>
+          <w:ilvl w:val="1"/>
+          <w:numId w:val="23"/>
+        </w:numPr>
+        <w:rPr>
+          <w:b/>
+          <w:bCs/>
+          <w:sz w:val="24"/>
+          <w:szCs w:val="24"/>
+        </w:rPr>
+      </w:pPr>
+      <w:r>
+        <w:rPr>
+          <w:b/>
+          <w:bCs/>
+          <w:sz w:val="24"/>
+          <w:szCs w:val="24"/>
+        </w:rPr>
+        <w:t>cambia una decisión</w:t>
+      </w:r>
+    </w:p>
+    <w:p>
+      <w:pPr>
+        <w:numPr>
+          <w:ilvl w:val="1"/>
+          <w:numId w:val="23"/>
+        </w:numPr>
+        <w:rPr>
+          <w:b/>
+          <w:bCs/>
+          <w:sz w:val="24"/>
+          <w:szCs w:val="24"/>
+        </w:rPr>
+      </w:pPr>
+      <w:r>
+        <w:rPr>
+          <w:b/>
+          <w:bCs/>
+          <w:sz w:val="24"/>
+          <w:szCs w:val="24"/>
+        </w:rPr>
+        <w:t>afecta el diseño futuro</w:t>
+      </w:r>
+    </w:p>
+    <w:p>
+      <w:pPr>
+        <w:numPr>
+          <w:ilvl w:val="0"/>
+          <w:numId w:val="23"/>
+        </w:numPr>
+        <w:rPr>
+          <w:b/>
+          <w:bCs/>
+          <w:sz w:val="24"/>
+          <w:szCs w:val="24"/>
+        </w:rPr>
+      </w:pPr>
+      <w:r>
+        <w:rPr>
+          <w:b/>
+          <w:bCs/>
+          <w:sz w:val="24"/>
+          <w:szCs w:val="24"/>
+        </w:rPr>
+        <w:t>No guardar si:</w:t>
+      </w:r>
+    </w:p>
+    <w:p>
+      <w:pPr>
+        <w:numPr>
+          <w:ilvl w:val="1"/>
+          <w:numId w:val="23"/>
+        </w:numPr>
+        <w:rPr>
+          <w:b/>
+          <w:bCs/>
+          <w:sz w:val="24"/>
+          <w:szCs w:val="24"/>
+        </w:rPr>
+      </w:pPr>
+      <w:r>
+        <w:rPr>
+          <w:b/>
+          <w:bCs/>
+          <w:sz w:val="24"/>
+          <w:szCs w:val="24"/>
+        </w:rPr>
+        <w:t>es redundante</w:t>
+      </w:r>
+    </w:p>
+    <w:p>
+      <w:pPr>
+        <w:numPr>
+          <w:ilvl w:val="1"/>
+          <w:numId w:val="23"/>
+        </w:numPr>
+        <w:rPr>
+          <w:b/>
+          <w:bCs/>
+          <w:sz w:val="24"/>
+          <w:szCs w:val="24"/>
+        </w:rPr>
+      </w:pPr>
+      <w:r>
+        <w:rPr>
+          <w:b/>
+          <w:bCs/>
+          <w:sz w:val="24"/>
+          <w:szCs w:val="24"/>
+        </w:rPr>
+        <w:t>es momentáneo</w:t>
+      </w:r>
+    </w:p>
+    <w:p>
+      <w:pPr>
+        <w:numPr>
+          <w:ilvl w:val="1"/>
+          <w:numId w:val="23"/>
+        </w:numPr>
+        <w:rPr>
+          <w:b/>
+          <w:bCs/>
+          <w:sz w:val="24"/>
+          <w:szCs w:val="24"/>
+        </w:rPr>
+      </w:pPr>
+      <w:r>
+        <w:rPr>
+          <w:b/>
+          <w:bCs/>
+          <w:sz w:val="24"/>
+          <w:szCs w:val="24"/>
+        </w:rPr>
+        <w:t>no cambia nada</w:t>
+      </w:r>
+    </w:p>
+    <w:p>
+      <w:pPr>
+        <w:numPr>
+          <w:ilvl w:val="0"/>
+          <w:numId w:val="23"/>
+        </w:numPr>
+        <w:rPr>
+          <w:b/>
+          <w:bCs/>
+          <w:sz w:val="24"/>
+          <w:szCs w:val="24"/>
+        </w:rPr>
+      </w:pPr>
+      <w:r>
+        <w:rPr>
+          <w:b/>
+          <w:bCs/>
+          <w:sz w:val="24"/>
+          <w:szCs w:val="24"/>
+        </w:rPr>
+        <w:t>Recuperar si:</w:t>
+      </w:r>
+    </w:p>
+    <w:p>
+      <w:pPr>
+        <w:numPr>
+          <w:ilvl w:val="1"/>
+          <w:numId w:val="23"/>
+        </w:numPr>
+        <w:rPr>
+          <w:b/>
+          <w:bCs/>
+          <w:sz w:val="24"/>
+          <w:szCs w:val="24"/>
+        </w:rPr>
+      </w:pPr>
+      <w:r>
+        <w:rPr>
+          <w:b/>
+          <w:bCs/>
+          <w:sz w:val="24"/>
+          <w:szCs w:val="24"/>
+        </w:rPr>
+        <w:t>la pregunta requiere continuidad</w:t>
+      </w:r>
+    </w:p>
+    <w:p>
+      <w:pPr>
+        <w:numPr>
+          <w:ilvl w:val="1"/>
+          <w:numId w:val="23"/>
+        </w:numPr>
+        <w:rPr>
+          <w:b/>
+          <w:bCs/>
+          <w:sz w:val="24"/>
+          <w:szCs w:val="24"/>
+        </w:rPr>
+      </w:pPr>
+      <w:r>
+        <w:rPr>
+          <w:b/>
+          <w:bCs/>
+          <w:sz w:val="24"/>
+          <w:szCs w:val="24"/>
+        </w:rPr>
+        <w:t>el contexto actual lo pide</w:t>
+      </w:r>
+    </w:p>
+    <w:p>
+      <w:pPr>
+        <w:numPr>
+          <w:ilvl w:val="1"/>
+          <w:numId w:val="23"/>
+        </w:numPr>
+        <w:rPr>
+          <w:b/>
+          <w:bCs/>
+          <w:sz w:val="24"/>
+          <w:szCs w:val="24"/>
+        </w:rPr>
+      </w:pPr>
+      <w:r>
+        <w:rPr>
+          <w:b/>
+          <w:bCs/>
+          <w:sz w:val="24"/>
+          <w:szCs w:val="24"/>
+        </w:rPr>
+        <w:t>evita repetir lo ya decidido</w:t>
+      </w:r>
+    </w:p>
+    <w:p>
+      <w:pPr>
+        <w:pStyle w:val="NormalWeb"/>
+        <w:rPr>
+          <w:rFonts w:asciiTheme="minorHAnsi" w:hAnsiTheme="minorHAnsi" w:cstheme="minorHAnsi"/>
+          <w:sz w:val="28"/>
+          <w:szCs w:val="28"/>
+          <w:u w:val="single"/>
+        </w:rPr>
+      </w:pPr>
+      <w:r>
+        <w:rPr>
+          <w:rStyle w:val="Strong"/>
+          <w:rFonts w:asciiTheme="minorHAnsi" w:hAnsiTheme="minorHAnsi" w:cstheme="minorHAnsi"/>
+          <w:sz w:val="28"/>
+          <w:szCs w:val="28"/>
+          <w:u w:val="single"/>
+        </w:rPr>
+        <w:t xml:space="preserve">4) </w:t>
+      </w:r>
+      <w:r>
+        <w:rPr>
+          <w:rStyle w:val="Strong"/>
+          <w:rFonts w:asciiTheme="minorHAnsi" w:hAnsiTheme="minorHAnsi" w:cstheme="minorHAnsi"/>
+          <w:sz w:val="28"/>
+          <w:szCs w:val="28"/>
+          <w:u w:val="single"/>
+        </w:rPr>
+        <w:t>Mini ejercicio – criterio de guardado</w:t>
+      </w:r>
+    </w:p>
+    <w:p>
+      <w:pPr>
+        <w:pStyle w:val="NormalWeb"/>
+      </w:pPr>
+      <w:r>
+        <w:t>Si Jarvis recibe 20 interacciones en un día, solo guardaría como memoria persistente 2 o 3.</w:t>
+      </w:r>
+      <w:r>
+        <w:br/>
+        <w:t>La mayoría de las interacciones son contextuales o episódicas (estado del día, ejemplos, charlas), y no definen decisiones estables.</w:t>
+      </w:r>
+    </w:p>
+    <w:p>
+      <w:pPr>
+        <w:pStyle w:val="NormalWeb"/>
+      </w:pPr>
+      <w:r>
+        <w:t>Solo se guardan aquellas que:</w:t>
+      </w:r>
+    </w:p>
+    <w:p>
+      <w:pPr>
+        <w:pStyle w:val="NormalWeb"/>
+        <w:numPr>
+          <w:ilvl w:val="0"/>
+          <w:numId w:val="24"/>
+        </w:numPr>
+      </w:pPr>
+      <w:r>
+        <w:t>definen un principio</w:t>
+      </w:r>
+    </w:p>
+    <w:p>
+      <w:pPr>
+        <w:pStyle w:val="NormalWeb"/>
+        <w:numPr>
+          <w:ilvl w:val="0"/>
+          <w:numId w:val="24"/>
+        </w:numPr>
+      </w:pPr>
+      <w:r>
+        <w:t>cambian una decisión previa</w:t>
+      </w:r>
+    </w:p>
+    <w:p>
+      <w:pPr>
+        <w:pStyle w:val="NormalWeb"/>
+        <w:numPr>
+          <w:ilvl w:val="0"/>
+          <w:numId w:val="24"/>
+        </w:numPr>
+      </w:pPr>
+      <w:r>
+        <w:t>afectan el diseño futuro del sistema</w:t>
+      </w:r>
+    </w:p>
+    <w:p>
+      <w:pPr>
+        <w:pStyle w:val="NormalWeb"/>
+      </w:pPr>
+      <w:r>
+        <w:t>El resto se usa como contexto momentáneo y luego se descarta para evitar ruido.</w:t>
+      </w:r>
     </w:p>
     <w:p>
       <w:pPr>
@@ -6290,6 +7410,304 @@
     </w:lvl>
   </w:abstractNum>
   <w:abstractNum w:abstractNumId="2" w15:restartNumberingAfterBreak="0">
+    <w:nsid w:val="0A7A1DE8"/>
+    <w:multiLevelType w:val="multilevel"/>
+    <w:tmpl w:val="27DC7004"/>
+    <w:lvl w:ilvl="0">
+      <w:start w:val="1"/>
+      <w:numFmt w:val="bullet"/>
+      <w:lvlText w:val=""/>
+      <w:lvlJc w:val="left"/>
+      <w:pPr>
+        <w:tabs>
+          <w:tab w:val="num" w:pos="720"/>
+        </w:tabs>
+        <w:ind w:left="720" w:hanging="360"/>
+      </w:pPr>
+      <w:rPr>
+        <w:rFonts w:ascii="Symbol" w:hAnsi="Symbol" w:hint="default"/>
+        <w:sz w:val="20"/>
+      </w:rPr>
+    </w:lvl>
+    <w:lvl w:ilvl="1" w:tentative="1">
+      <w:start w:val="1"/>
+      <w:numFmt w:val="bullet"/>
+      <w:lvlText w:val="o"/>
+      <w:lvlJc w:val="left"/>
+      <w:pPr>
+        <w:tabs>
+          <w:tab w:val="num" w:pos="1440"/>
+        </w:tabs>
+        <w:ind w:left="1440" w:hanging="360"/>
+      </w:pPr>
+      <w:rPr>
+        <w:rFonts w:ascii="Courier New" w:hAnsi="Courier New" w:hint="default"/>
+        <w:sz w:val="20"/>
+      </w:rPr>
+    </w:lvl>
+    <w:lvl w:ilvl="2" w:tentative="1">
+      <w:start w:val="1"/>
+      <w:numFmt w:val="bullet"/>
+      <w:lvlText w:val=""/>
+      <w:lvlJc w:val="left"/>
+      <w:pPr>
+        <w:tabs>
+          <w:tab w:val="num" w:pos="2160"/>
+        </w:tabs>
+        <w:ind w:left="2160" w:hanging="360"/>
+      </w:pPr>
+      <w:rPr>
+        <w:rFonts w:ascii="Wingdings" w:hAnsi="Wingdings" w:hint="default"/>
+        <w:sz w:val="20"/>
+      </w:rPr>
+    </w:lvl>
+    <w:lvl w:ilvl="3" w:tentative="1">
+      <w:start w:val="1"/>
+      <w:numFmt w:val="bullet"/>
+      <w:lvlText w:val=""/>
+      <w:lvlJc w:val="left"/>
+      <w:pPr>
+        <w:tabs>
+          <w:tab w:val="num" w:pos="2880"/>
+        </w:tabs>
+        <w:ind w:left="2880" w:hanging="360"/>
+      </w:pPr>
+      <w:rPr>
+        <w:rFonts w:ascii="Wingdings" w:hAnsi="Wingdings" w:hint="default"/>
+        <w:sz w:val="20"/>
+      </w:rPr>
+    </w:lvl>
+    <w:lvl w:ilvl="4" w:tentative="1">
+      <w:start w:val="1"/>
+      <w:numFmt w:val="bullet"/>
+      <w:lvlText w:val=""/>
+      <w:lvlJc w:val="left"/>
+      <w:pPr>
+        <w:tabs>
+          <w:tab w:val="num" w:pos="3600"/>
+        </w:tabs>
+        <w:ind w:left="3600" w:hanging="360"/>
+      </w:pPr>
+      <w:rPr>
+        <w:rFonts w:ascii="Wingdings" w:hAnsi="Wingdings" w:hint="default"/>
+        <w:sz w:val="20"/>
+      </w:rPr>
+    </w:lvl>
+    <w:lvl w:ilvl="5" w:tentative="1">
+      <w:start w:val="1"/>
+      <w:numFmt w:val="bullet"/>
+      <w:lvlText w:val=""/>
+      <w:lvlJc w:val="left"/>
+      <w:pPr>
+        <w:tabs>
+          <w:tab w:val="num" w:pos="4320"/>
+        </w:tabs>
+        <w:ind w:left="4320" w:hanging="360"/>
+      </w:pPr>
+      <w:rPr>
+        <w:rFonts w:ascii="Wingdings" w:hAnsi="Wingdings" w:hint="default"/>
+        <w:sz w:val="20"/>
+      </w:rPr>
+    </w:lvl>
+    <w:lvl w:ilvl="6" w:tentative="1">
+      <w:start w:val="1"/>
+      <w:numFmt w:val="bullet"/>
+      <w:lvlText w:val=""/>
+      <w:lvlJc w:val="left"/>
+      <w:pPr>
+        <w:tabs>
+          <w:tab w:val="num" w:pos="5040"/>
+        </w:tabs>
+        <w:ind w:left="5040" w:hanging="360"/>
+      </w:pPr>
+      <w:rPr>
+        <w:rFonts w:ascii="Wingdings" w:hAnsi="Wingdings" w:hint="default"/>
+        <w:sz w:val="20"/>
+      </w:rPr>
+    </w:lvl>
+    <w:lvl w:ilvl="7" w:tentative="1">
+      <w:start w:val="1"/>
+      <w:numFmt w:val="bullet"/>
+      <w:lvlText w:val=""/>
+      <w:lvlJc w:val="left"/>
+      <w:pPr>
+        <w:tabs>
+          <w:tab w:val="num" w:pos="5760"/>
+        </w:tabs>
+        <w:ind w:left="5760" w:hanging="360"/>
+      </w:pPr>
+      <w:rPr>
+        <w:rFonts w:ascii="Wingdings" w:hAnsi="Wingdings" w:hint="default"/>
+        <w:sz w:val="20"/>
+      </w:rPr>
+    </w:lvl>
+    <w:lvl w:ilvl="8" w:tentative="1">
+      <w:start w:val="1"/>
+      <w:numFmt w:val="bullet"/>
+      <w:lvlText w:val=""/>
+      <w:lvlJc w:val="left"/>
+      <w:pPr>
+        <w:tabs>
+          <w:tab w:val="num" w:pos="6480"/>
+        </w:tabs>
+        <w:ind w:left="6480" w:hanging="360"/>
+      </w:pPr>
+      <w:rPr>
+        <w:rFonts w:ascii="Wingdings" w:hAnsi="Wingdings" w:hint="default"/>
+        <w:sz w:val="20"/>
+      </w:rPr>
+    </w:lvl>
+  </w:abstractNum>
+  <w:abstractNum w:abstractNumId="3" w15:restartNumberingAfterBreak="0">
+    <w:nsid w:val="1D6320E2"/>
+    <w:multiLevelType w:val="multilevel"/>
+    <w:tmpl w:val="88F6DC20"/>
+    <w:lvl w:ilvl="0">
+      <w:start w:val="1"/>
+      <w:numFmt w:val="bullet"/>
+      <w:lvlText w:val=""/>
+      <w:lvlJc w:val="left"/>
+      <w:pPr>
+        <w:tabs>
+          <w:tab w:val="num" w:pos="720"/>
+        </w:tabs>
+        <w:ind w:left="720" w:hanging="360"/>
+      </w:pPr>
+      <w:rPr>
+        <w:rFonts w:ascii="Symbol" w:hAnsi="Symbol" w:hint="default"/>
+        <w:sz w:val="20"/>
+      </w:rPr>
+    </w:lvl>
+    <w:lvl w:ilvl="1">
+      <w:start w:val="1"/>
+      <w:numFmt w:val="bullet"/>
+      <w:lvlText w:val="o"/>
+      <w:lvlJc w:val="left"/>
+      <w:pPr>
+        <w:tabs>
+          <w:tab w:val="num" w:pos="1440"/>
+        </w:tabs>
+        <w:ind w:left="1440" w:hanging="360"/>
+      </w:pPr>
+      <w:rPr>
+        <w:rFonts w:ascii="Courier New" w:hAnsi="Courier New" w:hint="default"/>
+        <w:sz w:val="20"/>
+      </w:rPr>
+    </w:lvl>
+    <w:lvl w:ilvl="2" w:tentative="1">
+      <w:start w:val="1"/>
+      <w:numFmt w:val="bullet"/>
+      <w:lvlText w:val=""/>
+      <w:lvlJc w:val="left"/>
+      <w:pPr>
+        <w:tabs>
+          <w:tab w:val="num" w:pos="2160"/>
+        </w:tabs>
+        <w:ind w:left="2160" w:hanging="360"/>
+      </w:pPr>
+      <w:rPr>
+        <w:rFonts w:ascii="Wingdings" w:hAnsi="Wingdings" w:hint="default"/>
+        <w:sz w:val="20"/>
+      </w:rPr>
+    </w:lvl>
+    <w:lvl w:ilvl="3" w:tentative="1">
+      <w:start w:val="1"/>
+      <w:numFmt w:val="bullet"/>
+      <w:lvlText w:val=""/>
+      <w:lvlJc w:val="left"/>
+      <w:pPr>
+        <w:tabs>
+          <w:tab w:val="num" w:pos="2880"/>
+        </w:tabs>
+        <w:ind w:left="2880" w:hanging="360"/>
+      </w:pPr>
+      <w:rPr>
+        <w:rFonts w:ascii="Wingdings" w:hAnsi="Wingdings" w:hint="default"/>
+        <w:sz w:val="20"/>
+      </w:rPr>
+    </w:lvl>
+    <w:lvl w:ilvl="4" w:tentative="1">
+      <w:start w:val="1"/>
+      <w:numFmt w:val="bullet"/>
+      <w:lvlText w:val=""/>
+      <w:lvlJc w:val="left"/>
+      <w:pPr>
+        <w:tabs>
+          <w:tab w:val="num" w:pos="3600"/>
+        </w:tabs>
+        <w:ind w:left="3600" w:hanging="360"/>
+      </w:pPr>
+      <w:rPr>
+        <w:rFonts w:ascii="Wingdings" w:hAnsi="Wingdings" w:hint="default"/>
+        <w:sz w:val="20"/>
+      </w:rPr>
+    </w:lvl>
+    <w:lvl w:ilvl="5" w:tentative="1">
+      <w:start w:val="1"/>
+      <w:numFmt w:val="bullet"/>
+      <w:lvlText w:val=""/>
+      <w:lvlJc w:val="left"/>
+      <w:pPr>
+        <w:tabs>
+          <w:tab w:val="num" w:pos="4320"/>
+        </w:tabs>
+        <w:ind w:left="4320" w:hanging="360"/>
+      </w:pPr>
+      <w:rPr>
+        <w:rFonts w:ascii="Wingdings" w:hAnsi="Wingdings" w:hint="default"/>
+        <w:sz w:val="20"/>
+      </w:rPr>
+    </w:lvl>
+    <w:lvl w:ilvl="6" w:tentative="1">
+      <w:start w:val="1"/>
+      <w:numFmt w:val="bullet"/>
+      <w:lvlText w:val=""/>
+      <w:lvlJc w:val="left"/>
+      <w:pPr>
+        <w:tabs>
+          <w:tab w:val="num" w:pos="5040"/>
+        </w:tabs>
+        <w:ind w:left="5040" w:hanging="360"/>
+      </w:pPr>
+      <w:rPr>
+        <w:rFonts w:ascii="Wingdings" w:hAnsi="Wingdings" w:hint="default"/>
+        <w:sz w:val="20"/>
+      </w:rPr>
+    </w:lvl>
+    <w:lvl w:ilvl="7" w:tentative="1">
+      <w:start w:val="1"/>
+      <w:numFmt w:val="bullet"/>
+      <w:lvlText w:val=""/>
+      <w:lvlJc w:val="left"/>
+      <w:pPr>
+        <w:tabs>
+          <w:tab w:val="num" w:pos="5760"/>
+        </w:tabs>
+        <w:ind w:left="5760" w:hanging="360"/>
+      </w:pPr>
+      <w:rPr>
+        <w:rFonts w:ascii="Wingdings" w:hAnsi="Wingdings" w:hint="default"/>
+        <w:sz w:val="20"/>
+      </w:rPr>
+    </w:lvl>
+    <w:lvl w:ilvl="8" w:tentative="1">
+      <w:start w:val="1"/>
+      <w:numFmt w:val="bullet"/>
+      <w:lvlText w:val=""/>
+      <w:lvlJc w:val="left"/>
+      <w:pPr>
+        <w:tabs>
+          <w:tab w:val="num" w:pos="6480"/>
+        </w:tabs>
+        <w:ind w:left="6480" w:hanging="360"/>
+      </w:pPr>
+      <w:rPr>
+        <w:rFonts w:ascii="Wingdings" w:hAnsi="Wingdings" w:hint="default"/>
+        <w:sz w:val="20"/>
+      </w:rPr>
+    </w:lvl>
+  </w:abstractNum>
+  <w:abstractNum w:abstractNumId="4" w15:restartNumberingAfterBreak="0">
     <w:nsid w:val="28057F2E"/>
     <w:multiLevelType w:val="multilevel"/>
     <w:tmpl w:val="BE80ADE8"/>
@@ -6438,7 +7856,305 @@
       </w:rPr>
     </w:lvl>
   </w:abstractNum>
-  <w:abstractNum w:abstractNumId="3" w15:restartNumberingAfterBreak="0">
+  <w:abstractNum w:abstractNumId="5" w15:restartNumberingAfterBreak="0">
+    <w:nsid w:val="298D5242"/>
+    <w:multiLevelType w:val="multilevel"/>
+    <w:tmpl w:val="DDB61620"/>
+    <w:lvl w:ilvl="0">
+      <w:start w:val="1"/>
+      <w:numFmt w:val="bullet"/>
+      <w:lvlText w:val=""/>
+      <w:lvlJc w:val="left"/>
+      <w:pPr>
+        <w:tabs>
+          <w:tab w:val="num" w:pos="720"/>
+        </w:tabs>
+        <w:ind w:left="720" w:hanging="360"/>
+      </w:pPr>
+      <w:rPr>
+        <w:rFonts w:ascii="Symbol" w:hAnsi="Symbol" w:hint="default"/>
+        <w:sz w:val="20"/>
+      </w:rPr>
+    </w:lvl>
+    <w:lvl w:ilvl="1" w:tentative="1">
+      <w:start w:val="1"/>
+      <w:numFmt w:val="bullet"/>
+      <w:lvlText w:val="o"/>
+      <w:lvlJc w:val="left"/>
+      <w:pPr>
+        <w:tabs>
+          <w:tab w:val="num" w:pos="1440"/>
+        </w:tabs>
+        <w:ind w:left="1440" w:hanging="360"/>
+      </w:pPr>
+      <w:rPr>
+        <w:rFonts w:ascii="Courier New" w:hAnsi="Courier New" w:hint="default"/>
+        <w:sz w:val="20"/>
+      </w:rPr>
+    </w:lvl>
+    <w:lvl w:ilvl="2" w:tentative="1">
+      <w:start w:val="1"/>
+      <w:numFmt w:val="bullet"/>
+      <w:lvlText w:val=""/>
+      <w:lvlJc w:val="left"/>
+      <w:pPr>
+        <w:tabs>
+          <w:tab w:val="num" w:pos="2160"/>
+        </w:tabs>
+        <w:ind w:left="2160" w:hanging="360"/>
+      </w:pPr>
+      <w:rPr>
+        <w:rFonts w:ascii="Wingdings" w:hAnsi="Wingdings" w:hint="default"/>
+        <w:sz w:val="20"/>
+      </w:rPr>
+    </w:lvl>
+    <w:lvl w:ilvl="3" w:tentative="1">
+      <w:start w:val="1"/>
+      <w:numFmt w:val="bullet"/>
+      <w:lvlText w:val=""/>
+      <w:lvlJc w:val="left"/>
+      <w:pPr>
+        <w:tabs>
+          <w:tab w:val="num" w:pos="2880"/>
+        </w:tabs>
+        <w:ind w:left="2880" w:hanging="360"/>
+      </w:pPr>
+      <w:rPr>
+        <w:rFonts w:ascii="Wingdings" w:hAnsi="Wingdings" w:hint="default"/>
+        <w:sz w:val="20"/>
+      </w:rPr>
+    </w:lvl>
+    <w:lvl w:ilvl="4" w:tentative="1">
+      <w:start w:val="1"/>
+      <w:numFmt w:val="bullet"/>
+      <w:lvlText w:val=""/>
+      <w:lvlJc w:val="left"/>
+      <w:pPr>
+        <w:tabs>
+          <w:tab w:val="num" w:pos="3600"/>
+        </w:tabs>
+        <w:ind w:left="3600" w:hanging="360"/>
+      </w:pPr>
+      <w:rPr>
+        <w:rFonts w:ascii="Wingdings" w:hAnsi="Wingdings" w:hint="default"/>
+        <w:sz w:val="20"/>
+      </w:rPr>
+    </w:lvl>
+    <w:lvl w:ilvl="5" w:tentative="1">
+      <w:start w:val="1"/>
+      <w:numFmt w:val="bullet"/>
+      <w:lvlText w:val=""/>
+      <w:lvlJc w:val="left"/>
+      <w:pPr>
+        <w:tabs>
+          <w:tab w:val="num" w:pos="4320"/>
+        </w:tabs>
+        <w:ind w:left="4320" w:hanging="360"/>
+      </w:pPr>
+      <w:rPr>
+        <w:rFonts w:ascii="Wingdings" w:hAnsi="Wingdings" w:hint="default"/>
+        <w:sz w:val="20"/>
+      </w:rPr>
+    </w:lvl>
+    <w:lvl w:ilvl="6" w:tentative="1">
+      <w:start w:val="1"/>
+      <w:numFmt w:val="bullet"/>
+      <w:lvlText w:val=""/>
+      <w:lvlJc w:val="left"/>
+      <w:pPr>
+        <w:tabs>
+          <w:tab w:val="num" w:pos="5040"/>
+        </w:tabs>
+        <w:ind w:left="5040" w:hanging="360"/>
+      </w:pPr>
+      <w:rPr>
+        <w:rFonts w:ascii="Wingdings" w:hAnsi="Wingdings" w:hint="default"/>
+        <w:sz w:val="20"/>
+      </w:rPr>
+    </w:lvl>
+    <w:lvl w:ilvl="7" w:tentative="1">
+      <w:start w:val="1"/>
+      <w:numFmt w:val="bullet"/>
+      <w:lvlText w:val=""/>
+      <w:lvlJc w:val="left"/>
+      <w:pPr>
+        <w:tabs>
+          <w:tab w:val="num" w:pos="5760"/>
+        </w:tabs>
+        <w:ind w:left="5760" w:hanging="360"/>
+      </w:pPr>
+      <w:rPr>
+        <w:rFonts w:ascii="Wingdings" w:hAnsi="Wingdings" w:hint="default"/>
+        <w:sz w:val="20"/>
+      </w:rPr>
+    </w:lvl>
+    <w:lvl w:ilvl="8" w:tentative="1">
+      <w:start w:val="1"/>
+      <w:numFmt w:val="bullet"/>
+      <w:lvlText w:val=""/>
+      <w:lvlJc w:val="left"/>
+      <w:pPr>
+        <w:tabs>
+          <w:tab w:val="num" w:pos="6480"/>
+        </w:tabs>
+        <w:ind w:left="6480" w:hanging="360"/>
+      </w:pPr>
+      <w:rPr>
+        <w:rFonts w:ascii="Wingdings" w:hAnsi="Wingdings" w:hint="default"/>
+        <w:sz w:val="20"/>
+      </w:rPr>
+    </w:lvl>
+  </w:abstractNum>
+  <w:abstractNum w:abstractNumId="6" w15:restartNumberingAfterBreak="0">
+    <w:nsid w:val="2E7B68D2"/>
+    <w:multiLevelType w:val="multilevel"/>
+    <w:tmpl w:val="312E31B8"/>
+    <w:lvl w:ilvl="0">
+      <w:start w:val="1"/>
+      <w:numFmt w:val="bullet"/>
+      <w:lvlText w:val=""/>
+      <w:lvlJc w:val="left"/>
+      <w:pPr>
+        <w:tabs>
+          <w:tab w:val="num" w:pos="720"/>
+        </w:tabs>
+        <w:ind w:left="720" w:hanging="360"/>
+      </w:pPr>
+      <w:rPr>
+        <w:rFonts w:ascii="Symbol" w:hAnsi="Symbol" w:hint="default"/>
+        <w:sz w:val="20"/>
+      </w:rPr>
+    </w:lvl>
+    <w:lvl w:ilvl="1" w:tentative="1">
+      <w:start w:val="1"/>
+      <w:numFmt w:val="bullet"/>
+      <w:lvlText w:val="o"/>
+      <w:lvlJc w:val="left"/>
+      <w:pPr>
+        <w:tabs>
+          <w:tab w:val="num" w:pos="1440"/>
+        </w:tabs>
+        <w:ind w:left="1440" w:hanging="360"/>
+      </w:pPr>
+      <w:rPr>
+        <w:rFonts w:ascii="Courier New" w:hAnsi="Courier New" w:hint="default"/>
+        <w:sz w:val="20"/>
+      </w:rPr>
+    </w:lvl>
+    <w:lvl w:ilvl="2" w:tentative="1">
+      <w:start w:val="1"/>
+      <w:numFmt w:val="bullet"/>
+      <w:lvlText w:val=""/>
+      <w:lvlJc w:val="left"/>
+      <w:pPr>
+        <w:tabs>
+          <w:tab w:val="num" w:pos="2160"/>
+        </w:tabs>
+        <w:ind w:left="2160" w:hanging="360"/>
+      </w:pPr>
+      <w:rPr>
+        <w:rFonts w:ascii="Wingdings" w:hAnsi="Wingdings" w:hint="default"/>
+        <w:sz w:val="20"/>
+      </w:rPr>
+    </w:lvl>
+    <w:lvl w:ilvl="3" w:tentative="1">
+      <w:start w:val="1"/>
+      <w:numFmt w:val="bullet"/>
+      <w:lvlText w:val=""/>
+      <w:lvlJc w:val="left"/>
+      <w:pPr>
+        <w:tabs>
+          <w:tab w:val="num" w:pos="2880"/>
+        </w:tabs>
+        <w:ind w:left="2880" w:hanging="360"/>
+      </w:pPr>
+      <w:rPr>
+        <w:rFonts w:ascii="Wingdings" w:hAnsi="Wingdings" w:hint="default"/>
+        <w:sz w:val="20"/>
+      </w:rPr>
+    </w:lvl>
+    <w:lvl w:ilvl="4" w:tentative="1">
+      <w:start w:val="1"/>
+      <w:numFmt w:val="bullet"/>
+      <w:lvlText w:val=""/>
+      <w:lvlJc w:val="left"/>
+      <w:pPr>
+        <w:tabs>
+          <w:tab w:val="num" w:pos="3600"/>
+        </w:tabs>
+        <w:ind w:left="3600" w:hanging="360"/>
+      </w:pPr>
+      <w:rPr>
+        <w:rFonts w:ascii="Wingdings" w:hAnsi="Wingdings" w:hint="default"/>
+        <w:sz w:val="20"/>
+      </w:rPr>
+    </w:lvl>
+    <w:lvl w:ilvl="5" w:tentative="1">
+      <w:start w:val="1"/>
+      <w:numFmt w:val="bullet"/>
+      <w:lvlText w:val=""/>
+      <w:lvlJc w:val="left"/>
+      <w:pPr>
+        <w:tabs>
+          <w:tab w:val="num" w:pos="4320"/>
+        </w:tabs>
+        <w:ind w:left="4320" w:hanging="360"/>
+      </w:pPr>
+      <w:rPr>
+        <w:rFonts w:ascii="Wingdings" w:hAnsi="Wingdings" w:hint="default"/>
+        <w:sz w:val="20"/>
+      </w:rPr>
+    </w:lvl>
+    <w:lvl w:ilvl="6" w:tentative="1">
+      <w:start w:val="1"/>
+      <w:numFmt w:val="bullet"/>
+      <w:lvlText w:val=""/>
+      <w:lvlJc w:val="left"/>
+      <w:pPr>
+        <w:tabs>
+          <w:tab w:val="num" w:pos="5040"/>
+        </w:tabs>
+        <w:ind w:left="5040" w:hanging="360"/>
+      </w:pPr>
+      <w:rPr>
+        <w:rFonts w:ascii="Wingdings" w:hAnsi="Wingdings" w:hint="default"/>
+        <w:sz w:val="20"/>
+      </w:rPr>
+    </w:lvl>
+    <w:lvl w:ilvl="7" w:tentative="1">
+      <w:start w:val="1"/>
+      <w:numFmt w:val="bullet"/>
+      <w:lvlText w:val=""/>
+      <w:lvlJc w:val="left"/>
+      <w:pPr>
+        <w:tabs>
+          <w:tab w:val="num" w:pos="5760"/>
+        </w:tabs>
+        <w:ind w:left="5760" w:hanging="360"/>
+      </w:pPr>
+      <w:rPr>
+        <w:rFonts w:ascii="Wingdings" w:hAnsi="Wingdings" w:hint="default"/>
+        <w:sz w:val="20"/>
+      </w:rPr>
+    </w:lvl>
+    <w:lvl w:ilvl="8" w:tentative="1">
+      <w:start w:val="1"/>
+      <w:numFmt w:val="bullet"/>
+      <w:lvlText w:val=""/>
+      <w:lvlJc w:val="left"/>
+      <w:pPr>
+        <w:tabs>
+          <w:tab w:val="num" w:pos="6480"/>
+        </w:tabs>
+        <w:ind w:left="6480" w:hanging="360"/>
+      </w:pPr>
+      <w:rPr>
+        <w:rFonts w:ascii="Wingdings" w:hAnsi="Wingdings" w:hint="default"/>
+        <w:sz w:val="20"/>
+      </w:rPr>
+    </w:lvl>
+  </w:abstractNum>
+  <w:abstractNum w:abstractNumId="7" w15:restartNumberingAfterBreak="0">
     <w:nsid w:val="32552313"/>
     <w:multiLevelType w:val="multilevel"/>
     <w:tmpl w:val="7BD2B8A6"/>
@@ -6587,7 +8303,7 @@
       </w:rPr>
     </w:lvl>
   </w:abstractNum>
-  <w:abstractNum w:abstractNumId="4" w15:restartNumberingAfterBreak="0">
+  <w:abstractNum w:abstractNumId="8" w15:restartNumberingAfterBreak="0">
     <w:nsid w:val="47293482"/>
     <w:multiLevelType w:val="multilevel"/>
     <w:tmpl w:val="282EBE86"/>
@@ -6736,7 +8452,7 @@
       </w:rPr>
     </w:lvl>
   </w:abstractNum>
-  <w:abstractNum w:abstractNumId="5" w15:restartNumberingAfterBreak="0">
+  <w:abstractNum w:abstractNumId="9" w15:restartNumberingAfterBreak="0">
     <w:nsid w:val="5790046C"/>
     <w:multiLevelType w:val="multilevel"/>
     <w:tmpl w:val="93E40112"/>
@@ -6885,7 +8601,7 @@
       </w:rPr>
     </w:lvl>
   </w:abstractNum>
-  <w:abstractNum w:abstractNumId="6" w15:restartNumberingAfterBreak="0">
+  <w:abstractNum w:abstractNumId="10" w15:restartNumberingAfterBreak="0">
     <w:nsid w:val="58B153C9"/>
     <w:multiLevelType w:val="multilevel"/>
     <w:tmpl w:val="252C7668"/>
@@ -7034,7 +8750,7 @@
       </w:rPr>
     </w:lvl>
   </w:abstractNum>
-  <w:abstractNum w:abstractNumId="7" w15:restartNumberingAfterBreak="0">
+  <w:abstractNum w:abstractNumId="11" w15:restartNumberingAfterBreak="0">
     <w:nsid w:val="667A1272"/>
     <w:multiLevelType w:val="multilevel"/>
     <w:tmpl w:val="8E54D8B0"/>
@@ -7183,7 +8899,7 @@
       </w:rPr>
     </w:lvl>
   </w:abstractNum>
-  <w:abstractNum w:abstractNumId="8" w15:restartNumberingAfterBreak="0">
+  <w:abstractNum w:abstractNumId="12" w15:restartNumberingAfterBreak="0">
     <w:nsid w:val="671E3CDC"/>
     <w:multiLevelType w:val="multilevel"/>
     <w:tmpl w:val="028046DA"/>
@@ -7332,7 +9048,7 @@
       </w:rPr>
     </w:lvl>
   </w:abstractNum>
-  <w:abstractNum w:abstractNumId="9" w15:restartNumberingAfterBreak="0">
+  <w:abstractNum w:abstractNumId="13" w15:restartNumberingAfterBreak="0">
     <w:nsid w:val="6820659B"/>
     <w:multiLevelType w:val="multilevel"/>
     <w:tmpl w:val="5C442948"/>
@@ -7481,7 +9197,7 @@
       </w:rPr>
     </w:lvl>
   </w:abstractNum>
-  <w:abstractNum w:abstractNumId="10" w15:restartNumberingAfterBreak="0">
+  <w:abstractNum w:abstractNumId="14" w15:restartNumberingAfterBreak="0">
     <w:nsid w:val="6B6B3C47"/>
     <w:multiLevelType w:val="multilevel"/>
     <w:tmpl w:val="40A689D0"/>
@@ -7630,7 +9346,7 @@
       </w:rPr>
     </w:lvl>
   </w:abstractNum>
-  <w:abstractNum w:abstractNumId="11" w15:restartNumberingAfterBreak="0">
+  <w:abstractNum w:abstractNumId="15" w15:restartNumberingAfterBreak="0">
     <w:nsid w:val="6B8467BF"/>
     <w:multiLevelType w:val="multilevel"/>
     <w:tmpl w:val="8BFE2B86"/>
@@ -7779,7 +9495,156 @@
       </w:rPr>
     </w:lvl>
   </w:abstractNum>
-  <w:abstractNum w:abstractNumId="12" w15:restartNumberingAfterBreak="0">
+  <w:abstractNum w:abstractNumId="16" w15:restartNumberingAfterBreak="0">
+    <w:nsid w:val="6C2E01F6"/>
+    <w:multiLevelType w:val="multilevel"/>
+    <w:tmpl w:val="D44C1F9C"/>
+    <w:lvl w:ilvl="0">
+      <w:start w:val="1"/>
+      <w:numFmt w:val="bullet"/>
+      <w:lvlText w:val=""/>
+      <w:lvlJc w:val="left"/>
+      <w:pPr>
+        <w:tabs>
+          <w:tab w:val="num" w:pos="720"/>
+        </w:tabs>
+        <w:ind w:left="720" w:hanging="360"/>
+      </w:pPr>
+      <w:rPr>
+        <w:rFonts w:ascii="Symbol" w:hAnsi="Symbol" w:hint="default"/>
+        <w:sz w:val="20"/>
+      </w:rPr>
+    </w:lvl>
+    <w:lvl w:ilvl="1" w:tentative="1">
+      <w:start w:val="1"/>
+      <w:numFmt w:val="bullet"/>
+      <w:lvlText w:val="o"/>
+      <w:lvlJc w:val="left"/>
+      <w:pPr>
+        <w:tabs>
+          <w:tab w:val="num" w:pos="1440"/>
+        </w:tabs>
+        <w:ind w:left="1440" w:hanging="360"/>
+      </w:pPr>
+      <w:rPr>
+        <w:rFonts w:ascii="Courier New" w:hAnsi="Courier New" w:hint="default"/>
+        <w:sz w:val="20"/>
+      </w:rPr>
+    </w:lvl>
+    <w:lvl w:ilvl="2" w:tentative="1">
+      <w:start w:val="1"/>
+      <w:numFmt w:val="bullet"/>
+      <w:lvlText w:val=""/>
+      <w:lvlJc w:val="left"/>
+      <w:pPr>
+        <w:tabs>
+          <w:tab w:val="num" w:pos="2160"/>
+        </w:tabs>
+        <w:ind w:left="2160" w:hanging="360"/>
+      </w:pPr>
+      <w:rPr>
+        <w:rFonts w:ascii="Wingdings" w:hAnsi="Wingdings" w:hint="default"/>
+        <w:sz w:val="20"/>
+      </w:rPr>
+    </w:lvl>
+    <w:lvl w:ilvl="3" w:tentative="1">
+      <w:start w:val="1"/>
+      <w:numFmt w:val="bullet"/>
+      <w:lvlText w:val=""/>
+      <w:lvlJc w:val="left"/>
+      <w:pPr>
+        <w:tabs>
+          <w:tab w:val="num" w:pos="2880"/>
+        </w:tabs>
+        <w:ind w:left="2880" w:hanging="360"/>
+      </w:pPr>
+      <w:rPr>
+        <w:rFonts w:ascii="Wingdings" w:hAnsi="Wingdings" w:hint="default"/>
+        <w:sz w:val="20"/>
+      </w:rPr>
+    </w:lvl>
+    <w:lvl w:ilvl="4" w:tentative="1">
+      <w:start w:val="1"/>
+      <w:numFmt w:val="bullet"/>
+      <w:lvlText w:val=""/>
+      <w:lvlJc w:val="left"/>
+      <w:pPr>
+        <w:tabs>
+          <w:tab w:val="num" w:pos="3600"/>
+        </w:tabs>
+        <w:ind w:left="3600" w:hanging="360"/>
+      </w:pPr>
+      <w:rPr>
+        <w:rFonts w:ascii="Wingdings" w:hAnsi="Wingdings" w:hint="default"/>
+        <w:sz w:val="20"/>
+      </w:rPr>
+    </w:lvl>
+    <w:lvl w:ilvl="5" w:tentative="1">
+      <w:start w:val="1"/>
+      <w:numFmt w:val="bullet"/>
+      <w:lvlText w:val=""/>
+      <w:lvlJc w:val="left"/>
+      <w:pPr>
+        <w:tabs>
+          <w:tab w:val="num" w:pos="4320"/>
+        </w:tabs>
+        <w:ind w:left="4320" w:hanging="360"/>
+      </w:pPr>
+      <w:rPr>
+        <w:rFonts w:ascii="Wingdings" w:hAnsi="Wingdings" w:hint="default"/>
+        <w:sz w:val="20"/>
+      </w:rPr>
+    </w:lvl>
+    <w:lvl w:ilvl="6" w:tentative="1">
+      <w:start w:val="1"/>
+      <w:numFmt w:val="bullet"/>
+      <w:lvlText w:val=""/>
+      <w:lvlJc w:val="left"/>
+      <w:pPr>
+        <w:tabs>
+          <w:tab w:val="num" w:pos="5040"/>
+        </w:tabs>
+        <w:ind w:left="5040" w:hanging="360"/>
+      </w:pPr>
+      <w:rPr>
+        <w:rFonts w:ascii="Wingdings" w:hAnsi="Wingdings" w:hint="default"/>
+        <w:sz w:val="20"/>
+      </w:rPr>
+    </w:lvl>
+    <w:lvl w:ilvl="7" w:tentative="1">
+      <w:start w:val="1"/>
+      <w:numFmt w:val="bullet"/>
+      <w:lvlText w:val=""/>
+      <w:lvlJc w:val="left"/>
+      <w:pPr>
+        <w:tabs>
+          <w:tab w:val="num" w:pos="5760"/>
+        </w:tabs>
+        <w:ind w:left="5760" w:hanging="360"/>
+      </w:pPr>
+      <w:rPr>
+        <w:rFonts w:ascii="Wingdings" w:hAnsi="Wingdings" w:hint="default"/>
+        <w:sz w:val="20"/>
+      </w:rPr>
+    </w:lvl>
+    <w:lvl w:ilvl="8" w:tentative="1">
+      <w:start w:val="1"/>
+      <w:numFmt w:val="bullet"/>
+      <w:lvlText w:val=""/>
+      <w:lvlJc w:val="left"/>
+      <w:pPr>
+        <w:tabs>
+          <w:tab w:val="num" w:pos="6480"/>
+        </w:tabs>
+        <w:ind w:left="6480" w:hanging="360"/>
+      </w:pPr>
+      <w:rPr>
+        <w:rFonts w:ascii="Wingdings" w:hAnsi="Wingdings" w:hint="default"/>
+        <w:sz w:val="20"/>
+      </w:rPr>
+    </w:lvl>
+  </w:abstractNum>
+  <w:abstractNum w:abstractNumId="17" w15:restartNumberingAfterBreak="0">
     <w:nsid w:val="6C75010A"/>
     <w:multiLevelType w:val="multilevel"/>
     <w:tmpl w:val="1C86A130"/>
@@ -7928,7 +9793,156 @@
       </w:rPr>
     </w:lvl>
   </w:abstractNum>
-  <w:abstractNum w:abstractNumId="13" w15:restartNumberingAfterBreak="0">
+  <w:abstractNum w:abstractNumId="18" w15:restartNumberingAfterBreak="0">
+    <w:nsid w:val="6D790680"/>
+    <w:multiLevelType w:val="multilevel"/>
+    <w:tmpl w:val="003C3B4E"/>
+    <w:lvl w:ilvl="0">
+      <w:start w:val="1"/>
+      <w:numFmt w:val="bullet"/>
+      <w:lvlText w:val=""/>
+      <w:lvlJc w:val="left"/>
+      <w:pPr>
+        <w:tabs>
+          <w:tab w:val="num" w:pos="720"/>
+        </w:tabs>
+        <w:ind w:left="720" w:hanging="360"/>
+      </w:pPr>
+      <w:rPr>
+        <w:rFonts w:ascii="Symbol" w:hAnsi="Symbol" w:hint="default"/>
+        <w:sz w:val="20"/>
+      </w:rPr>
+    </w:lvl>
+    <w:lvl w:ilvl="1" w:tentative="1">
+      <w:start w:val="1"/>
+      <w:numFmt w:val="bullet"/>
+      <w:lvlText w:val="o"/>
+      <w:lvlJc w:val="left"/>
+      <w:pPr>
+        <w:tabs>
+          <w:tab w:val="num" w:pos="1440"/>
+        </w:tabs>
+        <w:ind w:left="1440" w:hanging="360"/>
+      </w:pPr>
+      <w:rPr>
+        <w:rFonts w:ascii="Courier New" w:hAnsi="Courier New" w:hint="default"/>
+        <w:sz w:val="20"/>
+      </w:rPr>
+    </w:lvl>
+    <w:lvl w:ilvl="2" w:tentative="1">
+      <w:start w:val="1"/>
+      <w:numFmt w:val="bullet"/>
+      <w:lvlText w:val=""/>
+      <w:lvlJc w:val="left"/>
+      <w:pPr>
+        <w:tabs>
+          <w:tab w:val="num" w:pos="2160"/>
+        </w:tabs>
+        <w:ind w:left="2160" w:hanging="360"/>
+      </w:pPr>
+      <w:rPr>
+        <w:rFonts w:ascii="Wingdings" w:hAnsi="Wingdings" w:hint="default"/>
+        <w:sz w:val="20"/>
+      </w:rPr>
+    </w:lvl>
+    <w:lvl w:ilvl="3" w:tentative="1">
+      <w:start w:val="1"/>
+      <w:numFmt w:val="bullet"/>
+      <w:lvlText w:val=""/>
+      <w:lvlJc w:val="left"/>
+      <w:pPr>
+        <w:tabs>
+          <w:tab w:val="num" w:pos="2880"/>
+        </w:tabs>
+        <w:ind w:left="2880" w:hanging="360"/>
+      </w:pPr>
+      <w:rPr>
+        <w:rFonts w:ascii="Wingdings" w:hAnsi="Wingdings" w:hint="default"/>
+        <w:sz w:val="20"/>
+      </w:rPr>
+    </w:lvl>
+    <w:lvl w:ilvl="4" w:tentative="1">
+      <w:start w:val="1"/>
+      <w:numFmt w:val="bullet"/>
+      <w:lvlText w:val=""/>
+      <w:lvlJc w:val="left"/>
+      <w:pPr>
+        <w:tabs>
+          <w:tab w:val="num" w:pos="3600"/>
+        </w:tabs>
+        <w:ind w:left="3600" w:hanging="360"/>
+      </w:pPr>
+      <w:rPr>
+        <w:rFonts w:ascii="Wingdings" w:hAnsi="Wingdings" w:hint="default"/>
+        <w:sz w:val="20"/>
+      </w:rPr>
+    </w:lvl>
+    <w:lvl w:ilvl="5" w:tentative="1">
+      <w:start w:val="1"/>
+      <w:numFmt w:val="bullet"/>
+      <w:lvlText w:val=""/>
+      <w:lvlJc w:val="left"/>
+      <w:pPr>
+        <w:tabs>
+          <w:tab w:val="num" w:pos="4320"/>
+        </w:tabs>
+        <w:ind w:left="4320" w:hanging="360"/>
+      </w:pPr>
+      <w:rPr>
+        <w:rFonts w:ascii="Wingdings" w:hAnsi="Wingdings" w:hint="default"/>
+        <w:sz w:val="20"/>
+      </w:rPr>
+    </w:lvl>
+    <w:lvl w:ilvl="6" w:tentative="1">
+      <w:start w:val="1"/>
+      <w:numFmt w:val="bullet"/>
+      <w:lvlText w:val=""/>
+      <w:lvlJc w:val="left"/>
+      <w:pPr>
+        <w:tabs>
+          <w:tab w:val="num" w:pos="5040"/>
+        </w:tabs>
+        <w:ind w:left="5040" w:hanging="360"/>
+      </w:pPr>
+      <w:rPr>
+        <w:rFonts w:ascii="Wingdings" w:hAnsi="Wingdings" w:hint="default"/>
+        <w:sz w:val="20"/>
+      </w:rPr>
+    </w:lvl>
+    <w:lvl w:ilvl="7" w:tentative="1">
+      <w:start w:val="1"/>
+      <w:numFmt w:val="bullet"/>
+      <w:lvlText w:val=""/>
+      <w:lvlJc w:val="left"/>
+      <w:pPr>
+        <w:tabs>
+          <w:tab w:val="num" w:pos="5760"/>
+        </w:tabs>
+        <w:ind w:left="5760" w:hanging="360"/>
+      </w:pPr>
+      <w:rPr>
+        <w:rFonts w:ascii="Wingdings" w:hAnsi="Wingdings" w:hint="default"/>
+        <w:sz w:val="20"/>
+      </w:rPr>
+    </w:lvl>
+    <w:lvl w:ilvl="8" w:tentative="1">
+      <w:start w:val="1"/>
+      <w:numFmt w:val="bullet"/>
+      <w:lvlText w:val=""/>
+      <w:lvlJc w:val="left"/>
+      <w:pPr>
+        <w:tabs>
+          <w:tab w:val="num" w:pos="6480"/>
+        </w:tabs>
+        <w:ind w:left="6480" w:hanging="360"/>
+      </w:pPr>
+      <w:rPr>
+        <w:rFonts w:ascii="Wingdings" w:hAnsi="Wingdings" w:hint="default"/>
+        <w:sz w:val="20"/>
+      </w:rPr>
+    </w:lvl>
+  </w:abstractNum>
+  <w:abstractNum w:abstractNumId="19" w15:restartNumberingAfterBreak="0">
     <w:nsid w:val="70860B6B"/>
     <w:multiLevelType w:val="multilevel"/>
     <w:tmpl w:val="6194F3F0"/>
@@ -8045,7 +10059,7 @@
       </w:pPr>
     </w:lvl>
   </w:abstractNum>
-  <w:abstractNum w:abstractNumId="14" w15:restartNumberingAfterBreak="0">
+  <w:abstractNum w:abstractNumId="20" w15:restartNumberingAfterBreak="0">
     <w:nsid w:val="72090254"/>
     <w:multiLevelType w:val="multilevel"/>
     <w:tmpl w:val="042678B8"/>
@@ -8194,7 +10208,7 @@
       </w:rPr>
     </w:lvl>
   </w:abstractNum>
-  <w:abstractNum w:abstractNumId="15" w15:restartNumberingAfterBreak="0">
+  <w:abstractNum w:abstractNumId="21" w15:restartNumberingAfterBreak="0">
     <w:nsid w:val="723227B4"/>
     <w:multiLevelType w:val="multilevel"/>
     <w:tmpl w:val="C5FE236A"/>
@@ -8343,7 +10357,7 @@
       </w:rPr>
     </w:lvl>
   </w:abstractNum>
-  <w:abstractNum w:abstractNumId="16" w15:restartNumberingAfterBreak="0">
+  <w:abstractNum w:abstractNumId="22" w15:restartNumberingAfterBreak="0">
     <w:nsid w:val="77F8377D"/>
     <w:multiLevelType w:val="multilevel"/>
     <w:tmpl w:val="E4426A14"/>
@@ -8492,7 +10506,7 @@
       </w:rPr>
     </w:lvl>
   </w:abstractNum>
-  <w:abstractNum w:abstractNumId="17" w15:restartNumberingAfterBreak="0">
+  <w:abstractNum w:abstractNumId="23" w15:restartNumberingAfterBreak="0">
     <w:nsid w:val="7D212188"/>
     <w:multiLevelType w:val="multilevel"/>
     <w:tmpl w:val="379CEEA4"/>
@@ -8642,58 +10656,76 @@
     </w:lvl>
   </w:abstractNum>
   <w:num w:numId="1" w16cid:durableId="539703690">
+    <w:abstractNumId w:val="23"/>
+  </w:num>
+  <w:num w:numId="2" w16cid:durableId="529539000">
+    <w:abstractNumId w:val="21"/>
+  </w:num>
+  <w:num w:numId="3" w16cid:durableId="1507868098">
+    <w:abstractNumId w:val="20"/>
+  </w:num>
+  <w:num w:numId="4" w16cid:durableId="1776513486">
     <w:abstractNumId w:val="17"/>
   </w:num>
-  <w:num w:numId="2" w16cid:durableId="529539000">
-    <w:abstractNumId w:val="15"/>
-  </w:num>
-  <w:num w:numId="3" w16cid:durableId="1507868098">
-    <w:abstractNumId w:val="14"/>
-  </w:num>
-  <w:num w:numId="4" w16cid:durableId="1776513486">
-    <w:abstractNumId w:val="12"/>
-  </w:num>
   <w:num w:numId="5" w16cid:durableId="1090276143">
-    <w:abstractNumId w:val="4"/>
+    <w:abstractNumId w:val="8"/>
   </w:num>
   <w:num w:numId="6" w16cid:durableId="1100642952">
     <w:abstractNumId w:val="0"/>
   </w:num>
   <w:num w:numId="7" w16cid:durableId="609314199">
-    <w:abstractNumId w:val="2"/>
+    <w:abstractNumId w:val="4"/>
   </w:num>
   <w:num w:numId="8" w16cid:durableId="1326663548">
-    <w:abstractNumId w:val="9"/>
+    <w:abstractNumId w:val="13"/>
   </w:num>
   <w:num w:numId="9" w16cid:durableId="799693069">
-    <w:abstractNumId w:val="7"/>
+    <w:abstractNumId w:val="11"/>
   </w:num>
   <w:num w:numId="10" w16cid:durableId="107093652">
-    <w:abstractNumId w:val="11"/>
+    <w:abstractNumId w:val="15"/>
   </w:num>
   <w:num w:numId="11" w16cid:durableId="1675720591">
     <w:abstractNumId w:val="1"/>
   </w:num>
   <w:num w:numId="12" w16cid:durableId="2140419691">
+    <w:abstractNumId w:val="14"/>
+  </w:num>
+  <w:num w:numId="13" w16cid:durableId="1892954593">
+    <w:abstractNumId w:val="7"/>
+  </w:num>
+  <w:num w:numId="14" w16cid:durableId="1234658075">
     <w:abstractNumId w:val="10"/>
   </w:num>
-  <w:num w:numId="13" w16cid:durableId="1892954593">
+  <w:num w:numId="15" w16cid:durableId="1593784728">
+    <w:abstractNumId w:val="9"/>
+  </w:num>
+  <w:num w:numId="16" w16cid:durableId="443309351">
+    <w:abstractNumId w:val="22"/>
+  </w:num>
+  <w:num w:numId="17" w16cid:durableId="1965304958">
+    <w:abstractNumId w:val="19"/>
+  </w:num>
+  <w:num w:numId="18" w16cid:durableId="688605314">
+    <w:abstractNumId w:val="12"/>
+  </w:num>
+  <w:num w:numId="19" w16cid:durableId="1022316225">
+    <w:abstractNumId w:val="18"/>
+  </w:num>
+  <w:num w:numId="20" w16cid:durableId="141240616">
+    <w:abstractNumId w:val="2"/>
+  </w:num>
+  <w:num w:numId="21" w16cid:durableId="765424595">
+    <w:abstractNumId w:val="16"/>
+  </w:num>
+  <w:num w:numId="22" w16cid:durableId="2049254314">
+    <w:abstractNumId w:val="6"/>
+  </w:num>
+  <w:num w:numId="23" w16cid:durableId="1397165907">
     <w:abstractNumId w:val="3"/>
   </w:num>
-  <w:num w:numId="14" w16cid:durableId="1234658075">
-    <w:abstractNumId w:val="6"/>
-  </w:num>
-  <w:num w:numId="15" w16cid:durableId="1593784728">
+  <w:num w:numId="24" w16cid:durableId="1298873727">
     <w:abstractNumId w:val="5"/>
-  </w:num>
-  <w:num w:numId="16" w16cid:durableId="443309351">
-    <w:abstractNumId w:val="16"/>
-  </w:num>
-  <w:num w:numId="17" w16cid:durableId="1965304958">
-    <w:abstractNumId w:val="13"/>
-  </w:num>
-  <w:num w:numId="18" w16cid:durableId="688605314">
-    <w:abstractNumId w:val="8"/>
   </w:num>
 </w:numbering>
 </file>

</xml_diff>